<commit_message>
Minor wording fix for horizontal-matching before bigger changes
</commit_message>
<xml_diff>
--- a/horizontal-matching.docx
+++ b/horizontal-matching.docx
@@ -3,7 +3,9 @@
 <w:document xmlns:wpc="http://schemas.microsoft.com/office/word/2010/wordprocessingCanvas" xmlns:mc="http://schemas.openxmlformats.org/markup-compatibility/2006" xmlns:o="urn:schemas-microsoft-com:office:office" xmlns:r="http://schemas.openxmlformats.org/officeDocument/2006/relationships" xmlns:m="http://schemas.openxmlformats.org/officeDocument/2006/math" xmlns:v="urn:schemas-microsoft-com:vml" xmlns:wp14="http://schemas.microsoft.com/office/word/2010/wordprocessingDrawing" xmlns:wp="http://schemas.openxmlformats.org/drawingml/2006/wordprocessingDrawing" xmlns:w10="urn:schemas-microsoft-com:office:word" xmlns:w="http://schemas.openxmlformats.org/wordprocessingml/2006/main" xmlns:w14="http://schemas.microsoft.com/office/word/2010/wordml" xmlns:w15="http://schemas.microsoft.com/office/word/2012/wordml" xmlns:wpg="http://schemas.microsoft.com/office/word/2010/wordprocessingGroup" xmlns:wpi="http://schemas.microsoft.com/office/word/2010/wordprocessingInk" xmlns:wne="http://schemas.microsoft.com/office/word/2006/wordml" xmlns:wps="http://schemas.microsoft.com/office/word/2010/wordprocessingShape" mc:Ignorable="w14 w15 wp14">
   <w:body>
     <w:p>
-      <w:bookmarkStart w:id="0" w:name="_GoBack"/>
+      <w:pPr>
+        <w:shd w:val="clear" w:color="auto" w:fill="F2F2F2" w:themeFill="background1" w:themeFillShade="F2"/>
+      </w:pPr>
       <w:r>
         <w:t xml:space="preserve">An </w:t>
       </w:r>
@@ -14,10 +16,148 @@
         <w:t>evaluation</w:t>
       </w:r>
       <w:r>
-        <w:t xml:space="preserve"> is the execution of a statement, expression, constructor, destructor, initialization of an object (including unnamed temporary objects).</w:t>
+        <w:t xml:space="preserve"> is the execution of a statement, expression, constructor, destructor, </w:t>
+      </w:r>
+      <w:r>
+        <w:t xml:space="preserve">or </w:t>
+      </w:r>
+      <w:r>
+        <w:t>initialization of an object (including unnamed temporary objects).</w:t>
+      </w:r>
+      <w:r>
+        <w:t xml:space="preserve"> [</w:t>
+      </w:r>
+      <w:r>
+        <w:rPr>
+          <w:i/>
+        </w:rPr>
+        <w:t>This definition is for our benefit only; is not needed in the TS because the word “evaluation” appears in the standard as something that can be sequenced.</w:t>
+      </w:r>
+      <w:r>
+        <w:t>]</w:t>
       </w:r>
     </w:p>
     <w:p>
+      <w:pPr>
+        <w:shd w:val="clear" w:color="auto" w:fill="F2F2F2" w:themeFill="background1" w:themeFillShade="F2"/>
+        <w:rPr>
+          <w:i/>
+        </w:rPr>
+      </w:pPr>
+      <w:r>
+        <w:t xml:space="preserve">Alternatives names for </w:t>
+      </w:r>
+      <w:r>
+        <w:rPr>
+          <w:i/>
+        </w:rPr>
+        <w:t>horizontally matched:</w:t>
+      </w:r>
+    </w:p>
+    <w:p>
+      <w:pPr>
+        <w:pStyle w:val="ListParagraph"/>
+        <w:numPr>
+          <w:ilvl w:val="0"/>
+          <w:numId w:val="11"/>
+        </w:numPr>
+        <w:shd w:val="clear" w:color="auto" w:fill="F2F2F2" w:themeFill="background1" w:themeFillShade="F2"/>
+        <w:rPr>
+          <w:i/>
+        </w:rPr>
+      </w:pPr>
+      <w:r>
+        <w:rPr>
+          <w:i/>
+        </w:rPr>
+        <w:t>aligned</w:t>
+      </w:r>
+    </w:p>
+    <w:p>
+      <w:pPr>
+        <w:pStyle w:val="ListParagraph"/>
+        <w:numPr>
+          <w:ilvl w:val="0"/>
+          <w:numId w:val="11"/>
+        </w:numPr>
+        <w:shd w:val="clear" w:color="auto" w:fill="F2F2F2" w:themeFill="background1" w:themeFillShade="F2"/>
+        <w:rPr>
+          <w:i/>
+        </w:rPr>
+      </w:pPr>
+      <w:r>
+        <w:rPr>
+          <w:i/>
+        </w:rPr>
+        <w:t>vector aligned</w:t>
+      </w:r>
+      <w:r>
+        <w:rPr>
+          <w:i/>
+        </w:rPr>
+        <w:t>, vector matched, (have) vector correspondence</w:t>
+      </w:r>
+    </w:p>
+    <w:p>
+      <w:pPr>
+        <w:pStyle w:val="ListParagraph"/>
+        <w:numPr>
+          <w:ilvl w:val="0"/>
+          <w:numId w:val="11"/>
+        </w:numPr>
+        <w:shd w:val="clear" w:color="auto" w:fill="F2F2F2" w:themeFill="background1" w:themeFillShade="F2"/>
+        <w:rPr>
+          <w:i/>
+        </w:rPr>
+      </w:pPr>
+      <w:r>
+        <w:rPr>
+          <w:i/>
+        </w:rPr>
+        <w:t>horizontally aligned</w:t>
+      </w:r>
+      <w:r>
+        <w:rPr>
+          <w:i/>
+        </w:rPr>
+        <w:t>, horizontally matched, (have) horizontal corre</w:t>
+      </w:r>
+      <w:bookmarkStart w:id="0" w:name="_GoBack"/>
+      <w:bookmarkEnd w:id="0"/>
+      <w:r>
+        <w:rPr>
+          <w:i/>
+        </w:rPr>
+        <w:t>spondence</w:t>
+      </w:r>
+    </w:p>
+    <w:p>
+      <w:pPr>
+        <w:pStyle w:val="ListParagraph"/>
+        <w:numPr>
+          <w:ilvl w:val="0"/>
+          <w:numId w:val="11"/>
+        </w:numPr>
+        <w:shd w:val="clear" w:color="auto" w:fill="F2F2F2" w:themeFill="background1" w:themeFillShade="F2"/>
+        <w:rPr>
+          <w:i/>
+        </w:rPr>
+      </w:pPr>
+      <w:r>
+        <w:rPr>
+          <w:i/>
+        </w:rPr>
+        <w:t>laterally aligned</w:t>
+      </w:r>
+      <w:r>
+        <w:rPr>
+          <w:i/>
+        </w:rPr>
+        <w:t>, laterally matched, (have) lateral correspondence</w:t>
+      </w:r>
+    </w:p>
+    <w:p/>
+    <w:p>
       <w:r>
         <w:t>Two evaluations, X</w:t>
       </w:r>
@@ -45,10 +185,40 @@
         <w:t xml:space="preserve"> </w:t>
       </w:r>
       <w:r>
-        <w:t>of the same statement, expression, etc.</w:t>
-      </w:r>
-      <w:r>
-        <w:t>, X</w:t>
+        <w:t xml:space="preserve">of the same statement, expression, </w:t>
+      </w:r>
+      <w:r>
+        <w:t>constructor</w:t>
+      </w:r>
+      <w:r>
+        <w:t xml:space="preserve"> invocation</w:t>
+      </w:r>
+      <w:r>
+        <w:t>, destructor</w:t>
+      </w:r>
+      <w:r>
+        <w:t xml:space="preserve"> </w:t>
+      </w:r>
+      <w:r>
+        <w:t xml:space="preserve">invocation, or </w:t>
+      </w:r>
+      <w:r>
+        <w:t xml:space="preserve">object </w:t>
+      </w:r>
+      <w:r>
+        <w:t xml:space="preserve">initialization (including </w:t>
+      </w:r>
+      <w:r>
+        <w:t xml:space="preserve">initialization of </w:t>
+      </w:r>
+      <w:r>
+        <w:t>unnamed temporary objects)</w:t>
+      </w:r>
+      <w:r>
+        <w:t xml:space="preserve"> X</w:t>
+      </w:r>
+      <w:r>
+        <w:t>,</w:t>
       </w:r>
       <w:r>
         <w:t xml:space="preserve"> in two different vector applications </w:t>
@@ -569,7 +739,6 @@
         <w:t>.</w:t>
       </w:r>
     </w:p>
-    <w:bookmarkEnd w:id="0"/>
     <w:p/>
     <w:sectPr>
       <w:pgSz w:w="12240" w:h="15840"/>
@@ -704,6 +873,118 @@
     </w:lvl>
   </w:abstractNum>
   <w:abstractNum w:abstractNumId="1" w15:restartNumberingAfterBreak="0">
+    <w:nsid w:val="50116CBC"/>
+    <w:multiLevelType w:val="hybridMultilevel"/>
+    <w:tmpl w:val="4AEA774E"/>
+    <w:lvl w:ilvl="0" w:tplc="E40C58E2">
+      <w:numFmt w:val="bullet"/>
+      <w:lvlText w:val=""/>
+      <w:lvlJc w:val="left"/>
+      <w:pPr>
+        <w:ind w:left="720" w:hanging="360"/>
+      </w:pPr>
+      <w:rPr>
+        <w:rFonts w:ascii="Symbol" w:eastAsiaTheme="minorHAnsi" w:hAnsi="Symbol" w:cstheme="minorBidi" w:hint="default"/>
+      </w:rPr>
+    </w:lvl>
+    <w:lvl w:ilvl="1" w:tplc="04090003" w:tentative="1">
+      <w:start w:val="1"/>
+      <w:numFmt w:val="bullet"/>
+      <w:lvlText w:val="o"/>
+      <w:lvlJc w:val="left"/>
+      <w:pPr>
+        <w:ind w:left="1440" w:hanging="360"/>
+      </w:pPr>
+      <w:rPr>
+        <w:rFonts w:ascii="Courier New" w:hAnsi="Courier New" w:cs="Courier New" w:hint="default"/>
+      </w:rPr>
+    </w:lvl>
+    <w:lvl w:ilvl="2" w:tplc="04090005" w:tentative="1">
+      <w:start w:val="1"/>
+      <w:numFmt w:val="bullet"/>
+      <w:lvlText w:val=""/>
+      <w:lvlJc w:val="left"/>
+      <w:pPr>
+        <w:ind w:left="2160" w:hanging="360"/>
+      </w:pPr>
+      <w:rPr>
+        <w:rFonts w:ascii="Wingdings" w:hAnsi="Wingdings" w:hint="default"/>
+      </w:rPr>
+    </w:lvl>
+    <w:lvl w:ilvl="3" w:tplc="04090001" w:tentative="1">
+      <w:start w:val="1"/>
+      <w:numFmt w:val="bullet"/>
+      <w:lvlText w:val=""/>
+      <w:lvlJc w:val="left"/>
+      <w:pPr>
+        <w:ind w:left="2880" w:hanging="360"/>
+      </w:pPr>
+      <w:rPr>
+        <w:rFonts w:ascii="Symbol" w:hAnsi="Symbol" w:hint="default"/>
+      </w:rPr>
+    </w:lvl>
+    <w:lvl w:ilvl="4" w:tplc="04090003" w:tentative="1">
+      <w:start w:val="1"/>
+      <w:numFmt w:val="bullet"/>
+      <w:lvlText w:val="o"/>
+      <w:lvlJc w:val="left"/>
+      <w:pPr>
+        <w:ind w:left="3600" w:hanging="360"/>
+      </w:pPr>
+      <w:rPr>
+        <w:rFonts w:ascii="Courier New" w:hAnsi="Courier New" w:cs="Courier New" w:hint="default"/>
+      </w:rPr>
+    </w:lvl>
+    <w:lvl w:ilvl="5" w:tplc="04090005" w:tentative="1">
+      <w:start w:val="1"/>
+      <w:numFmt w:val="bullet"/>
+      <w:lvlText w:val=""/>
+      <w:lvlJc w:val="left"/>
+      <w:pPr>
+        <w:ind w:left="4320" w:hanging="360"/>
+      </w:pPr>
+      <w:rPr>
+        <w:rFonts w:ascii="Wingdings" w:hAnsi="Wingdings" w:hint="default"/>
+      </w:rPr>
+    </w:lvl>
+    <w:lvl w:ilvl="6" w:tplc="04090001" w:tentative="1">
+      <w:start w:val="1"/>
+      <w:numFmt w:val="bullet"/>
+      <w:lvlText w:val=""/>
+      <w:lvlJc w:val="left"/>
+      <w:pPr>
+        <w:ind w:left="5040" w:hanging="360"/>
+      </w:pPr>
+      <w:rPr>
+        <w:rFonts w:ascii="Symbol" w:hAnsi="Symbol" w:hint="default"/>
+      </w:rPr>
+    </w:lvl>
+    <w:lvl w:ilvl="7" w:tplc="04090003" w:tentative="1">
+      <w:start w:val="1"/>
+      <w:numFmt w:val="bullet"/>
+      <w:lvlText w:val="o"/>
+      <w:lvlJc w:val="left"/>
+      <w:pPr>
+        <w:ind w:left="5760" w:hanging="360"/>
+      </w:pPr>
+      <w:rPr>
+        <w:rFonts w:ascii="Courier New" w:hAnsi="Courier New" w:cs="Courier New" w:hint="default"/>
+      </w:rPr>
+    </w:lvl>
+    <w:lvl w:ilvl="8" w:tplc="04090005" w:tentative="1">
+      <w:start w:val="1"/>
+      <w:numFmt w:val="bullet"/>
+      <w:lvlText w:val=""/>
+      <w:lvlJc w:val="left"/>
+      <w:pPr>
+        <w:ind w:left="6480" w:hanging="360"/>
+      </w:pPr>
+      <w:rPr>
+        <w:rFonts w:ascii="Wingdings" w:hAnsi="Wingdings" w:hint="default"/>
+      </w:rPr>
+    </w:lvl>
+  </w:abstractNum>
+  <w:abstractNum w:abstractNumId="2" w15:restartNumberingAfterBreak="0">
     <w:nsid w:val="721F6105"/>
     <w:multiLevelType w:val="multilevel"/>
     <w:tmpl w:val="162E62FE"/>
@@ -798,34 +1079,37 @@
     </w:lvl>
   </w:abstractNum>
   <w:num w:numId="1">
-    <w:abstractNumId w:val="1"/>
+    <w:abstractNumId w:val="2"/>
   </w:num>
   <w:num w:numId="2">
-    <w:abstractNumId w:val="1"/>
+    <w:abstractNumId w:val="2"/>
   </w:num>
   <w:num w:numId="3">
-    <w:abstractNumId w:val="1"/>
+    <w:abstractNumId w:val="2"/>
   </w:num>
   <w:num w:numId="4">
-    <w:abstractNumId w:val="1"/>
+    <w:abstractNumId w:val="2"/>
   </w:num>
   <w:num w:numId="5">
-    <w:abstractNumId w:val="1"/>
+    <w:abstractNumId w:val="2"/>
   </w:num>
   <w:num w:numId="6">
-    <w:abstractNumId w:val="1"/>
+    <w:abstractNumId w:val="2"/>
   </w:num>
   <w:num w:numId="7">
-    <w:abstractNumId w:val="1"/>
+    <w:abstractNumId w:val="2"/>
   </w:num>
   <w:num w:numId="8">
-    <w:abstractNumId w:val="1"/>
+    <w:abstractNumId w:val="2"/>
   </w:num>
   <w:num w:numId="9">
-    <w:abstractNumId w:val="1"/>
+    <w:abstractNumId w:val="2"/>
   </w:num>
   <w:num w:numId="10">
     <w:abstractNumId w:val="0"/>
+  </w:num>
+  <w:num w:numId="11">
+    <w:abstractNumId w:val="1"/>
   </w:num>
 </w:numbering>
 </file>

</xml_diff>

<commit_message>
Simplified wording and added precision to horizontal matching.
</commit_message>
<xml_diff>
--- a/horizontal-matching.docx
+++ b/horizontal-matching.docx
@@ -120,15 +120,7 @@
         <w:rPr>
           <w:i/>
         </w:rPr>
-        <w:t>, horizontally matched, (have) horizontal corre</w:t>
-      </w:r>
-      <w:bookmarkStart w:id="0" w:name="_GoBack"/>
-      <w:bookmarkEnd w:id="0"/>
-      <w:r>
-        <w:rPr>
-          <w:i/>
-        </w:rPr>
-        <w:t>spondence</w:t>
+        <w:t>, horizontally matched, (have) horizontal correspondence</w:t>
       </w:r>
     </w:p>
     <w:p>
@@ -158,79 +150,112 @@
     </w:p>
     <w:p/>
     <w:p>
-      <w:r>
-        <w:t>Two evaluations, X</w:t>
-      </w:r>
+      <w:pPr>
+        <w:rPr>
+          <w:ins w:id="0" w:author="Halpern, Pablo G" w:date="2016-02-02T17:04:00Z"/>
+        </w:rPr>
+      </w:pPr>
+      <w:r>
+        <w:t xml:space="preserve">Two evaluations, </w:t>
+      </w:r>
+      <w:del w:id="1" w:author="Halpern, Pablo G" w:date="2016-02-02T17:04:00Z">
+        <w:r>
+          <w:delText>X</w:delText>
+        </w:r>
+        <w:r>
+          <w:rPr>
+            <w:vertAlign w:val="subscript"/>
+          </w:rPr>
+          <w:delText>i</w:delText>
+        </w:r>
+        <w:r>
+          <w:delText xml:space="preserve"> </w:delText>
+        </w:r>
+      </w:del>
+      <w:proofErr w:type="spellStart"/>
+      <w:ins w:id="2" w:author="Halpern, Pablo G" w:date="2016-02-02T17:04:00Z">
+        <w:r>
+          <w:t>E</w:t>
+        </w:r>
+        <w:r>
+          <w:rPr>
+            <w:vertAlign w:val="subscript"/>
+          </w:rPr>
+          <w:t>i</w:t>
+        </w:r>
+        <w:proofErr w:type="spellEnd"/>
+        <w:r>
+          <w:t xml:space="preserve"> </w:t>
+        </w:r>
+      </w:ins>
+      <w:r>
+        <w:t xml:space="preserve">and </w:t>
+      </w:r>
+      <w:del w:id="3" w:author="Halpern, Pablo G" w:date="2016-02-02T17:04:00Z">
+        <w:r>
+          <w:delText>X</w:delText>
+        </w:r>
+      </w:del>
+      <w:proofErr w:type="spellStart"/>
+      <w:ins w:id="4" w:author="Halpern, Pablo G" w:date="2016-02-02T17:04:00Z">
+        <w:r>
+          <w:t>E</w:t>
+        </w:r>
+      </w:ins>
       <w:r>
         <w:rPr>
           <w:vertAlign w:val="subscript"/>
         </w:rPr>
-        <w:t>i</w:t>
-      </w:r>
-      <w:r>
-        <w:t xml:space="preserve"> and </w:t>
-      </w:r>
-      <w:proofErr w:type="spellStart"/>
-      <w:r>
-        <w:t>X</w:t>
-      </w:r>
-      <w:r>
-        <w:rPr>
-          <w:vertAlign w:val="subscript"/>
-        </w:rPr>
         <w:t>j</w:t>
       </w:r>
       <w:proofErr w:type="spellEnd"/>
       <w:r>
-        <w:t xml:space="preserve"> </w:t>
-      </w:r>
-      <w:r>
-        <w:t xml:space="preserve">of the same statement, expression, </w:t>
-      </w:r>
-      <w:r>
-        <w:t>constructor</w:t>
-      </w:r>
-      <w:r>
-        <w:t xml:space="preserve"> invocation</w:t>
-      </w:r>
-      <w:r>
-        <w:t>, destructor</w:t>
-      </w:r>
-      <w:r>
-        <w:t xml:space="preserve"> </w:t>
-      </w:r>
-      <w:r>
-        <w:t xml:space="preserve">invocation, or </w:t>
-      </w:r>
-      <w:r>
-        <w:t xml:space="preserve">object </w:t>
-      </w:r>
-      <w:r>
-        <w:t xml:space="preserve">initialization (including </w:t>
-      </w:r>
-      <w:r>
-        <w:t xml:space="preserve">initialization of </w:t>
-      </w:r>
-      <w:r>
-        <w:t>unnamed temporary objects)</w:t>
-      </w:r>
-      <w:r>
-        <w:t xml:space="preserve"> X</w:t>
-      </w:r>
-      <w:r>
-        <w:t>,</w:t>
-      </w:r>
-      <w:r>
-        <w:t xml:space="preserve"> in two different vector applications </w:t>
-      </w:r>
-      <w:r>
-        <w:t xml:space="preserve">i and j </w:t>
-      </w:r>
-      <w:r>
-        <w:t xml:space="preserve">of F </w:t>
-      </w:r>
-      <w:r>
-        <w:t xml:space="preserve">might be </w:t>
+        <w:t xml:space="preserve"> of the same statement, expression, </w:t>
+      </w:r>
+      <w:del w:id="5" w:author="Halpern, Pablo G" w:date="2016-02-02T17:46:00Z">
+        <w:r>
+          <w:delText>constructor invocation, destructor</w:delText>
+        </w:r>
+        <w:r>
+          <w:delText xml:space="preserve"> </w:delText>
+        </w:r>
+        <w:r>
+          <w:delText xml:space="preserve">invocation, or </w:delText>
+        </w:r>
+      </w:del>
+      <w:r>
+        <w:t>object initialization (including initialization of unnamed temporary objects)</w:t>
+      </w:r>
+      <w:ins w:id="6" w:author="Halpern, Pablo G" w:date="2016-02-02T17:47:00Z">
+        <w:r>
+          <w:t xml:space="preserve">, </w:t>
+        </w:r>
+      </w:ins>
+      <w:ins w:id="7" w:author="Halpern, Pablo G" w:date="2016-02-02T17:48:00Z">
+        <w:r>
+          <w:t>or destructor invocation</w:t>
+        </w:r>
+        <w:r>
+          <w:t xml:space="preserve"> </w:t>
+        </w:r>
+      </w:ins>
+      <w:del w:id="8" w:author="Halpern, Pablo G" w:date="2016-02-02T17:48:00Z">
+        <w:r>
+          <w:delText xml:space="preserve"> </w:delText>
+        </w:r>
+      </w:del>
+      <w:ins w:id="9" w:author="Halpern, Pablo G" w:date="2016-02-02T17:04:00Z">
+        <w:r>
+          <w:t>E</w:t>
+        </w:r>
+      </w:ins>
+      <w:del w:id="10" w:author="Halpern, Pablo G" w:date="2016-02-02T17:04:00Z">
+        <w:r>
+          <w:delText>X</w:delText>
+        </w:r>
+      </w:del>
+      <w:r>
+        <w:t xml:space="preserve">, in two different vector applications i and j of F might be </w:t>
       </w:r>
       <w:r>
         <w:rPr>
@@ -239,8 +264,137 @@
         <w:t>horizontally matched</w:t>
       </w:r>
       <w:r>
-        <w:t>, according to the following rules.</w:t>
-      </w:r>
+        <w:t>, according to the following rules</w:t>
+      </w:r>
+      <w:ins w:id="11" w:author="Halpern, Pablo G" w:date="2016-02-02T17:04:00Z">
+        <w:r>
+          <w:t>:</w:t>
+        </w:r>
+      </w:ins>
+    </w:p>
+    <w:p>
+      <w:pPr>
+        <w:rPr>
+          <w:moveTo w:id="12" w:author="Halpern, Pablo G" w:date="2016-02-02T17:10:00Z"/>
+        </w:rPr>
+        <w:pPrChange w:id="13" w:author="Halpern, Pablo G" w:date="2016-02-02T17:10:00Z">
+          <w:pPr>
+            <w:pStyle w:val="ListParagraph"/>
+            <w:numPr>
+              <w:numId w:val="10"/>
+            </w:numPr>
+            <w:ind w:hanging="360"/>
+          </w:pPr>
+        </w:pPrChange>
+      </w:pPr>
+      <w:moveToRangeStart w:id="14" w:author="Halpern, Pablo G" w:date="2016-02-02T17:10:00Z" w:name="move442196354"/>
+      <w:moveTo w:id="15" w:author="Halpern, Pablo G" w:date="2016-02-02T17:10:00Z">
+        <w:r>
+          <w:t>If X is the top-level statement in F, then X</w:t>
+        </w:r>
+        <w:r>
+          <w:rPr>
+            <w:vertAlign w:val="subscript"/>
+          </w:rPr>
+          <w:t>i</w:t>
+        </w:r>
+        <w:r>
+          <w:t xml:space="preserve"> is horizontally matched with </w:t>
+        </w:r>
+        <w:proofErr w:type="spellStart"/>
+        <w:r>
+          <w:t>X</w:t>
+        </w:r>
+        <w:r>
+          <w:rPr>
+            <w:vertAlign w:val="subscript"/>
+          </w:rPr>
+          <w:t>j</w:t>
+        </w:r>
+        <w:proofErr w:type="spellEnd"/>
+        <w:r>
+          <w:t>.</w:t>
+        </w:r>
+      </w:moveTo>
+    </w:p>
+    <w:moveToRangeEnd w:id="14"/>
+    <w:p>
+      <w:ins w:id="16" w:author="Halpern, Pablo G" w:date="2016-02-02T17:04:00Z">
+        <w:r>
+          <w:t xml:space="preserve">Given </w:t>
+        </w:r>
+      </w:ins>
+      <w:ins w:id="17" w:author="Halpern, Pablo G" w:date="2016-02-02T17:05:00Z">
+        <w:r>
+          <w:t xml:space="preserve">evaluations </w:t>
+        </w:r>
+        <w:r>
+          <w:t>X</w:t>
+        </w:r>
+        <w:r>
+          <w:rPr>
+            <w:vertAlign w:val="subscript"/>
+          </w:rPr>
+          <w:t>i</w:t>
+        </w:r>
+        <w:r>
+          <w:t xml:space="preserve"> and </w:t>
+        </w:r>
+        <w:proofErr w:type="spellStart"/>
+        <w:r>
+          <w:t>X</w:t>
+        </w:r>
+        <w:r>
+          <w:rPr>
+            <w:vertAlign w:val="subscript"/>
+          </w:rPr>
+          <w:t>j</w:t>
+        </w:r>
+        <w:proofErr w:type="spellEnd"/>
+        <w:r>
+          <w:t xml:space="preserve">, </w:t>
+        </w:r>
+      </w:ins>
+      <w:ins w:id="18" w:author="Halpern, Pablo G" w:date="2016-02-02T17:06:00Z">
+        <w:r>
+          <w:t xml:space="preserve">such that </w:t>
+        </w:r>
+      </w:ins>
+      <w:ins w:id="19" w:author="Halpern, Pablo G" w:date="2016-02-02T17:05:00Z">
+        <w:r>
+          <w:t>X</w:t>
+        </w:r>
+        <w:r>
+          <w:rPr>
+            <w:vertAlign w:val="subscript"/>
+          </w:rPr>
+          <w:t>i</w:t>
+        </w:r>
+        <w:r>
+          <w:t xml:space="preserve"> is horizontally matched with </w:t>
+        </w:r>
+        <w:proofErr w:type="spellStart"/>
+        <w:r>
+          <w:t>X</w:t>
+        </w:r>
+        <w:r>
+          <w:rPr>
+            <w:vertAlign w:val="subscript"/>
+          </w:rPr>
+          <w:t>j</w:t>
+        </w:r>
+      </w:ins>
+      <w:proofErr w:type="spellEnd"/>
+      <w:del w:id="20" w:author="Halpern, Pablo G" w:date="2016-02-02T17:04:00Z">
+        <w:r>
+          <w:delText>.</w:delText>
+        </w:r>
+      </w:del>
+      <w:ins w:id="21" w:author="Halpern, Pablo G" w:date="2016-02-02T17:07:00Z">
+        <w:r>
+          <w:t xml:space="preserve">, </w:t>
+        </w:r>
+      </w:ins>
     </w:p>
     <w:p>
       <w:pPr>
@@ -249,34 +403,36 @@
           <w:ilvl w:val="0"/>
           <w:numId w:val="10"/>
         </w:numPr>
-      </w:pPr>
-      <w:r>
-        <w:t>If X is the top-level statement in F, then X</w:t>
-      </w:r>
-      <w:r>
-        <w:rPr>
-          <w:vertAlign w:val="subscript"/>
-        </w:rPr>
-        <w:t>i</w:t>
-      </w:r>
-      <w:r>
-        <w:t xml:space="preserve"> is horizontally matched with </w:t>
-      </w:r>
-      <w:proofErr w:type="spellStart"/>
-      <w:r>
-        <w:t>X</w:t>
-      </w:r>
-      <w:r>
-        <w:rPr>
-          <w:vertAlign w:val="subscript"/>
-        </w:rPr>
-        <w:t>j</w:t>
-      </w:r>
-      <w:proofErr w:type="spellEnd"/>
-      <w:r>
-        <w:t>.</w:t>
-      </w:r>
+        <w:rPr>
+          <w:moveFrom w:id="22" w:author="Halpern, Pablo G" w:date="2016-02-02T17:10:00Z"/>
+        </w:rPr>
+      </w:pPr>
+      <w:moveFromRangeStart w:id="23" w:author="Halpern, Pablo G" w:date="2016-02-02T17:10:00Z" w:name="move442196354"/>
+      <w:moveFrom w:id="24" w:author="Halpern, Pablo G" w:date="2016-02-02T17:10:00Z">
+        <w:r>
+          <w:t>If X is the top-level statement in F, then X</w:t>
+        </w:r>
+        <w:r>
+          <w:rPr>
+            <w:vertAlign w:val="subscript"/>
+          </w:rPr>
+          <w:t>i</w:t>
+        </w:r>
+        <w:r>
+          <w:t xml:space="preserve"> is horizontally matched with X</w:t>
+        </w:r>
+        <w:r>
+          <w:rPr>
+            <w:vertAlign w:val="subscript"/>
+          </w:rPr>
+          <w:t>j</w:t>
+        </w:r>
+        <w:r>
+          <w:t>.</w:t>
+        </w:r>
+      </w:moveFrom>
     </w:p>
+    <w:moveFromRangeEnd w:id="23"/>
     <w:p>
       <w:pPr>
         <w:pStyle w:val="ListParagraph"/>
@@ -284,59 +440,61 @@
           <w:ilvl w:val="0"/>
           <w:numId w:val="10"/>
         </w:numPr>
-      </w:pPr>
-      <w:r>
-        <w:t xml:space="preserve">If Y is an unconditionally-executed sub-part of X and </w:t>
-      </w:r>
-      <w:r>
-        <w:t>X</w:t>
-      </w:r>
-      <w:r>
-        <w:rPr>
-          <w:vertAlign w:val="subscript"/>
-        </w:rPr>
-        <w:t>i</w:t>
-      </w:r>
-      <w:r>
-        <w:t xml:space="preserve"> is horizontally matched with </w:t>
-      </w:r>
-      <w:proofErr w:type="spellStart"/>
-      <w:r>
-        <w:t>X</w:t>
-      </w:r>
-      <w:r>
-        <w:rPr>
-          <w:vertAlign w:val="subscript"/>
-        </w:rPr>
-        <w:t>j</w:t>
-      </w:r>
-      <w:proofErr w:type="spellEnd"/>
-      <w:r>
-        <w:t xml:space="preserve"> then Y</w:t>
-      </w:r>
-      <w:r>
-        <w:rPr>
-          <w:vertAlign w:val="subscript"/>
-        </w:rPr>
-        <w:t>i</w:t>
-      </w:r>
-      <w:r>
-        <w:t xml:space="preserve"> is horizontally matched with </w:t>
-      </w:r>
-      <w:proofErr w:type="spellStart"/>
-      <w:r>
-        <w:t>Y</w:t>
-      </w:r>
-      <w:r>
-        <w:rPr>
-          <w:vertAlign w:val="subscript"/>
-        </w:rPr>
-        <w:t>j</w:t>
-      </w:r>
-      <w:proofErr w:type="spellEnd"/>
-      <w:r>
-        <w:t>.</w:t>
-      </w:r>
+        <w:rPr>
+          <w:del w:id="25" w:author="Halpern, Pablo G" w:date="2016-02-02T17:15:00Z"/>
+        </w:rPr>
+      </w:pPr>
+      <w:del w:id="26" w:author="Halpern, Pablo G" w:date="2016-02-02T17:15:00Z">
+        <w:r>
+          <w:delText>If Y is an unconditionally-executed sub-part of X</w:delText>
+        </w:r>
+      </w:del>
+      <w:del w:id="27" w:author="Halpern, Pablo G" w:date="2016-02-02T17:11:00Z">
+        <w:r>
+          <w:delText xml:space="preserve"> and X</w:delText>
+        </w:r>
+        <w:r>
+          <w:rPr>
+            <w:vertAlign w:val="subscript"/>
+          </w:rPr>
+          <w:delText>i</w:delText>
+        </w:r>
+        <w:r>
+          <w:delText xml:space="preserve"> is horizontally matched with X</w:delText>
+        </w:r>
+        <w:r>
+          <w:rPr>
+            <w:vertAlign w:val="subscript"/>
+          </w:rPr>
+          <w:delText>j</w:delText>
+        </w:r>
+        <w:r>
+          <w:delText xml:space="preserve"> </w:delText>
+        </w:r>
+      </w:del>
+      <w:del w:id="28" w:author="Halpern, Pablo G" w:date="2016-02-02T17:15:00Z">
+        <w:r>
+          <w:delText>then Y</w:delText>
+        </w:r>
+        <w:r>
+          <w:rPr>
+            <w:vertAlign w:val="subscript"/>
+          </w:rPr>
+          <w:delText>i</w:delText>
+        </w:r>
+        <w:r>
+          <w:delText xml:space="preserve"> is horizontally matched with Y</w:delText>
+        </w:r>
+        <w:r>
+          <w:rPr>
+            <w:vertAlign w:val="subscript"/>
+          </w:rPr>
+          <w:delText>j</w:delText>
+        </w:r>
+        <w:r>
+          <w:delText>.</w:delText>
+        </w:r>
+      </w:del>
     </w:p>
     <w:p>
       <w:pPr>
@@ -349,38 +507,35 @@
       <w:r>
         <w:t xml:space="preserve">If </w:t>
       </w:r>
-      <w:r>
-        <w:t>X</w:t>
-      </w:r>
-      <w:r>
-        <w:rPr>
-          <w:vertAlign w:val="subscript"/>
-        </w:rPr>
-        <w:t>i</w:t>
-      </w:r>
-      <w:r>
-        <w:t xml:space="preserve"> is horizontally matched with </w:t>
-      </w:r>
-      <w:proofErr w:type="spellStart"/>
-      <w:r>
-        <w:t>X</w:t>
-      </w:r>
-      <w:r>
-        <w:rPr>
-          <w:vertAlign w:val="subscript"/>
-        </w:rPr>
-        <w:t>j</w:t>
-      </w:r>
-      <w:proofErr w:type="spellEnd"/>
-      <w:r>
-        <w:rPr>
-          <w:vertAlign w:val="subscript"/>
-        </w:rPr>
-        <w:t xml:space="preserve"> </w:t>
-      </w:r>
-      <w:r>
-        <w:t xml:space="preserve">and </w:t>
-      </w:r>
+      <w:del w:id="29" w:author="Halpern, Pablo G" w:date="2016-02-02T17:11:00Z">
+        <w:r>
+          <w:delText>X</w:delText>
+        </w:r>
+        <w:r>
+          <w:rPr>
+            <w:vertAlign w:val="subscript"/>
+          </w:rPr>
+          <w:delText>i</w:delText>
+        </w:r>
+        <w:r>
+          <w:delText xml:space="preserve"> is horizontally matched with X</w:delText>
+        </w:r>
+        <w:r>
+          <w:rPr>
+            <w:vertAlign w:val="subscript"/>
+          </w:rPr>
+          <w:delText>j</w:delText>
+        </w:r>
+        <w:r>
+          <w:rPr>
+            <w:vertAlign w:val="subscript"/>
+          </w:rPr>
+          <w:delText xml:space="preserve"> </w:delText>
+        </w:r>
+        <w:r>
+          <w:delText xml:space="preserve">and </w:delText>
+        </w:r>
+      </w:del>
       <w:r>
         <w:t xml:space="preserve">X is a selection statement, conditional expression, or an evaluation of (built-in) operator </w:t>
       </w:r>
@@ -399,11 +554,52 @@
         </w:rPr>
         <w:t>||</w:t>
       </w:r>
-      <w:r>
-        <w:t xml:space="preserve">, and both evaluations select the same sub-statement or sub-expression Y, then </w:t>
-      </w:r>
-      <w:r>
-        <w:t>Y</w:t>
+      <w:ins w:id="30" w:author="Halpern, Pablo G" w:date="2016-02-02T18:06:00Z">
+        <w:r>
+          <w:t xml:space="preserve"> with condition C, then C</w:t>
+        </w:r>
+        <w:r>
+          <w:rPr>
+            <w:vertAlign w:val="subscript"/>
+            <w:rPrChange w:id="31" w:author="Halpern, Pablo G" w:date="2016-02-02T18:06:00Z">
+              <w:rPr/>
+            </w:rPrChange>
+          </w:rPr>
+          <w:t>i</w:t>
+        </w:r>
+        <w:r>
+          <w:t xml:space="preserve"> is horizontally matched with </w:t>
+        </w:r>
+        <w:proofErr w:type="spellStart"/>
+        <w:r>
+          <w:t>C</w:t>
+        </w:r>
+        <w:r>
+          <w:rPr>
+            <w:vertAlign w:val="subscript"/>
+            <w:rPrChange w:id="32" w:author="Halpern, Pablo G" w:date="2016-02-02T18:07:00Z">
+              <w:rPr/>
+            </w:rPrChange>
+          </w:rPr>
+          <w:t>j</w:t>
+        </w:r>
+        <w:proofErr w:type="spellEnd"/>
+        <w:r>
+          <w:t xml:space="preserve">. </w:t>
+        </w:r>
+      </w:ins>
+      <w:del w:id="33" w:author="Halpern, Pablo G" w:date="2016-02-02T18:06:00Z">
+        <w:r>
+          <w:delText>, and</w:delText>
+        </w:r>
+      </w:del>
+      <w:ins w:id="34" w:author="Halpern, Pablo G" w:date="2016-02-02T18:06:00Z">
+        <w:r>
+          <w:t>If</w:t>
+        </w:r>
+      </w:ins>
+      <w:r>
+        <w:t xml:space="preserve"> both evaluations select the same sub-statement or sub-expression Y, then Y</w:t>
       </w:r>
       <w:r>
         <w:rPr>
@@ -437,64 +633,313 @@
           <w:numId w:val="10"/>
         </w:numPr>
       </w:pPr>
-      <w:r>
-        <w:t>If X</w:t>
-      </w:r>
-      <w:r>
-        <w:rPr>
-          <w:vertAlign w:val="subscript"/>
-        </w:rPr>
-        <w:t>i</w:t>
-      </w:r>
-      <w:r>
-        <w:t xml:space="preserve"> is horizontally matched with </w:t>
+      <w:ins w:id="35" w:author="Halpern, Pablo G" w:date="2016-02-02T17:13:00Z">
+        <w:r>
+          <w:t xml:space="preserve">Otherwise, </w:t>
+        </w:r>
+      </w:ins>
+      <w:del w:id="36" w:author="Halpern, Pablo G" w:date="2016-02-02T17:13:00Z">
+        <w:r>
+          <w:delText>I</w:delText>
+        </w:r>
+      </w:del>
+      <w:ins w:id="37" w:author="Halpern, Pablo G" w:date="2016-02-02T17:13:00Z">
+        <w:r>
+          <w:t>i</w:t>
+        </w:r>
+      </w:ins>
+      <w:r>
+        <w:t xml:space="preserve">f </w:t>
+      </w:r>
+      <w:del w:id="38" w:author="Halpern, Pablo G" w:date="2016-02-02T17:12:00Z">
+        <w:r>
+          <w:delText>X</w:delText>
+        </w:r>
+        <w:r>
+          <w:rPr>
+            <w:vertAlign w:val="subscript"/>
+          </w:rPr>
+          <w:delText>i</w:delText>
+        </w:r>
+        <w:r>
+          <w:delText xml:space="preserve"> is horizontally matched with X</w:delText>
+        </w:r>
+        <w:r>
+          <w:rPr>
+            <w:vertAlign w:val="subscript"/>
+          </w:rPr>
+          <w:delText>j</w:delText>
+        </w:r>
+        <w:r>
+          <w:rPr>
+            <w:vertAlign w:val="subscript"/>
+          </w:rPr>
+          <w:delText xml:space="preserve"> </w:delText>
+        </w:r>
+        <w:r>
+          <w:delText xml:space="preserve">and </w:delText>
+        </w:r>
+      </w:del>
+      <w:r>
+        <w:t>X is an iteration statement, then</w:t>
+      </w:r>
+      <w:ins w:id="39" w:author="Halpern, Pablo G" w:date="2016-02-02T18:13:00Z">
+        <w:r>
+          <w:t xml:space="preserve"> the </w:t>
+        </w:r>
+        <w:proofErr w:type="spellStart"/>
+        <w:r>
+          <w:t>evalutions</w:t>
+        </w:r>
+        <w:proofErr w:type="spellEnd"/>
+        <w:r>
+          <w:t xml:space="preserve"> of the </w:t>
+        </w:r>
+        <w:r>
+          <w:rPr>
+            <w:i/>
+          </w:rPr>
+          <w:t>for-</w:t>
+        </w:r>
+        <w:proofErr w:type="spellStart"/>
+        <w:r>
+          <w:rPr>
+            <w:i/>
+          </w:rPr>
+          <w:t>init</w:t>
+        </w:r>
+        <w:proofErr w:type="spellEnd"/>
+        <w:r>
+          <w:rPr>
+            <w:i/>
+          </w:rPr>
+          <w:t>-</w:t>
+        </w:r>
+        <w:r>
+          <w:rPr>
+            <w:rPrChange w:id="40" w:author="Halpern, Pablo G" w:date="2016-02-02T18:15:00Z">
+              <w:rPr>
+                <w:i/>
+              </w:rPr>
+            </w:rPrChange>
+          </w:rPr>
+          <w:t>statements</w:t>
+        </w:r>
+      </w:ins>
+      <w:ins w:id="41" w:author="Halpern, Pablo G" w:date="2016-02-02T18:15:00Z">
+        <w:r>
+          <w:t xml:space="preserve"> </w:t>
+        </w:r>
+      </w:ins>
+      <w:proofErr w:type="gramStart"/>
+      <w:ins w:id="42" w:author="Halpern, Pablo G" w:date="2016-02-02T18:14:00Z">
+        <w:r>
+          <w:t>V</w:t>
+        </w:r>
+        <w:r>
+          <w:rPr>
+            <w:vertAlign w:val="subscript"/>
+            <w:rPrChange w:id="43" w:author="Halpern, Pablo G" w:date="2016-02-02T18:15:00Z">
+              <w:rPr/>
+            </w:rPrChange>
+          </w:rPr>
+          <w:t>i</w:t>
+        </w:r>
+        <w:proofErr w:type="gramEnd"/>
+        <w:r>
+          <w:t xml:space="preserve"> and </w:t>
+        </w:r>
+        <w:proofErr w:type="spellStart"/>
+        <w:r>
+          <w:t>V</w:t>
+        </w:r>
+        <w:r>
+          <w:rPr>
+            <w:vertAlign w:val="subscript"/>
+            <w:rPrChange w:id="44" w:author="Halpern, Pablo G" w:date="2016-02-02T18:14:00Z">
+              <w:rPr/>
+            </w:rPrChange>
+          </w:rPr>
+          <w:t>j</w:t>
+        </w:r>
+      </w:ins>
+      <w:proofErr w:type="spellEnd"/>
+      <w:ins w:id="45" w:author="Halpern, Pablo G" w:date="2016-02-02T18:15:00Z">
+        <w:r>
+          <w:t xml:space="preserve"> (for </w:t>
+        </w:r>
+        <w:r>
+          <w:rPr>
+            <w:rStyle w:val="CodeFont"/>
+          </w:rPr>
+          <w:t>for</w:t>
+        </w:r>
+        <w:r>
+          <w:t xml:space="preserve"> loops)</w:t>
+        </w:r>
+      </w:ins>
+      <w:ins w:id="46" w:author="Halpern, Pablo G" w:date="2016-02-02T18:08:00Z">
+        <w:r>
+          <w:t xml:space="preserve"> </w:t>
+        </w:r>
+      </w:ins>
+      <w:ins w:id="47" w:author="Halpern, Pablo G" w:date="2016-02-02T18:14:00Z">
+        <w:r>
+          <w:t>are horizontally matched</w:t>
+        </w:r>
+        <w:r>
+          <w:t xml:space="preserve"> </w:t>
+        </w:r>
+      </w:ins>
+      <w:ins w:id="48" w:author="Halpern, Pablo G" w:date="2016-02-02T18:15:00Z">
+        <w:r>
+          <w:t>and</w:t>
+        </w:r>
+      </w:ins>
+      <w:ins w:id="49" w:author="Halpern, Pablo G" w:date="2016-02-02T18:09:00Z">
+        <w:r>
+          <w:t xml:space="preserve"> the first evaluations of the condition, </w:t>
+        </w:r>
+      </w:ins>
+      <w:ins w:id="50" w:author="Halpern, Pablo G" w:date="2016-02-02T18:10:00Z">
+        <w:r>
+          <w:t>C</w:t>
+        </w:r>
+        <w:r>
+          <w:rPr>
+            <w:vertAlign w:val="subscript"/>
+          </w:rPr>
+          <w:t>i</w:t>
+        </w:r>
+        <w:r>
+          <w:t xml:space="preserve"> and </w:t>
+        </w:r>
+        <w:proofErr w:type="spellStart"/>
+        <w:r>
+          <w:t>C</w:t>
+        </w:r>
+        <w:r>
+          <w:rPr>
+            <w:vertAlign w:val="subscript"/>
+          </w:rPr>
+          <w:t>j</w:t>
+        </w:r>
+        <w:proofErr w:type="spellEnd"/>
+        <w:r>
+          <w:t xml:space="preserve"> </w:t>
+        </w:r>
+      </w:ins>
+      <w:ins w:id="51" w:author="Halpern, Pablo G" w:date="2016-02-02T18:16:00Z">
+        <w:r>
+          <w:t>(</w:t>
+        </w:r>
+        <w:r>
+          <w:t xml:space="preserve">for </w:t>
+        </w:r>
+        <w:r>
+          <w:rPr>
+            <w:rStyle w:val="CodeFont"/>
+          </w:rPr>
+          <w:t>for</w:t>
+        </w:r>
+        <w:r>
+          <w:t xml:space="preserve"> and </w:t>
+        </w:r>
+        <w:r>
+          <w:rPr>
+            <w:rStyle w:val="CodeFont"/>
+          </w:rPr>
+          <w:t>while</w:t>
+        </w:r>
+        <w:r>
+          <w:t xml:space="preserve"> </w:t>
+        </w:r>
+        <w:r>
+          <w:t xml:space="preserve">loops) </w:t>
+        </w:r>
+      </w:ins>
+      <w:ins w:id="52" w:author="Halpern, Pablo G" w:date="2016-02-02T18:10:00Z">
+        <w:r>
+          <w:t>are horizontally matched.</w:t>
+        </w:r>
+      </w:ins>
+      <w:ins w:id="53" w:author="Halpern, Pablo G" w:date="2016-02-02T18:09:00Z">
+        <w:r>
+          <w:t xml:space="preserve"> </w:t>
+        </w:r>
+      </w:ins>
+      <w:r>
+        <w:t xml:space="preserve"> </w:t>
+      </w:r>
+      <w:ins w:id="54" w:author="Halpern, Pablo G" w:date="2016-02-02T18:11:00Z">
+        <w:r>
+          <w:t>E</w:t>
+        </w:r>
+      </w:ins>
+      <w:del w:id="55" w:author="Halpern, Pablo G" w:date="2016-02-02T18:11:00Z">
+        <w:r>
+          <w:delText>e</w:delText>
+        </w:r>
+      </w:del>
+      <w:r>
+        <w:t xml:space="preserve">ach evaluation of the </w:t>
+      </w:r>
+      <w:del w:id="56" w:author="Halpern, Pablo G" w:date="2016-02-02T18:17:00Z">
+        <w:r>
+          <w:delText xml:space="preserve">(immediate) </w:delText>
+        </w:r>
+      </w:del>
+      <w:ins w:id="57" w:author="Halpern, Pablo G" w:date="2016-02-02T18:17:00Z">
+        <w:r>
+          <w:t xml:space="preserve">remaining </w:t>
+        </w:r>
+      </w:ins>
+      <w:r>
+        <w:t xml:space="preserve">subexpressions </w:t>
+      </w:r>
+      <w:ins w:id="58" w:author="Halpern, Pablo G" w:date="2016-02-02T18:18:00Z">
+        <w:r>
+          <w:t xml:space="preserve">(including subsequent evaluations of the condition) </w:t>
+        </w:r>
+      </w:ins>
+      <w:r>
+        <w:t xml:space="preserve">and </w:t>
       </w:r>
       <w:proofErr w:type="spellStart"/>
       <w:r>
-        <w:t>X</w:t>
-      </w:r>
-      <w:r>
-        <w:rPr>
-          <w:vertAlign w:val="subscript"/>
-        </w:rPr>
-        <w:t>j</w:t>
+        <w:t>substatements</w:t>
       </w:r>
       <w:proofErr w:type="spellEnd"/>
       <w:r>
-        <w:rPr>
-          <w:vertAlign w:val="subscript"/>
-        </w:rPr>
         <w:t xml:space="preserve"> </w:t>
       </w:r>
-      <w:r>
-        <w:t xml:space="preserve">and </w:t>
-      </w:r>
-      <w:r>
-        <w:t xml:space="preserve">X is an iteration </w:t>
-      </w:r>
-      <w:r>
-        <w:t>statement</w:t>
-      </w:r>
-      <w:r>
-        <w:t xml:space="preserve">, then each </w:t>
-      </w:r>
-      <w:r>
-        <w:t xml:space="preserve">evaluation of the (immediate) subexpressions and </w:t>
+      <w:del w:id="59" w:author="Halpern, Pablo G" w:date="2016-02-02T18:18:00Z">
+        <w:r>
+          <w:delText xml:space="preserve">of X </w:delText>
+        </w:r>
+      </w:del>
+      <w:r>
+        <w:t>in application i is horizontally matched with the corresponding subexpression</w:t>
+      </w:r>
+      <w:ins w:id="60" w:author="Halpern, Pablo G" w:date="2016-02-02T18:18:00Z">
+        <w:r>
+          <w:t>s</w:t>
+        </w:r>
+      </w:ins>
+      <w:r>
+        <w:t xml:space="preserve"> and </w:t>
       </w:r>
       <w:proofErr w:type="spellStart"/>
       <w:r>
-        <w:t>substatements</w:t>
-      </w:r>
+        <w:t>substatement</w:t>
+      </w:r>
+      <w:ins w:id="61" w:author="Halpern, Pablo G" w:date="2016-02-02T18:19:00Z">
+        <w:r>
+          <w:t>s</w:t>
+        </w:r>
+      </w:ins>
       <w:proofErr w:type="spellEnd"/>
       <w:r>
-        <w:t xml:space="preserve"> of X in application i is horizontally matched with the corresponding subexpression and </w:t>
-      </w:r>
-      <w:proofErr w:type="spellStart"/>
-      <w:r>
-        <w:t>substatement</w:t>
-      </w:r>
-      <w:proofErr w:type="spellEnd"/>
-      <w:r>
         <w:t xml:space="preserve"> in application j, where </w:t>
       </w:r>
       <w:r>
@@ -504,11 +949,34 @@
         <w:t>corresponding</w:t>
       </w:r>
       <w:r>
-        <w:t xml:space="preserve"> refers to the ordered sequence of iterations, regardless of the values of the loop control variables.  If the application execute different numbers of iterations, the </w:t>
-      </w:r>
-      <w:r>
-        <w:t>common iterations are horizontally matched and the remainder are not.</w:t>
-      </w:r>
+        <w:t xml:space="preserve"> refers to the ordered sequence of iterations, </w:t>
+      </w:r>
+      <w:del w:id="62" w:author="Halpern, Pablo G" w:date="2016-02-02T18:19:00Z">
+        <w:r>
+          <w:delText xml:space="preserve">regardless </w:delText>
+        </w:r>
+      </w:del>
+      <w:ins w:id="63" w:author="Halpern, Pablo G" w:date="2016-02-02T18:19:00Z">
+        <w:r>
+          <w:t>irrespective</w:t>
+        </w:r>
+        <w:r>
+          <w:t xml:space="preserve"> </w:t>
+        </w:r>
+      </w:ins>
+      <w:r>
+        <w:t>of the values of the loop control variables.  If the application</w:t>
+      </w:r>
+      <w:ins w:id="64" w:author="Halpern, Pablo G" w:date="2016-02-02T18:04:00Z">
+        <w:r>
+          <w:t>s</w:t>
+        </w:r>
+      </w:ins>
+      <w:r>
+        <w:t xml:space="preserve"> execute different numbers of iterations, the common iterations are horizontally matched and the remainder are not.</w:t>
+      </w:r>
+      <w:bookmarkStart w:id="65" w:name="_GoBack"/>
+      <w:bookmarkEnd w:id="65"/>
     </w:p>
     <w:p>
       <w:pPr>
@@ -517,6 +985,9 @@
           <w:ilvl w:val="0"/>
           <w:numId w:val="10"/>
         </w:numPr>
+        <w:rPr>
+          <w:ins w:id="66" w:author="Halpern, Pablo G" w:date="2016-02-02T17:14:00Z"/>
+        </w:rPr>
       </w:pPr>
       <w:r>
         <w:t xml:space="preserve">[Some rule(s) about </w:t>
@@ -537,11 +1008,183 @@
       <w:r>
         <w:t>, throw, and unstructured switch goes here]</w:t>
       </w:r>
+    </w:p>
+    <w:p>
+      <w:pPr>
+        <w:pStyle w:val="ListParagraph"/>
+        <w:numPr>
+          <w:ilvl w:val="0"/>
+          <w:numId w:val="10"/>
+        </w:numPr>
+      </w:pPr>
+      <w:ins w:id="67" w:author="Halpern, Pablo G" w:date="2016-02-02T17:14:00Z">
+        <w:r>
+          <w:t>Otherwise, if Y is</w:t>
+        </w:r>
+      </w:ins>
+      <w:ins w:id="68" w:author="Halpern, Pablo G" w:date="2016-02-02T17:48:00Z">
+        <w:r>
+          <w:t xml:space="preserve"> a</w:t>
+        </w:r>
+      </w:ins>
+      <w:ins w:id="69" w:author="Halpern, Pablo G" w:date="2016-02-02T17:14:00Z">
+        <w:r>
+          <w:t xml:space="preserve"> </w:t>
+        </w:r>
+      </w:ins>
+      <w:ins w:id="70" w:author="Halpern, Pablo G" w:date="2016-02-02T17:29:00Z">
+        <w:r>
+          <w:t xml:space="preserve">subexpression, </w:t>
+        </w:r>
+        <w:proofErr w:type="spellStart"/>
+        <w:r>
+          <w:t>substatement</w:t>
+        </w:r>
+        <w:proofErr w:type="spellEnd"/>
+        <w:r>
+          <w:t xml:space="preserve">, </w:t>
+        </w:r>
+      </w:ins>
+      <w:ins w:id="71" w:author="Halpern, Pablo G" w:date="2016-02-02T17:44:00Z">
+        <w:r>
+          <w:t xml:space="preserve">object initialization, or </w:t>
+        </w:r>
+        <w:r>
+          <w:t>destructor invocation</w:t>
+        </w:r>
+        <w:r>
+          <w:t xml:space="preserve"> within </w:t>
+        </w:r>
+      </w:ins>
+      <w:ins w:id="72" w:author="Halpern, Pablo G" w:date="2016-02-02T17:14:00Z">
+        <w:r>
+          <w:t xml:space="preserve">X, then </w:t>
+        </w:r>
+      </w:ins>
+      <w:ins w:id="73" w:author="Halpern, Pablo G" w:date="2016-02-02T17:15:00Z">
+        <w:r>
+          <w:t>Y</w:t>
+        </w:r>
+        <w:r>
+          <w:rPr>
+            <w:vertAlign w:val="subscript"/>
+          </w:rPr>
+          <w:t>i</w:t>
+        </w:r>
+        <w:r>
+          <w:t xml:space="preserve"> is horizontally matched with </w:t>
+        </w:r>
+        <w:proofErr w:type="spellStart"/>
+        <w:r>
+          <w:t>Y</w:t>
+        </w:r>
+        <w:r>
+          <w:rPr>
+            <w:vertAlign w:val="subscript"/>
+          </w:rPr>
+          <w:t>j</w:t>
+        </w:r>
+        <w:proofErr w:type="spellEnd"/>
+        <w:r>
+          <w:t>.</w:t>
+        </w:r>
+      </w:ins>
     </w:p>
     <w:p/>
     <w:p>
       <w:r>
-        <w:t xml:space="preserve">For distinct statements, expressions, etc. X and Y and applications i and j, where i would precede j in the sequential order of applications, </w:t>
+        <w:t xml:space="preserve">For distinct </w:t>
+      </w:r>
+      <w:del w:id="74" w:author="Halpern, Pablo G" w:date="2016-02-02T17:52:00Z">
+        <w:r>
+          <w:delText>statements, expressions, etc. X and Y and</w:delText>
+        </w:r>
+      </w:del>
+      <w:ins w:id="75" w:author="Halpern, Pablo G" w:date="2016-02-02T17:52:00Z">
+        <w:r>
+          <w:t>evaluations of</w:t>
+        </w:r>
+      </w:ins>
+      <w:r>
+        <w:t xml:space="preserve"> </w:t>
+      </w:r>
+      <w:proofErr w:type="spellStart"/>
+      <w:ins w:id="76" w:author="Halpern, Pablo G" w:date="2016-02-02T17:52:00Z">
+        <w:r>
+          <w:t>X</w:t>
+        </w:r>
+        <w:r>
+          <w:rPr>
+            <w:vertAlign w:val="subscript"/>
+          </w:rPr>
+          <w:t>j</w:t>
+        </w:r>
+      </w:ins>
+      <w:proofErr w:type="spellEnd"/>
+      <w:ins w:id="77" w:author="Halpern, Pablo G" w:date="2016-02-02T17:53:00Z">
+        <w:r>
+          <w:t>,</w:t>
+        </w:r>
+      </w:ins>
+      <w:ins w:id="78" w:author="Halpern, Pablo G" w:date="2016-02-02T17:52:00Z">
+        <w:r>
+          <w:t xml:space="preserve"> </w:t>
+        </w:r>
+        <w:proofErr w:type="spellStart"/>
+        <w:r>
+          <w:t>X</w:t>
+        </w:r>
+        <w:r>
+          <w:rPr>
+            <w:vertAlign w:val="subscript"/>
+          </w:rPr>
+          <w:t>j</w:t>
+        </w:r>
+      </w:ins>
+      <w:proofErr w:type="spellEnd"/>
+      <w:ins w:id="79" w:author="Halpern, Pablo G" w:date="2016-02-02T17:53:00Z">
+        <w:r>
+          <w:t>,</w:t>
+        </w:r>
+      </w:ins>
+      <w:ins w:id="80" w:author="Halpern, Pablo G" w:date="2016-02-02T17:52:00Z">
+        <w:r>
+          <w:t xml:space="preserve"> </w:t>
+        </w:r>
+        <w:proofErr w:type="spellStart"/>
+        <w:r>
+          <w:t>Y</w:t>
+        </w:r>
+        <w:r>
+          <w:rPr>
+            <w:vertAlign w:val="subscript"/>
+          </w:rPr>
+          <w:t>j</w:t>
+        </w:r>
+        <w:proofErr w:type="spellEnd"/>
+        <w:r>
+          <w:t>,</w:t>
+        </w:r>
+        <w:r>
+          <w:t xml:space="preserve"> and </w:t>
+        </w:r>
+        <w:proofErr w:type="spellStart"/>
+        <w:r>
+          <w:t>Y</w:t>
+        </w:r>
+        <w:r>
+          <w:rPr>
+            <w:vertAlign w:val="subscript"/>
+          </w:rPr>
+          <w:t>j</w:t>
+        </w:r>
+        <w:proofErr w:type="spellEnd"/>
+        <w:r>
+          <w:t xml:space="preserve"> </w:t>
+        </w:r>
+      </w:ins>
+      <w:r>
+        <w:t xml:space="preserve">applications i and j, where i would precede j in the sequential order of applications, </w:t>
       </w:r>
       <w:r>
         <w:rPr>
@@ -1112,6 +1755,14 @@
     <w:abstractNumId w:val="1"/>
   </w:num>
 </w:numbering>
+</file>
+
+<file path=word/people.xml><?xml version="1.0" encoding="utf-8"?>
+<w15:people xmlns:wpc="http://schemas.microsoft.com/office/word/2010/wordprocessingCanvas" xmlns:mc="http://schemas.openxmlformats.org/markup-compatibility/2006" xmlns:o="urn:schemas-microsoft-com:office:office" xmlns:r="http://schemas.openxmlformats.org/officeDocument/2006/relationships" xmlns:m="http://schemas.openxmlformats.org/officeDocument/2006/math" xmlns:v="urn:schemas-microsoft-com:vml" xmlns:wp14="http://schemas.microsoft.com/office/word/2010/wordprocessingDrawing" xmlns:wp="http://schemas.openxmlformats.org/drawingml/2006/wordprocessingDrawing" xmlns:w10="urn:schemas-microsoft-com:office:word" xmlns:w="http://schemas.openxmlformats.org/wordprocessingml/2006/main" xmlns:w14="http://schemas.microsoft.com/office/word/2010/wordml" xmlns:w15="http://schemas.microsoft.com/office/word/2012/wordml" xmlns:wpg="http://schemas.microsoft.com/office/word/2010/wordprocessingGroup" xmlns:wpi="http://schemas.microsoft.com/office/word/2010/wordprocessingInk" xmlns:wne="http://schemas.microsoft.com/office/word/2006/wordml" xmlns:wps="http://schemas.microsoft.com/office/word/2010/wordprocessingShape" mc:Ignorable="w14 w15 wp14">
+  <w15:person w15:author="Halpern, Pablo G">
+    <w15:presenceInfo w15:providerId="AD" w15:userId="S-1-5-21-725345543-602162358-527237240-1646725"/>
+  </w15:person>
+</w15:people>
 </file>
 
 <file path=word/styles.xml><?xml version="1.0" encoding="utf-8"?>
@@ -1987,6 +2638,36 @@
       <w:rFonts w:cs="Times New Roman"/>
     </w:rPr>
   </w:style>
+  <w:style w:type="paragraph" w:styleId="BalloonText">
+    <w:name w:val="Balloon Text"/>
+    <w:basedOn w:val="Normal"/>
+    <w:link w:val="BalloonTextChar"/>
+    <w:uiPriority w:val="99"/>
+    <w:semiHidden/>
+    <w:unhideWhenUsed/>
+    <w:rsid w:val="00844612"/>
+    <w:pPr>
+      <w:spacing w:after="0" w:line="240" w:lineRule="auto"/>
+    </w:pPr>
+    <w:rPr>
+      <w:rFonts w:ascii="Segoe UI" w:hAnsi="Segoe UI" w:cs="Segoe UI"/>
+      <w:sz w:val="18"/>
+      <w:szCs w:val="18"/>
+    </w:rPr>
+  </w:style>
+  <w:style w:type="character" w:customStyle="1" w:styleId="BalloonTextChar">
+    <w:name w:val="Balloon Text Char"/>
+    <w:basedOn w:val="DefaultParagraphFont"/>
+    <w:link w:val="BalloonText"/>
+    <w:uiPriority w:val="99"/>
+    <w:semiHidden/>
+    <w:rsid w:val="00844612"/>
+    <w:rPr>
+      <w:rFonts w:ascii="Segoe UI" w:hAnsi="Segoe UI" w:cs="Segoe UI"/>
+      <w:sz w:val="18"/>
+      <w:szCs w:val="18"/>
+    </w:rPr>
+  </w:style>
 </w:styles>
 </file>
 

</xml_diff>

<commit_message>
Added a few pictures
</commit_message>
<xml_diff>
--- a/horizontal-matching.docx
+++ b/horizontal-matching.docx
@@ -233,10 +233,7 @@
       </w:ins>
       <w:ins w:id="7" w:author="Halpern, Pablo G" w:date="2016-02-02T17:48:00Z">
         <w:r>
-          <w:t>or destructor invocation</w:t>
-        </w:r>
-        <w:r>
-          <w:t xml:space="preserve"> </w:t>
+          <w:t xml:space="preserve">or destructor invocation </w:t>
         </w:r>
       </w:ins>
       <w:del w:id="8" w:author="Halpern, Pablo G" w:date="2016-02-02T17:48:00Z">
@@ -299,11 +296,7 @@
           <w:t>i</w:t>
         </w:r>
         <w:r>
-          <w:t xml:space="preserve"> is horizontally matched with </w:t>
-        </w:r>
-        <w:proofErr w:type="spellStart"/>
-        <w:r>
-          <w:t>X</w:t>
+          <w:t xml:space="preserve"> is horizontally matched with X</w:t>
         </w:r>
         <w:r>
           <w:rPr>
@@ -311,7 +304,6 @@
           </w:rPr>
           <w:t>j</w:t>
         </w:r>
-        <w:proofErr w:type="spellEnd"/>
         <w:r>
           <w:t>.</w:t>
         </w:r>
@@ -326,10 +318,7 @@
       </w:ins>
       <w:ins w:id="17" w:author="Halpern, Pablo G" w:date="2016-02-02T17:05:00Z">
         <w:r>
-          <w:t xml:space="preserve">evaluations </w:t>
-        </w:r>
-        <w:r>
-          <w:t>X</w:t>
+          <w:t>evaluations X</w:t>
         </w:r>
         <w:r>
           <w:rPr>
@@ -340,7 +329,6 @@
         <w:r>
           <w:t xml:space="preserve"> and </w:t>
         </w:r>
-        <w:proofErr w:type="spellStart"/>
         <w:r>
           <w:t>X</w:t>
         </w:r>
@@ -350,7 +338,6 @@
           </w:rPr>
           <w:t>j</w:t>
         </w:r>
-        <w:proofErr w:type="spellEnd"/>
         <w:r>
           <w:t xml:space="preserve">, </w:t>
         </w:r>
@@ -371,11 +358,7 @@
           <w:t>i</w:t>
         </w:r>
         <w:r>
-          <w:t xml:space="preserve"> is horizontally matched with </w:t>
-        </w:r>
-        <w:proofErr w:type="spellStart"/>
-        <w:r>
-          <w:t>X</w:t>
+          <w:t xml:space="preserve"> is horizontally matched with X</w:t>
         </w:r>
         <w:r>
           <w:rPr>
@@ -384,7 +367,6 @@
           <w:t>j</w:t>
         </w:r>
       </w:ins>
-      <w:proofErr w:type="spellEnd"/>
       <w:del w:id="20" w:author="Halpern, Pablo G" w:date="2016-02-02T17:04:00Z">
         <w:r>
           <w:delText>.</w:delText>
@@ -608,11 +590,7 @@
         <w:t>i</w:t>
       </w:r>
       <w:r>
-        <w:t xml:space="preserve"> is horizontally matched with </w:t>
-      </w:r>
-      <w:proofErr w:type="spellStart"/>
-      <w:r>
-        <w:t>Y</w:t>
+        <w:t xml:space="preserve"> is horizontally matched with Y</w:t>
       </w:r>
       <w:r>
         <w:rPr>
@@ -620,7 +598,6 @@
         </w:rPr>
         <w:t>j</w:t>
       </w:r>
-      <w:proofErr w:type="spellEnd"/>
       <w:r>
         <w:t>.</w:t>
       </w:r>
@@ -785,10 +762,7 @@
       </w:ins>
       <w:ins w:id="47" w:author="Halpern, Pablo G" w:date="2016-02-02T18:14:00Z">
         <w:r>
-          <w:t>are horizontally matched</w:t>
-        </w:r>
-        <w:r>
-          <w:t xml:space="preserve"> </w:t>
+          <w:t xml:space="preserve">are horizontally matched </w:t>
         </w:r>
       </w:ins>
       <w:ins w:id="48" w:author="Halpern, Pablo G" w:date="2016-02-02T18:15:00Z">
@@ -831,10 +805,7 @@
       </w:ins>
       <w:ins w:id="51" w:author="Halpern, Pablo G" w:date="2016-02-02T18:16:00Z">
         <w:r>
-          <w:t>(</w:t>
-        </w:r>
-        <w:r>
-          <w:t xml:space="preserve">for </w:t>
+          <w:t xml:space="preserve">(for </w:t>
         </w:r>
         <w:r>
           <w:rPr>
@@ -852,10 +823,7 @@
           <w:t>while</w:t>
         </w:r>
         <w:r>
-          <w:t xml:space="preserve"> </w:t>
-        </w:r>
-        <w:r>
-          <w:t xml:space="preserve">loops) </w:t>
+          <w:t xml:space="preserve"> loops) </w:t>
         </w:r>
       </w:ins>
       <w:ins w:id="52" w:author="Halpern, Pablo G" w:date="2016-02-02T18:10:00Z">
@@ -958,10 +926,7 @@
       </w:del>
       <w:ins w:id="63" w:author="Halpern, Pablo G" w:date="2016-02-02T18:19:00Z">
         <w:r>
-          <w:t>irrespective</w:t>
-        </w:r>
-        <w:r>
-          <w:t xml:space="preserve"> </w:t>
+          <w:t xml:space="preserve">irrespective </w:t>
         </w:r>
       </w:ins>
       <w:r>
@@ -975,8 +940,6 @@
       <w:r>
         <w:t xml:space="preserve"> execute different numbers of iterations, the common iterations are horizontally matched and the remainder are not.</w:t>
       </w:r>
-      <w:bookmarkStart w:id="65" w:name="_GoBack"/>
-      <w:bookmarkEnd w:id="65"/>
     </w:p>
     <w:p>
       <w:pPr>
@@ -986,7 +949,7 @@
           <w:numId w:val="10"/>
         </w:numPr>
         <w:rPr>
-          <w:ins w:id="66" w:author="Halpern, Pablo G" w:date="2016-02-02T17:14:00Z"/>
+          <w:ins w:id="65" w:author="Halpern, Pablo G" w:date="2016-02-02T17:14:00Z"/>
         </w:rPr>
       </w:pPr>
       <w:r>
@@ -1017,22 +980,22 @@
           <w:numId w:val="10"/>
         </w:numPr>
       </w:pPr>
-      <w:ins w:id="67" w:author="Halpern, Pablo G" w:date="2016-02-02T17:14:00Z">
+      <w:ins w:id="66" w:author="Halpern, Pablo G" w:date="2016-02-02T17:14:00Z">
         <w:r>
           <w:t>Otherwise, if Y is</w:t>
         </w:r>
       </w:ins>
-      <w:ins w:id="68" w:author="Halpern, Pablo G" w:date="2016-02-02T17:48:00Z">
+      <w:ins w:id="67" w:author="Halpern, Pablo G" w:date="2016-02-02T17:48:00Z">
         <w:r>
           <w:t xml:space="preserve"> a</w:t>
         </w:r>
       </w:ins>
-      <w:ins w:id="69" w:author="Halpern, Pablo G" w:date="2016-02-02T17:14:00Z">
+      <w:ins w:id="68" w:author="Halpern, Pablo G" w:date="2016-02-02T17:14:00Z">
         <w:r>
           <w:t xml:space="preserve"> </w:t>
         </w:r>
       </w:ins>
-      <w:ins w:id="70" w:author="Halpern, Pablo G" w:date="2016-02-02T17:29:00Z">
+      <w:ins w:id="69" w:author="Halpern, Pablo G" w:date="2016-02-02T17:29:00Z">
         <w:r>
           <w:t xml:space="preserve">subexpression, </w:t>
         </w:r>
@@ -1045,7 +1008,7 @@
           <w:t xml:space="preserve">, </w:t>
         </w:r>
       </w:ins>
-      <w:ins w:id="71" w:author="Halpern, Pablo G" w:date="2016-02-02T17:44:00Z">
+      <w:ins w:id="70" w:author="Halpern, Pablo G" w:date="2016-02-02T17:44:00Z">
         <w:r>
           <w:t xml:space="preserve">object initialization, or </w:t>
         </w:r>
@@ -1056,12 +1019,12 @@
           <w:t xml:space="preserve"> within </w:t>
         </w:r>
       </w:ins>
-      <w:ins w:id="72" w:author="Halpern, Pablo G" w:date="2016-02-02T17:14:00Z">
+      <w:ins w:id="71" w:author="Halpern, Pablo G" w:date="2016-02-02T17:14:00Z">
         <w:r>
           <w:t xml:space="preserve">X, then </w:t>
         </w:r>
       </w:ins>
-      <w:ins w:id="73" w:author="Halpern, Pablo G" w:date="2016-02-02T17:15:00Z">
+      <w:ins w:id="72" w:author="Halpern, Pablo G" w:date="2016-02-02T17:15:00Z">
         <w:r>
           <w:t>Y</w:t>
         </w:r>
@@ -1072,11 +1035,7 @@
           <w:t>i</w:t>
         </w:r>
         <w:r>
-          <w:t xml:space="preserve"> is horizontally matched with </w:t>
-        </w:r>
-        <w:proofErr w:type="spellStart"/>
-        <w:r>
-          <w:t>Y</w:t>
+          <w:t xml:space="preserve"> is horizontally matched with Y</w:t>
         </w:r>
         <w:r>
           <w:rPr>
@@ -1084,7 +1043,6 @@
           </w:rPr>
           <w:t>j</w:t>
         </w:r>
-        <w:proofErr w:type="spellEnd"/>
         <w:r>
           <w:t>.</w:t>
         </w:r>
@@ -1095,21 +1053,20 @@
       <w:r>
         <w:t xml:space="preserve">For distinct </w:t>
       </w:r>
-      <w:del w:id="74" w:author="Halpern, Pablo G" w:date="2016-02-02T17:52:00Z">
+      <w:del w:id="73" w:author="Halpern, Pablo G" w:date="2016-02-02T17:52:00Z">
         <w:r>
           <w:delText>statements, expressions, etc. X and Y and</w:delText>
         </w:r>
       </w:del>
+      <w:ins w:id="74" w:author="Halpern, Pablo G" w:date="2016-02-02T17:52:00Z">
+        <w:r>
+          <w:t>evaluations of</w:t>
+        </w:r>
+      </w:ins>
+      <w:r>
+        <w:t xml:space="preserve"> </w:t>
+      </w:r>
       <w:ins w:id="75" w:author="Halpern, Pablo G" w:date="2016-02-02T17:52:00Z">
-        <w:r>
-          <w:t>evaluations of</w:t>
-        </w:r>
-      </w:ins>
-      <w:r>
-        <w:t xml:space="preserve"> </w:t>
-      </w:r>
-      <w:proofErr w:type="spellStart"/>
-      <w:ins w:id="76" w:author="Halpern, Pablo G" w:date="2016-02-02T17:52:00Z">
         <w:r>
           <w:t>X</w:t>
         </w:r>
@@ -1120,19 +1077,14 @@
           <w:t>j</w:t>
         </w:r>
       </w:ins>
-      <w:proofErr w:type="spellEnd"/>
-      <w:ins w:id="77" w:author="Halpern, Pablo G" w:date="2016-02-02T17:53:00Z">
+      <w:ins w:id="76" w:author="Halpern, Pablo G" w:date="2016-02-02T17:53:00Z">
         <w:r>
           <w:t>,</w:t>
         </w:r>
       </w:ins>
-      <w:ins w:id="78" w:author="Halpern, Pablo G" w:date="2016-02-02T17:52:00Z">
-        <w:r>
-          <w:t xml:space="preserve"> </w:t>
-        </w:r>
-        <w:proofErr w:type="spellStart"/>
-        <w:r>
-          <w:t>X</w:t>
+      <w:ins w:id="77" w:author="Halpern, Pablo G" w:date="2016-02-02T17:52:00Z">
+        <w:r>
+          <w:t xml:space="preserve"> X</w:t>
         </w:r>
         <w:r>
           <w:rPr>
@@ -1141,19 +1093,14 @@
           <w:t>j</w:t>
         </w:r>
       </w:ins>
-      <w:proofErr w:type="spellEnd"/>
-      <w:ins w:id="79" w:author="Halpern, Pablo G" w:date="2016-02-02T17:53:00Z">
+      <w:ins w:id="78" w:author="Halpern, Pablo G" w:date="2016-02-02T17:53:00Z">
         <w:r>
           <w:t>,</w:t>
         </w:r>
       </w:ins>
-      <w:ins w:id="80" w:author="Halpern, Pablo G" w:date="2016-02-02T17:52:00Z">
-        <w:r>
-          <w:t xml:space="preserve"> </w:t>
-        </w:r>
-        <w:proofErr w:type="spellStart"/>
-        <w:r>
-          <w:t>Y</w:t>
+      <w:ins w:id="79" w:author="Halpern, Pablo G" w:date="2016-02-02T17:52:00Z">
+        <w:r>
+          <w:t xml:space="preserve"> Y</w:t>
         </w:r>
         <w:r>
           <w:rPr>
@@ -1161,16 +1108,11 @@
           </w:rPr>
           <w:t>j</w:t>
         </w:r>
-        <w:proofErr w:type="spellEnd"/>
         <w:r>
           <w:t>,</w:t>
         </w:r>
         <w:r>
-          <w:t xml:space="preserve"> and </w:t>
-        </w:r>
-        <w:proofErr w:type="spellStart"/>
-        <w:r>
-          <w:t>Y</w:t>
+          <w:t xml:space="preserve"> and Y</w:t>
         </w:r>
         <w:r>
           <w:rPr>
@@ -1178,7 +1120,6 @@
           </w:rPr>
           <w:t>j</w:t>
         </w:r>
-        <w:proofErr w:type="spellEnd"/>
         <w:r>
           <w:t xml:space="preserve"> </w:t>
         </w:r>
@@ -1211,10 +1152,7 @@
         </w:numPr>
       </w:pPr>
       <w:r>
-        <w:t xml:space="preserve">If </w:t>
-      </w:r>
-      <w:r>
-        <w:t>X</w:t>
+        <w:t>If X</w:t>
       </w:r>
       <w:r>
         <w:rPr>
@@ -1223,11 +1161,7 @@
         <w:t>i</w:t>
       </w:r>
       <w:r>
-        <w:t xml:space="preserve"> is horizontally matched with </w:t>
-      </w:r>
-      <w:proofErr w:type="spellStart"/>
-      <w:r>
-        <w:t>X</w:t>
+        <w:t xml:space="preserve"> is horizontally matched with X</w:t>
       </w:r>
       <w:r>
         <w:rPr>
@@ -1235,13 +1169,8 @@
         </w:rPr>
         <w:t>j</w:t>
       </w:r>
-      <w:proofErr w:type="spellEnd"/>
-      <w:r>
-        <w:t xml:space="preserve"> and </w:t>
-      </w:r>
-      <w:proofErr w:type="spellStart"/>
-      <w:r>
-        <w:t>X</w:t>
+      <w:r>
+        <w:t xml:space="preserve"> and X</w:t>
       </w:r>
       <w:r>
         <w:rPr>
@@ -1249,13 +1178,8 @@
         </w:rPr>
         <w:t>j</w:t>
       </w:r>
-      <w:proofErr w:type="spellEnd"/>
-      <w:r>
-        <w:t xml:space="preserve"> is sequenced before </w:t>
-      </w:r>
-      <w:proofErr w:type="spellStart"/>
-      <w:r>
-        <w:t>Y</w:t>
+      <w:r>
+        <w:t xml:space="preserve"> is sequenced before Y</w:t>
       </w:r>
       <w:r>
         <w:rPr>
@@ -1263,7 +1187,6 @@
         </w:rPr>
         <w:t>j</w:t>
       </w:r>
-      <w:proofErr w:type="spellEnd"/>
       <w:r>
         <w:t xml:space="preserve">, then </w:t>
       </w:r>
@@ -1280,11 +1203,7 @@
         <w:t xml:space="preserve"> </w:t>
       </w:r>
       <w:r>
-        <w:t xml:space="preserve">is sequenced before </w:t>
-      </w:r>
-      <w:proofErr w:type="spellStart"/>
-      <w:r>
-        <w:t>Y</w:t>
+        <w:t>is sequenced before Y</w:t>
       </w:r>
       <w:r>
         <w:rPr>
@@ -1292,7 +1211,6 @@
         </w:rPr>
         <w:t>j</w:t>
       </w:r>
-      <w:proofErr w:type="spellEnd"/>
       <w:r>
         <w:t>.</w:t>
       </w:r>
@@ -1306,10 +1224,7 @@
         </w:numPr>
       </w:pPr>
       <w:r>
-        <w:t xml:space="preserve">If </w:t>
-      </w:r>
-      <w:r>
-        <w:t>Y</w:t>
+        <w:t>If Y</w:t>
       </w:r>
       <w:r>
         <w:rPr>
@@ -1318,11 +1233,7 @@
         <w:t>i</w:t>
       </w:r>
       <w:r>
-        <w:t xml:space="preserve"> is horizontally matched with </w:t>
-      </w:r>
-      <w:proofErr w:type="spellStart"/>
-      <w:r>
-        <w:t>Y</w:t>
+        <w:t xml:space="preserve"> is horizontally matched with Y</w:t>
       </w:r>
       <w:r>
         <w:rPr>
@@ -1330,7 +1241,6 @@
         </w:rPr>
         <w:t>j</w:t>
       </w:r>
-      <w:proofErr w:type="spellEnd"/>
       <w:r>
         <w:t xml:space="preserve"> and X</w:t>
       </w:r>
@@ -1365,11 +1275,7 @@
         <w:t xml:space="preserve"> </w:t>
       </w:r>
       <w:r>
-        <w:t xml:space="preserve">is sequenced before </w:t>
-      </w:r>
-      <w:proofErr w:type="spellStart"/>
-      <w:r>
-        <w:t>Y</w:t>
+        <w:t>is sequenced before Y</w:t>
       </w:r>
       <w:r>
         <w:rPr>
@@ -1377,12 +1283,3183 @@
         </w:rPr>
         <w:t>j</w:t>
       </w:r>
-      <w:proofErr w:type="spellEnd"/>
       <w:r>
         <w:t>.</w:t>
       </w:r>
     </w:p>
-    <w:p/>
+    <w:p>
+      <w:pPr>
+        <w:rPr>
+          <w:ins w:id="80" w:author="Halpern, Pablo G" w:date="2016-02-02T18:25:00Z"/>
+        </w:rPr>
+      </w:pPr>
+    </w:p>
+    <w:p>
+      <w:pPr>
+        <w:pStyle w:val="Example"/>
+      </w:pPr>
+      <w:r>
+        <w:lastRenderedPageBreak/>
+        <w:t>for_loop(par, 0, 4, [&amp;](int x){</w:t>
+      </w:r>
+    </w:p>
+    <w:p>
+      <w:pPr>
+        <w:pStyle w:val="Example"/>
+      </w:pPr>
+      <w:r>
+        <w:t xml:space="preserve">    if (x % 2)</w:t>
+      </w:r>
+    </w:p>
+    <w:p>
+      <w:pPr>
+        <w:pStyle w:val="Example"/>
+      </w:pPr>
+      <w:r>
+        <w:t xml:space="preserve">        f(x);</w:t>
+      </w:r>
+    </w:p>
+    <w:p>
+      <w:pPr>
+        <w:pStyle w:val="Example"/>
+      </w:pPr>
+      <w:r>
+        <w:t xml:space="preserve">    else</w:t>
+      </w:r>
+    </w:p>
+    <w:p>
+      <w:pPr>
+        <w:pStyle w:val="Example"/>
+      </w:pPr>
+      <w:r>
+        <w:t xml:space="preserve">        g(x);</w:t>
+      </w:r>
+    </w:p>
+    <w:p>
+      <w:pPr>
+        <w:pStyle w:val="Example"/>
+      </w:pPr>
+    </w:p>
+    <w:p>
+      <w:pPr>
+        <w:pStyle w:val="Example"/>
+      </w:pPr>
+      <w:r>
+        <w:t xml:space="preserve">    for (int y = x / 2; y &lt; 2; ++y)</w:t>
+      </w:r>
+    </w:p>
+    <w:p>
+      <w:pPr>
+        <w:pStyle w:val="Example"/>
+      </w:pPr>
+      <w:r>
+        <w:t xml:space="preserve">        h(y);</w:t>
+      </w:r>
+    </w:p>
+    <w:tbl>
+      <w:tblPr>
+        <w:tblStyle w:val="TableGrid"/>
+        <w:tblpPr w:leftFromText="180" w:rightFromText="180" w:vertAnchor="text" w:horzAnchor="margin" w:tblpY="7190"/>
+        <w:tblW w:w="0" w:type="auto"/>
+        <w:tblLook w:val="04A0" w:firstRow="1" w:lastRow="0" w:firstColumn="1" w:lastColumn="0" w:noHBand="0" w:noVBand="1"/>
+      </w:tblPr>
+      <w:tblGrid>
+        <w:gridCol w:w="2245"/>
+        <w:gridCol w:w="1686"/>
+        <w:gridCol w:w="1686"/>
+        <w:gridCol w:w="1686"/>
+        <w:gridCol w:w="1687"/>
+      </w:tblGrid>
+      <w:tr>
+        <w:tc>
+          <w:tcPr>
+            <w:tcW w:w="2245" w:type="dxa"/>
+            <w:shd w:val="clear" w:color="auto" w:fill="auto"/>
+          </w:tcPr>
+          <w:p>
+            <w:pPr>
+              <w:pStyle w:val="Example"/>
+              <w:ind w:left="0"/>
+              <w:rPr>
+                <w:rFonts w:ascii="Bookman Old Style" w:hAnsi="Bookman Old Style"/>
+                <w:b/>
+              </w:rPr>
+            </w:pPr>
+            <w:r>
+              <w:rPr>
+                <w:rFonts w:ascii="Bookman Old Style" w:hAnsi="Bookman Old Style"/>
+                <w:b/>
+              </w:rPr>
+              <w:t>Code</w:t>
+            </w:r>
+          </w:p>
+        </w:tc>
+        <w:tc>
+          <w:tcPr>
+            <w:tcW w:w="1686" w:type="dxa"/>
+          </w:tcPr>
+          <w:p>
+            <w:pPr>
+              <w:pStyle w:val="Example"/>
+              <w:ind w:left="0"/>
+              <w:rPr>
+                <w:rFonts w:ascii="Bookman Old Style" w:hAnsi="Bookman Old Style"/>
+                <w:b/>
+              </w:rPr>
+            </w:pPr>
+            <w:r>
+              <w:rPr>
+                <w:rFonts w:ascii="Bookman Old Style" w:hAnsi="Bookman Old Style"/>
+                <w:b/>
+              </w:rPr>
+              <w:t>F(0)</w:t>
+            </w:r>
+          </w:p>
+        </w:tc>
+        <w:tc>
+          <w:tcPr>
+            <w:tcW w:w="1686" w:type="dxa"/>
+          </w:tcPr>
+          <w:p>
+            <w:pPr>
+              <w:pStyle w:val="Example"/>
+              <w:ind w:left="0"/>
+              <w:rPr>
+                <w:rFonts w:ascii="Bookman Old Style" w:hAnsi="Bookman Old Style"/>
+                <w:b/>
+              </w:rPr>
+            </w:pPr>
+            <w:r>
+              <w:rPr>
+                <w:rFonts w:ascii="Bookman Old Style" w:hAnsi="Bookman Old Style"/>
+                <w:b/>
+              </w:rPr>
+              <w:t>F(1)</w:t>
+            </w:r>
+          </w:p>
+        </w:tc>
+        <w:tc>
+          <w:tcPr>
+            <w:tcW w:w="1686" w:type="dxa"/>
+          </w:tcPr>
+          <w:p>
+            <w:pPr>
+              <w:pStyle w:val="Example"/>
+              <w:ind w:left="0"/>
+              <w:rPr>
+                <w:rFonts w:ascii="Bookman Old Style" w:hAnsi="Bookman Old Style"/>
+                <w:b/>
+              </w:rPr>
+            </w:pPr>
+            <w:r>
+              <w:rPr>
+                <w:rFonts w:ascii="Bookman Old Style" w:hAnsi="Bookman Old Style"/>
+                <w:b/>
+              </w:rPr>
+              <w:t>F(2)</w:t>
+            </w:r>
+          </w:p>
+        </w:tc>
+        <w:tc>
+          <w:tcPr>
+            <w:tcW w:w="1687" w:type="dxa"/>
+          </w:tcPr>
+          <w:p>
+            <w:pPr>
+              <w:pStyle w:val="Example"/>
+              <w:ind w:left="0"/>
+              <w:rPr>
+                <w:rFonts w:ascii="Bookman Old Style" w:hAnsi="Bookman Old Style"/>
+                <w:b/>
+              </w:rPr>
+            </w:pPr>
+            <w:r>
+              <w:rPr>
+                <w:rFonts w:ascii="Bookman Old Style" w:hAnsi="Bookman Old Style"/>
+                <w:b/>
+              </w:rPr>
+              <w:t>F(3)</w:t>
+            </w:r>
+          </w:p>
+        </w:tc>
+      </w:tr>
+      <w:tr>
+        <w:tc>
+          <w:tcPr>
+            <w:tcW w:w="2245" w:type="dxa"/>
+            <w:shd w:val="clear" w:color="auto" w:fill="auto"/>
+          </w:tcPr>
+          <w:p>
+            <w:pPr>
+              <w:pStyle w:val="Example"/>
+              <w:ind w:left="0"/>
+              <w:rPr>
+                <w:b/>
+              </w:rPr>
+            </w:pPr>
+            <w:r>
+              <w:rPr>
+                <w:b/>
+              </w:rPr>
+              <w:t>if (x % 2)</w:t>
+            </w:r>
+          </w:p>
+        </w:tc>
+        <w:tc>
+          <w:tcPr>
+            <w:tcW w:w="1686" w:type="dxa"/>
+          </w:tcPr>
+          <w:p>
+            <w:pPr>
+              <w:pStyle w:val="Example"/>
+              <w:ind w:left="0"/>
+            </w:pPr>
+            <w:r>
+              <w:t>0 % 2</w:t>
+            </w:r>
+          </w:p>
+        </w:tc>
+        <w:tc>
+          <w:tcPr>
+            <w:tcW w:w="1686" w:type="dxa"/>
+          </w:tcPr>
+          <w:p>
+            <w:pPr>
+              <w:pStyle w:val="Example"/>
+              <w:ind w:left="0"/>
+            </w:pPr>
+            <w:r>
+              <w:t>1 % 2</w:t>
+            </w:r>
+          </w:p>
+        </w:tc>
+        <w:tc>
+          <w:tcPr>
+            <w:tcW w:w="1686" w:type="dxa"/>
+          </w:tcPr>
+          <w:p>
+            <w:pPr>
+              <w:pStyle w:val="Example"/>
+              <w:ind w:left="0"/>
+            </w:pPr>
+            <w:r>
+              <w:t>2 % 2</w:t>
+            </w:r>
+          </w:p>
+        </w:tc>
+        <w:tc>
+          <w:tcPr>
+            <w:tcW w:w="1687" w:type="dxa"/>
+          </w:tcPr>
+          <w:p>
+            <w:pPr>
+              <w:pStyle w:val="Example"/>
+              <w:ind w:left="0"/>
+            </w:pPr>
+            <w:r>
+              <w:t>3 % 2</w:t>
+            </w:r>
+          </w:p>
+        </w:tc>
+      </w:tr>
+      <w:tr>
+        <w:tc>
+          <w:tcPr>
+            <w:tcW w:w="2245" w:type="dxa"/>
+            <w:shd w:val="clear" w:color="auto" w:fill="auto"/>
+          </w:tcPr>
+          <w:p>
+            <w:pPr>
+              <w:pStyle w:val="Example"/>
+              <w:ind w:left="0"/>
+              <w:rPr>
+                <w:b/>
+              </w:rPr>
+            </w:pPr>
+            <w:r>
+              <w:rPr>
+                <w:b/>
+              </w:rPr>
+              <w:t xml:space="preserve">    f(x);</w:t>
+            </w:r>
+          </w:p>
+        </w:tc>
+        <w:tc>
+          <w:tcPr>
+            <w:tcW w:w="1686" w:type="dxa"/>
+          </w:tcPr>
+          <w:p>
+            <w:pPr>
+              <w:pStyle w:val="Example"/>
+              <w:ind w:left="0"/>
+            </w:pPr>
+          </w:p>
+        </w:tc>
+        <w:tc>
+          <w:tcPr>
+            <w:tcW w:w="1686" w:type="dxa"/>
+          </w:tcPr>
+          <w:p>
+            <w:pPr>
+              <w:pStyle w:val="Example"/>
+              <w:ind w:left="0"/>
+            </w:pPr>
+            <w:r>
+              <w:t>f(1)</w:t>
+            </w:r>
+          </w:p>
+        </w:tc>
+        <w:tc>
+          <w:tcPr>
+            <w:tcW w:w="1686" w:type="dxa"/>
+          </w:tcPr>
+          <w:p>
+            <w:pPr>
+              <w:pStyle w:val="Example"/>
+              <w:ind w:left="0"/>
+            </w:pPr>
+          </w:p>
+        </w:tc>
+        <w:tc>
+          <w:tcPr>
+            <w:tcW w:w="1687" w:type="dxa"/>
+          </w:tcPr>
+          <w:p>
+            <w:pPr>
+              <w:pStyle w:val="Example"/>
+              <w:ind w:left="0"/>
+            </w:pPr>
+            <w:r>
+              <w:t>f(3)</w:t>
+            </w:r>
+          </w:p>
+        </w:tc>
+      </w:tr>
+      <w:tr>
+        <w:tc>
+          <w:tcPr>
+            <w:tcW w:w="2245" w:type="dxa"/>
+            <w:shd w:val="clear" w:color="auto" w:fill="auto"/>
+          </w:tcPr>
+          <w:p>
+            <w:pPr>
+              <w:pStyle w:val="Example"/>
+              <w:ind w:left="0"/>
+              <w:rPr>
+                <w:b/>
+              </w:rPr>
+            </w:pPr>
+            <w:r>
+              <w:rPr>
+                <w:b/>
+              </w:rPr>
+              <w:t xml:space="preserve">    g(x);</w:t>
+            </w:r>
+          </w:p>
+        </w:tc>
+        <w:tc>
+          <w:tcPr>
+            <w:tcW w:w="1686" w:type="dxa"/>
+          </w:tcPr>
+          <w:p>
+            <w:pPr>
+              <w:pStyle w:val="Example"/>
+              <w:ind w:left="0"/>
+            </w:pPr>
+            <w:r>
+              <w:t>g(0)</w:t>
+            </w:r>
+          </w:p>
+        </w:tc>
+        <w:tc>
+          <w:tcPr>
+            <w:tcW w:w="1686" w:type="dxa"/>
+          </w:tcPr>
+          <w:p>
+            <w:pPr>
+              <w:pStyle w:val="Example"/>
+              <w:ind w:left="0"/>
+            </w:pPr>
+          </w:p>
+        </w:tc>
+        <w:tc>
+          <w:tcPr>
+            <w:tcW w:w="1686" w:type="dxa"/>
+          </w:tcPr>
+          <w:p>
+            <w:pPr>
+              <w:pStyle w:val="Example"/>
+              <w:ind w:left="0"/>
+            </w:pPr>
+            <w:r>
+              <w:t>g(2)</w:t>
+            </w:r>
+          </w:p>
+        </w:tc>
+        <w:tc>
+          <w:tcPr>
+            <w:tcW w:w="1687" w:type="dxa"/>
+          </w:tcPr>
+          <w:p>
+            <w:pPr>
+              <w:pStyle w:val="Example"/>
+              <w:ind w:left="0"/>
+            </w:pPr>
+          </w:p>
+        </w:tc>
+      </w:tr>
+      <w:tr>
+        <w:tc>
+          <w:tcPr>
+            <w:tcW w:w="2245" w:type="dxa"/>
+            <w:shd w:val="clear" w:color="auto" w:fill="auto"/>
+          </w:tcPr>
+          <w:p>
+            <w:pPr>
+              <w:pStyle w:val="Example"/>
+              <w:ind w:left="0"/>
+              <w:rPr>
+                <w:b/>
+              </w:rPr>
+            </w:pPr>
+            <w:r>
+              <w:rPr>
+                <w:b/>
+              </w:rPr>
+              <w:t>for(int y = x/2;</w:t>
+            </w:r>
+          </w:p>
+        </w:tc>
+        <w:tc>
+          <w:tcPr>
+            <w:tcW w:w="1686" w:type="dxa"/>
+          </w:tcPr>
+          <w:p>
+            <w:pPr>
+              <w:pStyle w:val="Example"/>
+              <w:ind w:left="0"/>
+            </w:pPr>
+            <w:r>
+              <w:t>y = 0/2</w:t>
+            </w:r>
+          </w:p>
+        </w:tc>
+        <w:tc>
+          <w:tcPr>
+            <w:tcW w:w="1686" w:type="dxa"/>
+          </w:tcPr>
+          <w:p>
+            <w:pPr>
+              <w:pStyle w:val="Example"/>
+              <w:ind w:left="0"/>
+            </w:pPr>
+            <w:r>
+              <w:t>y = 1/2</w:t>
+            </w:r>
+          </w:p>
+        </w:tc>
+        <w:tc>
+          <w:tcPr>
+            <w:tcW w:w="1686" w:type="dxa"/>
+          </w:tcPr>
+          <w:p>
+            <w:pPr>
+              <w:pStyle w:val="Example"/>
+              <w:ind w:left="0"/>
+            </w:pPr>
+            <w:r>
+              <w:t>y = 2/2</w:t>
+            </w:r>
+          </w:p>
+        </w:tc>
+        <w:tc>
+          <w:tcPr>
+            <w:tcW w:w="1687" w:type="dxa"/>
+          </w:tcPr>
+          <w:p>
+            <w:pPr>
+              <w:pStyle w:val="Example"/>
+              <w:ind w:left="0"/>
+            </w:pPr>
+            <w:r>
+              <w:t>y = 3/2</w:t>
+            </w:r>
+          </w:p>
+        </w:tc>
+      </w:tr>
+      <w:tr>
+        <w:tc>
+          <w:tcPr>
+            <w:tcW w:w="2245" w:type="dxa"/>
+            <w:shd w:val="clear" w:color="auto" w:fill="auto"/>
+          </w:tcPr>
+          <w:p>
+            <w:pPr>
+              <w:pStyle w:val="Example"/>
+              <w:ind w:left="0"/>
+              <w:rPr>
+                <w:b/>
+              </w:rPr>
+            </w:pPr>
+            <w:r>
+              <w:rPr>
+                <w:b/>
+              </w:rPr>
+              <w:t xml:space="preserve">    y &lt; 2;</w:t>
+            </w:r>
+          </w:p>
+        </w:tc>
+        <w:tc>
+          <w:tcPr>
+            <w:tcW w:w="1686" w:type="dxa"/>
+          </w:tcPr>
+          <w:p>
+            <w:pPr>
+              <w:pStyle w:val="Example"/>
+              <w:ind w:left="0"/>
+            </w:pPr>
+            <w:r>
+              <w:t>0 &lt; 2</w:t>
+            </w:r>
+          </w:p>
+        </w:tc>
+        <w:tc>
+          <w:tcPr>
+            <w:tcW w:w="1686" w:type="dxa"/>
+          </w:tcPr>
+          <w:p>
+            <w:pPr>
+              <w:pStyle w:val="Example"/>
+              <w:ind w:left="0"/>
+            </w:pPr>
+            <w:r>
+              <w:t>0 &lt; 2</w:t>
+            </w:r>
+          </w:p>
+        </w:tc>
+        <w:tc>
+          <w:tcPr>
+            <w:tcW w:w="1686" w:type="dxa"/>
+          </w:tcPr>
+          <w:p>
+            <w:pPr>
+              <w:pStyle w:val="Example"/>
+              <w:ind w:left="0"/>
+            </w:pPr>
+            <w:r>
+              <w:t>1 &lt; 2</w:t>
+            </w:r>
+          </w:p>
+        </w:tc>
+        <w:tc>
+          <w:tcPr>
+            <w:tcW w:w="1687" w:type="dxa"/>
+          </w:tcPr>
+          <w:p>
+            <w:pPr>
+              <w:pStyle w:val="Example"/>
+              <w:ind w:left="0"/>
+            </w:pPr>
+            <w:r>
+              <w:t>1 &lt; 2</w:t>
+            </w:r>
+          </w:p>
+        </w:tc>
+      </w:tr>
+      <w:tr>
+        <w:tc>
+          <w:tcPr>
+            <w:tcW w:w="2245" w:type="dxa"/>
+            <w:shd w:val="clear" w:color="auto" w:fill="auto"/>
+          </w:tcPr>
+          <w:p>
+            <w:pPr>
+              <w:pStyle w:val="Example"/>
+              <w:ind w:left="0"/>
+              <w:rPr>
+                <w:b/>
+              </w:rPr>
+            </w:pPr>
+            <w:r>
+              <w:rPr>
+                <w:b/>
+              </w:rPr>
+              <w:t xml:space="preserve">    h(y);</w:t>
+            </w:r>
+          </w:p>
+        </w:tc>
+        <w:tc>
+          <w:tcPr>
+            <w:tcW w:w="1686" w:type="dxa"/>
+          </w:tcPr>
+          <w:p>
+            <w:pPr>
+              <w:pStyle w:val="Example"/>
+              <w:ind w:left="0"/>
+            </w:pPr>
+            <w:r>
+              <w:t>h(0)</w:t>
+            </w:r>
+          </w:p>
+        </w:tc>
+        <w:tc>
+          <w:tcPr>
+            <w:tcW w:w="1686" w:type="dxa"/>
+          </w:tcPr>
+          <w:p>
+            <w:pPr>
+              <w:pStyle w:val="Example"/>
+              <w:ind w:left="0"/>
+            </w:pPr>
+            <w:r>
+              <w:t>h(0)</w:t>
+            </w:r>
+          </w:p>
+        </w:tc>
+        <w:tc>
+          <w:tcPr>
+            <w:tcW w:w="1686" w:type="dxa"/>
+          </w:tcPr>
+          <w:p>
+            <w:pPr>
+              <w:pStyle w:val="Example"/>
+              <w:ind w:left="0"/>
+            </w:pPr>
+            <w:r>
+              <w:t>h(1)</w:t>
+            </w:r>
+          </w:p>
+        </w:tc>
+        <w:tc>
+          <w:tcPr>
+            <w:tcW w:w="1687" w:type="dxa"/>
+          </w:tcPr>
+          <w:p>
+            <w:pPr>
+              <w:pStyle w:val="Example"/>
+              <w:ind w:left="0"/>
+            </w:pPr>
+            <w:r>
+              <w:t>h(2)</w:t>
+            </w:r>
+          </w:p>
+        </w:tc>
+      </w:tr>
+      <w:tr>
+        <w:tc>
+          <w:tcPr>
+            <w:tcW w:w="2245" w:type="dxa"/>
+            <w:shd w:val="clear" w:color="auto" w:fill="auto"/>
+          </w:tcPr>
+          <w:p>
+            <w:pPr>
+              <w:pStyle w:val="Example"/>
+              <w:ind w:left="0"/>
+              <w:rPr>
+                <w:b/>
+              </w:rPr>
+            </w:pPr>
+            <w:r>
+              <w:rPr>
+                <w:b/>
+              </w:rPr>
+              <w:t xml:space="preserve">    ++y)</w:t>
+            </w:r>
+          </w:p>
+        </w:tc>
+        <w:tc>
+          <w:tcPr>
+            <w:tcW w:w="1686" w:type="dxa"/>
+          </w:tcPr>
+          <w:p>
+            <w:pPr>
+              <w:pStyle w:val="Example"/>
+              <w:ind w:left="0"/>
+            </w:pPr>
+            <w:r>
+              <w:t>y = 1</w:t>
+            </w:r>
+          </w:p>
+        </w:tc>
+        <w:tc>
+          <w:tcPr>
+            <w:tcW w:w="1686" w:type="dxa"/>
+          </w:tcPr>
+          <w:p>
+            <w:pPr>
+              <w:pStyle w:val="Example"/>
+              <w:ind w:left="0"/>
+            </w:pPr>
+            <w:r>
+              <w:t>y = 1</w:t>
+            </w:r>
+          </w:p>
+        </w:tc>
+        <w:tc>
+          <w:tcPr>
+            <w:tcW w:w="1686" w:type="dxa"/>
+          </w:tcPr>
+          <w:p>
+            <w:pPr>
+              <w:pStyle w:val="Example"/>
+              <w:ind w:left="0"/>
+            </w:pPr>
+            <w:r>
+              <w:t>y = 2</w:t>
+            </w:r>
+          </w:p>
+        </w:tc>
+        <w:tc>
+          <w:tcPr>
+            <w:tcW w:w="1687" w:type="dxa"/>
+          </w:tcPr>
+          <w:p>
+            <w:pPr>
+              <w:pStyle w:val="Example"/>
+              <w:ind w:left="0"/>
+            </w:pPr>
+            <w:r>
+              <w:t>y = 2</w:t>
+            </w:r>
+          </w:p>
+        </w:tc>
+      </w:tr>
+      <w:tr>
+        <w:tc>
+          <w:tcPr>
+            <w:tcW w:w="2245" w:type="dxa"/>
+            <w:shd w:val="clear" w:color="auto" w:fill="auto"/>
+          </w:tcPr>
+          <w:p>
+            <w:pPr>
+              <w:pStyle w:val="Example"/>
+              <w:ind w:left="0"/>
+              <w:rPr>
+                <w:b/>
+              </w:rPr>
+            </w:pPr>
+            <w:r>
+              <w:rPr>
+                <w:b/>
+              </w:rPr>
+              <w:t xml:space="preserve">    y &lt; 2;</w:t>
+            </w:r>
+          </w:p>
+        </w:tc>
+        <w:tc>
+          <w:tcPr>
+            <w:tcW w:w="1686" w:type="dxa"/>
+          </w:tcPr>
+          <w:p>
+            <w:pPr>
+              <w:pStyle w:val="Example"/>
+              <w:ind w:left="0"/>
+            </w:pPr>
+            <w:r>
+              <w:t>1 &lt; 2</w:t>
+            </w:r>
+          </w:p>
+        </w:tc>
+        <w:tc>
+          <w:tcPr>
+            <w:tcW w:w="1686" w:type="dxa"/>
+          </w:tcPr>
+          <w:p>
+            <w:pPr>
+              <w:pStyle w:val="Example"/>
+              <w:ind w:left="0"/>
+            </w:pPr>
+            <w:r>
+              <w:t>1 &lt; 2</w:t>
+            </w:r>
+          </w:p>
+        </w:tc>
+        <w:tc>
+          <w:tcPr>
+            <w:tcW w:w="1686" w:type="dxa"/>
+          </w:tcPr>
+          <w:p>
+            <w:pPr>
+              <w:pStyle w:val="Example"/>
+              <w:ind w:left="0"/>
+            </w:pPr>
+            <w:r>
+              <w:t>2 &lt; 2</w:t>
+            </w:r>
+          </w:p>
+        </w:tc>
+        <w:tc>
+          <w:tcPr>
+            <w:tcW w:w="1687" w:type="dxa"/>
+          </w:tcPr>
+          <w:p>
+            <w:pPr>
+              <w:pStyle w:val="Example"/>
+              <w:ind w:left="0"/>
+            </w:pPr>
+            <w:r>
+              <w:t>2 &lt; 2</w:t>
+            </w:r>
+          </w:p>
+        </w:tc>
+      </w:tr>
+      <w:tr>
+        <w:trPr>
+          <w:trHeight w:val="296"/>
+        </w:trPr>
+        <w:tc>
+          <w:tcPr>
+            <w:tcW w:w="2245" w:type="dxa"/>
+            <w:shd w:val="clear" w:color="auto" w:fill="auto"/>
+          </w:tcPr>
+          <w:p>
+            <w:pPr>
+              <w:pStyle w:val="Example"/>
+              <w:ind w:left="0"/>
+              <w:rPr>
+                <w:b/>
+              </w:rPr>
+            </w:pPr>
+            <w:r>
+              <w:rPr>
+                <w:b/>
+              </w:rPr>
+              <w:t xml:space="preserve">    h(y);</w:t>
+            </w:r>
+          </w:p>
+        </w:tc>
+        <w:tc>
+          <w:tcPr>
+            <w:tcW w:w="1686" w:type="dxa"/>
+          </w:tcPr>
+          <w:p>
+            <w:pPr>
+              <w:pStyle w:val="Example"/>
+              <w:ind w:left="0"/>
+            </w:pPr>
+            <w:r>
+              <w:t>h(1)</w:t>
+            </w:r>
+          </w:p>
+        </w:tc>
+        <w:tc>
+          <w:tcPr>
+            <w:tcW w:w="1686" w:type="dxa"/>
+          </w:tcPr>
+          <w:p>
+            <w:pPr>
+              <w:pStyle w:val="Example"/>
+              <w:ind w:left="0"/>
+            </w:pPr>
+            <w:r>
+              <w:t>h(1)</w:t>
+            </w:r>
+          </w:p>
+        </w:tc>
+        <w:tc>
+          <w:tcPr>
+            <w:tcW w:w="1686" w:type="dxa"/>
+          </w:tcPr>
+          <w:p>
+            <w:pPr>
+              <w:pStyle w:val="Example"/>
+              <w:ind w:left="0"/>
+            </w:pPr>
+          </w:p>
+        </w:tc>
+        <w:tc>
+          <w:tcPr>
+            <w:tcW w:w="1687" w:type="dxa"/>
+          </w:tcPr>
+          <w:p>
+            <w:pPr>
+              <w:pStyle w:val="Example"/>
+              <w:ind w:left="0"/>
+            </w:pPr>
+          </w:p>
+        </w:tc>
+      </w:tr>
+      <w:tr>
+        <w:tc>
+          <w:tcPr>
+            <w:tcW w:w="2245" w:type="dxa"/>
+            <w:shd w:val="clear" w:color="auto" w:fill="auto"/>
+          </w:tcPr>
+          <w:p>
+            <w:pPr>
+              <w:pStyle w:val="Example"/>
+              <w:ind w:left="0"/>
+              <w:rPr>
+                <w:b/>
+              </w:rPr>
+            </w:pPr>
+            <w:r>
+              <w:rPr>
+                <w:b/>
+              </w:rPr>
+              <w:t xml:space="preserve">    ++y)</w:t>
+            </w:r>
+          </w:p>
+        </w:tc>
+        <w:tc>
+          <w:tcPr>
+            <w:tcW w:w="1686" w:type="dxa"/>
+          </w:tcPr>
+          <w:p>
+            <w:pPr>
+              <w:pStyle w:val="Example"/>
+              <w:ind w:left="0"/>
+            </w:pPr>
+            <w:r>
+              <w:t>y = 2</w:t>
+            </w:r>
+          </w:p>
+        </w:tc>
+        <w:tc>
+          <w:tcPr>
+            <w:tcW w:w="1686" w:type="dxa"/>
+          </w:tcPr>
+          <w:p>
+            <w:pPr>
+              <w:pStyle w:val="Example"/>
+              <w:ind w:left="0"/>
+            </w:pPr>
+            <w:r>
+              <w:t>y = 2</w:t>
+            </w:r>
+          </w:p>
+        </w:tc>
+        <w:tc>
+          <w:tcPr>
+            <w:tcW w:w="1686" w:type="dxa"/>
+          </w:tcPr>
+          <w:p>
+            <w:pPr>
+              <w:pStyle w:val="Example"/>
+              <w:ind w:left="0"/>
+            </w:pPr>
+          </w:p>
+        </w:tc>
+        <w:tc>
+          <w:tcPr>
+            <w:tcW w:w="1687" w:type="dxa"/>
+          </w:tcPr>
+          <w:p>
+            <w:pPr>
+              <w:pStyle w:val="Example"/>
+              <w:ind w:left="0"/>
+            </w:pPr>
+          </w:p>
+        </w:tc>
+      </w:tr>
+      <w:tr>
+        <w:tc>
+          <w:tcPr>
+            <w:tcW w:w="2245" w:type="dxa"/>
+            <w:shd w:val="clear" w:color="auto" w:fill="auto"/>
+          </w:tcPr>
+          <w:p>
+            <w:pPr>
+              <w:pStyle w:val="Example"/>
+              <w:ind w:left="0"/>
+              <w:rPr>
+                <w:b/>
+              </w:rPr>
+            </w:pPr>
+            <w:r>
+              <w:rPr>
+                <w:b/>
+              </w:rPr>
+              <w:t xml:space="preserve">    y &lt; 2;</w:t>
+            </w:r>
+          </w:p>
+        </w:tc>
+        <w:tc>
+          <w:tcPr>
+            <w:tcW w:w="1686" w:type="dxa"/>
+          </w:tcPr>
+          <w:p>
+            <w:pPr>
+              <w:pStyle w:val="Example"/>
+              <w:ind w:left="0"/>
+            </w:pPr>
+            <w:r>
+              <w:t>2 &lt; 2</w:t>
+            </w:r>
+          </w:p>
+        </w:tc>
+        <w:tc>
+          <w:tcPr>
+            <w:tcW w:w="1686" w:type="dxa"/>
+          </w:tcPr>
+          <w:p>
+            <w:pPr>
+              <w:pStyle w:val="Example"/>
+              <w:ind w:left="0"/>
+            </w:pPr>
+            <w:r>
+              <w:t>2 &lt; 2</w:t>
+            </w:r>
+          </w:p>
+        </w:tc>
+        <w:tc>
+          <w:tcPr>
+            <w:tcW w:w="1686" w:type="dxa"/>
+          </w:tcPr>
+          <w:p>
+            <w:pPr>
+              <w:pStyle w:val="Example"/>
+              <w:ind w:left="0"/>
+            </w:pPr>
+          </w:p>
+        </w:tc>
+        <w:tc>
+          <w:tcPr>
+            <w:tcW w:w="1687" w:type="dxa"/>
+          </w:tcPr>
+          <w:p>
+            <w:pPr>
+              <w:pStyle w:val="Example"/>
+              <w:ind w:left="0"/>
+            </w:pPr>
+          </w:p>
+        </w:tc>
+      </w:tr>
+      <w:tr>
+        <w:tc>
+          <w:tcPr>
+            <w:tcW w:w="2245" w:type="dxa"/>
+            <w:shd w:val="clear" w:color="auto" w:fill="auto"/>
+          </w:tcPr>
+          <w:p>
+            <w:pPr>
+              <w:pStyle w:val="Example"/>
+              <w:ind w:left="0"/>
+              <w:rPr>
+                <w:b/>
+              </w:rPr>
+            </w:pPr>
+          </w:p>
+        </w:tc>
+        <w:tc>
+          <w:tcPr>
+            <w:tcW w:w="1686" w:type="dxa"/>
+          </w:tcPr>
+          <w:p>
+            <w:pPr>
+              <w:pStyle w:val="Example"/>
+              <w:ind w:left="0"/>
+            </w:pPr>
+          </w:p>
+        </w:tc>
+        <w:tc>
+          <w:tcPr>
+            <w:tcW w:w="1686" w:type="dxa"/>
+          </w:tcPr>
+          <w:p>
+            <w:pPr>
+              <w:pStyle w:val="Example"/>
+              <w:ind w:left="0"/>
+            </w:pPr>
+          </w:p>
+        </w:tc>
+        <w:tc>
+          <w:tcPr>
+            <w:tcW w:w="1686" w:type="dxa"/>
+          </w:tcPr>
+          <w:p>
+            <w:pPr>
+              <w:pStyle w:val="Example"/>
+              <w:ind w:left="0"/>
+            </w:pPr>
+          </w:p>
+        </w:tc>
+        <w:tc>
+          <w:tcPr>
+            <w:tcW w:w="1687" w:type="dxa"/>
+          </w:tcPr>
+          <w:p>
+            <w:pPr>
+              <w:pStyle w:val="Example"/>
+              <w:ind w:left="0"/>
+            </w:pPr>
+          </w:p>
+        </w:tc>
+      </w:tr>
+    </w:tbl>
+    <w:p>
+      <w:pPr>
+        <w:pStyle w:val="Example"/>
+      </w:pPr>
+      <w:r>
+        <w:t>});</w:t>
+      </w:r>
+    </w:p>
+    <w:p>
+      <w:pPr>
+        <w:pStyle w:val="Example"/>
+      </w:pPr>
+      <w:bookmarkStart w:id="81" w:name="_GoBack"/>
+      <w:bookmarkEnd w:id="81"/>
+      <w:r>
+        <mc:AlternateContent>
+          <mc:Choice Requires="wpg">
+            <w:drawing>
+              <wp:anchor distT="0" distB="0" distL="114300" distR="114300" simplePos="0" relativeHeight="251696128" behindDoc="0" locked="0" layoutInCell="1" allowOverlap="1">
+                <wp:simplePos x="0" y="0"/>
+                <wp:positionH relativeFrom="column">
+                  <wp:posOffset>980237</wp:posOffset>
+                </wp:positionH>
+                <wp:positionV relativeFrom="paragraph">
+                  <wp:posOffset>2800350</wp:posOffset>
+                </wp:positionV>
+                <wp:extent cx="3569237" cy="1045840"/>
+                <wp:effectExtent l="0" t="0" r="12700" b="2540"/>
+                <wp:wrapTopAndBottom/>
+                <wp:docPr id="198" name="Group 198"/>
+                <wp:cNvGraphicFramePr/>
+                <a:graphic xmlns:a="http://schemas.openxmlformats.org/drawingml/2006/main">
+                  <a:graphicData uri="http://schemas.microsoft.com/office/word/2010/wordprocessingGroup">
+                    <wpg:wgp>
+                      <wpg:cNvGrpSpPr/>
+                      <wpg:grpSpPr>
+                        <a:xfrm>
+                          <a:off x="0" y="0"/>
+                          <a:ext cx="3569237" cy="1045840"/>
+                          <a:chOff x="0" y="0"/>
+                          <a:chExt cx="3569237" cy="1045840"/>
+                        </a:xfrm>
+                      </wpg:grpSpPr>
+                      <wps:wsp>
+                        <wps:cNvPr id="13" name="Text Box 13"/>
+                        <wps:cNvSpPr txBox="1"/>
+                        <wps:spPr>
+                          <a:xfrm>
+                            <a:off x="36576" y="0"/>
+                            <a:ext cx="380323" cy="314320"/>
+                          </a:xfrm>
+                          <a:prstGeom prst="rect">
+                            <a:avLst/>
+                          </a:prstGeom>
+                          <a:noFill/>
+                          <a:ln w="6350">
+                            <a:noFill/>
+                          </a:ln>
+                          <a:effectLst/>
+                        </wps:spPr>
+                        <wps:style>
+                          <a:lnRef idx="0">
+                            <a:schemeClr val="accent1"/>
+                          </a:lnRef>
+                          <a:fillRef idx="0">
+                            <a:schemeClr val="accent1"/>
+                          </a:fillRef>
+                          <a:effectRef idx="0">
+                            <a:schemeClr val="accent1"/>
+                          </a:effectRef>
+                          <a:fontRef idx="minor">
+                            <a:schemeClr val="dk1"/>
+                          </a:fontRef>
+                        </wps:style>
+                        <wps:txbx>
+                          <w:txbxContent>
+                            <w:p>
+                              <w:pPr>
+                                <w:rPr>
+                                  <w:sz w:val="28"/>
+                                </w:rPr>
+                              </w:pPr>
+                              <w:r>
+                                <w:rPr>
+                                  <w:sz w:val="28"/>
+                                </w:rPr>
+                                <w:t>X</w:t>
+                              </w:r>
+                              <w:r>
+                                <w:rPr>
+                                  <w:sz w:val="28"/>
+                                  <w:vertAlign w:val="subscript"/>
+                                </w:rPr>
+                                <w:t>i</w:t>
+                              </w:r>
+                            </w:p>
+                          </w:txbxContent>
+                        </wps:txbx>
+                        <wps:bodyPr rot="0" spcFirstLastPara="0" vertOverflow="overflow" horzOverflow="overflow" vert="horz" wrap="square" lIns="91440" tIns="45720" rIns="91440" bIns="45720" numCol="1" spcCol="0" rtlCol="0" fromWordArt="0" anchor="t" anchorCtr="0" forceAA="0" compatLnSpc="1">
+                          <a:prstTxWarp prst="textNoShape">
+                            <a:avLst/>
+                          </a:prstTxWarp>
+                          <a:noAutofit/>
+                        </wps:bodyPr>
+                      </wps:wsp>
+                      <wps:wsp>
+                        <wps:cNvPr id="14" name="Text Box 14"/>
+                        <wps:cNvSpPr txBox="1"/>
+                        <wps:spPr>
+                          <a:xfrm>
+                            <a:off x="877824" y="0"/>
+                            <a:ext cx="380323" cy="314320"/>
+                          </a:xfrm>
+                          <a:prstGeom prst="rect">
+                            <a:avLst/>
+                          </a:prstGeom>
+                          <a:noFill/>
+                          <a:ln w="6350">
+                            <a:noFill/>
+                          </a:ln>
+                          <a:effectLst/>
+                        </wps:spPr>
+                        <wps:style>
+                          <a:lnRef idx="0">
+                            <a:schemeClr val="accent1"/>
+                          </a:lnRef>
+                          <a:fillRef idx="0">
+                            <a:schemeClr val="accent1"/>
+                          </a:fillRef>
+                          <a:effectRef idx="0">
+                            <a:schemeClr val="accent1"/>
+                          </a:effectRef>
+                          <a:fontRef idx="minor">
+                            <a:schemeClr val="dk1"/>
+                          </a:fontRef>
+                        </wps:style>
+                        <wps:txbx>
+                          <w:txbxContent>
+                            <w:p>
+                              <w:pPr>
+                                <w:rPr>
+                                  <w:sz w:val="28"/>
+                                </w:rPr>
+                              </w:pPr>
+                              <w:r>
+                                <w:rPr>
+                                  <w:sz w:val="28"/>
+                                </w:rPr>
+                                <w:t>X</w:t>
+                              </w:r>
+                              <w:r>
+                                <w:rPr>
+                                  <w:sz w:val="28"/>
+                                  <w:vertAlign w:val="subscript"/>
+                                </w:rPr>
+                                <w:t>j</w:t>
+                              </w:r>
+                            </w:p>
+                          </w:txbxContent>
+                        </wps:txbx>
+                        <wps:bodyPr rot="0" spcFirstLastPara="0" vertOverflow="overflow" horzOverflow="overflow" vert="horz" wrap="square" lIns="91440" tIns="45720" rIns="91440" bIns="45720" numCol="1" spcCol="0" rtlCol="0" fromWordArt="0" anchor="t" anchorCtr="0" forceAA="0" compatLnSpc="1">
+                          <a:prstTxWarp prst="textNoShape">
+                            <a:avLst/>
+                          </a:prstTxWarp>
+                          <a:noAutofit/>
+                        </wps:bodyPr>
+                      </wps:wsp>
+                      <wps:wsp>
+                        <wps:cNvPr id="16" name="Text Box 16"/>
+                        <wps:cNvSpPr txBox="1"/>
+                        <wps:spPr>
+                          <a:xfrm>
+                            <a:off x="877824" y="724205"/>
+                            <a:ext cx="380323" cy="314320"/>
+                          </a:xfrm>
+                          <a:prstGeom prst="rect">
+                            <a:avLst/>
+                          </a:prstGeom>
+                          <a:noFill/>
+                          <a:ln w="6350">
+                            <a:noFill/>
+                          </a:ln>
+                          <a:effectLst/>
+                        </wps:spPr>
+                        <wps:style>
+                          <a:lnRef idx="0">
+                            <a:schemeClr val="accent1"/>
+                          </a:lnRef>
+                          <a:fillRef idx="0">
+                            <a:schemeClr val="accent1"/>
+                          </a:fillRef>
+                          <a:effectRef idx="0">
+                            <a:schemeClr val="accent1"/>
+                          </a:effectRef>
+                          <a:fontRef idx="minor">
+                            <a:schemeClr val="dk1"/>
+                          </a:fontRef>
+                        </wps:style>
+                        <wps:txbx>
+                          <w:txbxContent>
+                            <w:p>
+                              <w:pPr>
+                                <w:rPr>
+                                  <w:sz w:val="28"/>
+                                </w:rPr>
+                              </w:pPr>
+                              <w:r>
+                                <w:rPr>
+                                  <w:sz w:val="28"/>
+                                </w:rPr>
+                                <w:t>Y</w:t>
+                              </w:r>
+                              <w:r>
+                                <w:rPr>
+                                  <w:sz w:val="28"/>
+                                  <w:vertAlign w:val="subscript"/>
+                                </w:rPr>
+                                <w:t>j</w:t>
+                              </w:r>
+                            </w:p>
+                          </w:txbxContent>
+                        </wps:txbx>
+                        <wps:bodyPr rot="0" spcFirstLastPara="0" vertOverflow="overflow" horzOverflow="overflow" vert="horz" wrap="square" lIns="91440" tIns="45720" rIns="91440" bIns="45720" numCol="1" spcCol="0" rtlCol="0" fromWordArt="0" anchor="t" anchorCtr="0" forceAA="0" compatLnSpc="1">
+                          <a:prstTxWarp prst="textNoShape">
+                            <a:avLst/>
+                          </a:prstTxWarp>
+                          <a:noAutofit/>
+                        </wps:bodyPr>
+                      </wps:wsp>
+                      <wps:wsp>
+                        <wps:cNvPr id="20" name="Straight Arrow Connector 20"/>
+                        <wps:cNvCnPr/>
+                        <wps:spPr>
+                          <a:xfrm>
+                            <a:off x="1009497" y="307238"/>
+                            <a:ext cx="0" cy="409569"/>
+                          </a:xfrm>
+                          <a:prstGeom prst="straightConnector1">
+                            <a:avLst/>
+                          </a:prstGeom>
+                          <a:ln w="19050">
+                            <a:tailEnd type="triangle"/>
+                          </a:ln>
+                        </wps:spPr>
+                        <wps:style>
+                          <a:lnRef idx="1">
+                            <a:schemeClr val="dk1"/>
+                          </a:lnRef>
+                          <a:fillRef idx="0">
+                            <a:schemeClr val="dk1"/>
+                          </a:fillRef>
+                          <a:effectRef idx="0">
+                            <a:schemeClr val="dk1"/>
+                          </a:effectRef>
+                          <a:fontRef idx="minor">
+                            <a:schemeClr val="tx1"/>
+                          </a:fontRef>
+                        </wps:style>
+                        <wps:bodyPr/>
+                      </wps:wsp>
+                      <wps:wsp>
+                        <wps:cNvPr id="21" name="Straight Arrow Connector 21"/>
+                        <wps:cNvCnPr/>
+                        <wps:spPr>
+                          <a:xfrm>
+                            <a:off x="358445" y="314554"/>
+                            <a:ext cx="518737" cy="409569"/>
+                          </a:xfrm>
+                          <a:prstGeom prst="straightConnector1">
+                            <a:avLst/>
+                          </a:prstGeom>
+                          <a:ln w="19050">
+                            <a:tailEnd type="triangle"/>
+                          </a:ln>
+                        </wps:spPr>
+                        <wps:style>
+                          <a:lnRef idx="1">
+                            <a:schemeClr val="dk1"/>
+                          </a:lnRef>
+                          <a:fillRef idx="0">
+                            <a:schemeClr val="dk1"/>
+                          </a:fillRef>
+                          <a:effectRef idx="0">
+                            <a:schemeClr val="dk1"/>
+                          </a:effectRef>
+                          <a:fontRef idx="minor">
+                            <a:schemeClr val="tx1"/>
+                          </a:fontRef>
+                        </wps:style>
+                        <wps:bodyPr/>
+                      </wps:wsp>
+                      <wps:wsp>
+                        <wps:cNvPr id="27" name="Text Box 27"/>
+                        <wps:cNvSpPr txBox="1"/>
+                        <wps:spPr>
+                          <a:xfrm>
+                            <a:off x="2333549" y="0"/>
+                            <a:ext cx="380323" cy="314320"/>
+                          </a:xfrm>
+                          <a:prstGeom prst="rect">
+                            <a:avLst/>
+                          </a:prstGeom>
+                          <a:noFill/>
+                          <a:ln w="6350">
+                            <a:noFill/>
+                          </a:ln>
+                          <a:effectLst/>
+                        </wps:spPr>
+                        <wps:style>
+                          <a:lnRef idx="0">
+                            <a:schemeClr val="accent1"/>
+                          </a:lnRef>
+                          <a:fillRef idx="0">
+                            <a:schemeClr val="accent1"/>
+                          </a:fillRef>
+                          <a:effectRef idx="0">
+                            <a:schemeClr val="accent1"/>
+                          </a:effectRef>
+                          <a:fontRef idx="minor">
+                            <a:schemeClr val="dk1"/>
+                          </a:fontRef>
+                        </wps:style>
+                        <wps:txbx>
+                          <w:txbxContent>
+                            <w:p>
+                              <w:pPr>
+                                <w:rPr>
+                                  <w:sz w:val="28"/>
+                                </w:rPr>
+                              </w:pPr>
+                              <w:r>
+                                <w:rPr>
+                                  <w:sz w:val="28"/>
+                                </w:rPr>
+                                <w:t>X</w:t>
+                              </w:r>
+                              <w:r>
+                                <w:rPr>
+                                  <w:sz w:val="28"/>
+                                  <w:vertAlign w:val="subscript"/>
+                                </w:rPr>
+                                <w:t>i</w:t>
+                              </w:r>
+                            </w:p>
+                          </w:txbxContent>
+                        </wps:txbx>
+                        <wps:bodyPr rot="0" spcFirstLastPara="0" vertOverflow="overflow" horzOverflow="overflow" vert="horz" wrap="square" lIns="91440" tIns="45720" rIns="91440" bIns="45720" numCol="1" spcCol="0" rtlCol="0" fromWordArt="0" anchor="t" anchorCtr="0" forceAA="0" compatLnSpc="1">
+                          <a:prstTxWarp prst="textNoShape">
+                            <a:avLst/>
+                          </a:prstTxWarp>
+                          <a:noAutofit/>
+                        </wps:bodyPr>
+                      </wps:wsp>
+                      <wps:wsp>
+                        <wps:cNvPr id="29" name="Text Box 29"/>
+                        <wps:cNvSpPr txBox="1"/>
+                        <wps:spPr>
+                          <a:xfrm>
+                            <a:off x="2333549" y="731520"/>
+                            <a:ext cx="380323" cy="314320"/>
+                          </a:xfrm>
+                          <a:prstGeom prst="rect">
+                            <a:avLst/>
+                          </a:prstGeom>
+                          <a:noFill/>
+                          <a:ln w="6350">
+                            <a:noFill/>
+                          </a:ln>
+                          <a:effectLst/>
+                        </wps:spPr>
+                        <wps:style>
+                          <a:lnRef idx="0">
+                            <a:schemeClr val="accent1"/>
+                          </a:lnRef>
+                          <a:fillRef idx="0">
+                            <a:schemeClr val="accent1"/>
+                          </a:fillRef>
+                          <a:effectRef idx="0">
+                            <a:schemeClr val="accent1"/>
+                          </a:effectRef>
+                          <a:fontRef idx="minor">
+                            <a:schemeClr val="dk1"/>
+                          </a:fontRef>
+                        </wps:style>
+                        <wps:txbx>
+                          <w:txbxContent>
+                            <w:p>
+                              <w:pPr>
+                                <w:rPr>
+                                  <w:sz w:val="28"/>
+                                </w:rPr>
+                              </w:pPr>
+                              <w:r>
+                                <w:rPr>
+                                  <w:sz w:val="28"/>
+                                </w:rPr>
+                                <w:t>Y</w:t>
+                              </w:r>
+                              <w:r>
+                                <w:rPr>
+                                  <w:sz w:val="28"/>
+                                  <w:vertAlign w:val="subscript"/>
+                                </w:rPr>
+                                <w:t>i</w:t>
+                              </w:r>
+                            </w:p>
+                          </w:txbxContent>
+                        </wps:txbx>
+                        <wps:bodyPr rot="0" spcFirstLastPara="0" vertOverflow="overflow" horzOverflow="overflow" vert="horz" wrap="square" lIns="91440" tIns="45720" rIns="91440" bIns="45720" numCol="1" spcCol="0" rtlCol="0" fromWordArt="0" anchor="t" anchorCtr="0" forceAA="0" compatLnSpc="1">
+                          <a:prstTxWarp prst="textNoShape">
+                            <a:avLst/>
+                          </a:prstTxWarp>
+                          <a:noAutofit/>
+                        </wps:bodyPr>
+                      </wps:wsp>
+                      <wps:wsp>
+                        <wps:cNvPr id="30" name="Text Box 30"/>
+                        <wps:cNvSpPr txBox="1"/>
+                        <wps:spPr>
+                          <a:xfrm>
+                            <a:off x="3174797" y="731520"/>
+                            <a:ext cx="380323" cy="314320"/>
+                          </a:xfrm>
+                          <a:prstGeom prst="rect">
+                            <a:avLst/>
+                          </a:prstGeom>
+                          <a:noFill/>
+                          <a:ln w="6350">
+                            <a:noFill/>
+                          </a:ln>
+                          <a:effectLst/>
+                        </wps:spPr>
+                        <wps:style>
+                          <a:lnRef idx="0">
+                            <a:schemeClr val="accent1"/>
+                          </a:lnRef>
+                          <a:fillRef idx="0">
+                            <a:schemeClr val="accent1"/>
+                          </a:fillRef>
+                          <a:effectRef idx="0">
+                            <a:schemeClr val="accent1"/>
+                          </a:effectRef>
+                          <a:fontRef idx="minor">
+                            <a:schemeClr val="dk1"/>
+                          </a:fontRef>
+                        </wps:style>
+                        <wps:txbx>
+                          <w:txbxContent>
+                            <w:p>
+                              <w:pPr>
+                                <w:rPr>
+                                  <w:sz w:val="28"/>
+                                </w:rPr>
+                              </w:pPr>
+                              <w:r>
+                                <w:rPr>
+                                  <w:sz w:val="28"/>
+                                </w:rPr>
+                                <w:t>Y</w:t>
+                              </w:r>
+                              <w:r>
+                                <w:rPr>
+                                  <w:sz w:val="28"/>
+                                  <w:vertAlign w:val="subscript"/>
+                                </w:rPr>
+                                <w:t>j</w:t>
+                              </w:r>
+                            </w:p>
+                          </w:txbxContent>
+                        </wps:txbx>
+                        <wps:bodyPr rot="0" spcFirstLastPara="0" vertOverflow="overflow" horzOverflow="overflow" vert="horz" wrap="square" lIns="91440" tIns="45720" rIns="91440" bIns="45720" numCol="1" spcCol="0" rtlCol="0" fromWordArt="0" anchor="t" anchorCtr="0" forceAA="0" compatLnSpc="1">
+                          <a:prstTxWarp prst="textNoShape">
+                            <a:avLst/>
+                          </a:prstTxWarp>
+                          <a:noAutofit/>
+                        </wps:bodyPr>
+                      </wps:wsp>
+                      <wps:wsp>
+                        <wps:cNvPr id="31" name="Straight Arrow Connector 31"/>
+                        <wps:cNvCnPr/>
+                        <wps:spPr>
+                          <a:xfrm>
+                            <a:off x="2487168" y="314554"/>
+                            <a:ext cx="0" cy="409569"/>
+                          </a:xfrm>
+                          <a:prstGeom prst="straightConnector1">
+                            <a:avLst/>
+                          </a:prstGeom>
+                          <a:ln w="19050">
+                            <a:tailEnd type="triangle"/>
+                          </a:ln>
+                        </wps:spPr>
+                        <wps:style>
+                          <a:lnRef idx="1">
+                            <a:schemeClr val="dk1"/>
+                          </a:lnRef>
+                          <a:fillRef idx="0">
+                            <a:schemeClr val="dk1"/>
+                          </a:fillRef>
+                          <a:effectRef idx="0">
+                            <a:schemeClr val="dk1"/>
+                          </a:effectRef>
+                          <a:fontRef idx="minor">
+                            <a:schemeClr val="tx1"/>
+                          </a:fontRef>
+                        </wps:style>
+                        <wps:bodyPr/>
+                      </wps:wsp>
+                      <wps:wsp>
+                        <wps:cNvPr id="193" name="Straight Arrow Connector 193"/>
+                        <wps:cNvCnPr/>
+                        <wps:spPr>
+                          <a:xfrm>
+                            <a:off x="2655417" y="314554"/>
+                            <a:ext cx="518737" cy="409569"/>
+                          </a:xfrm>
+                          <a:prstGeom prst="straightConnector1">
+                            <a:avLst/>
+                          </a:prstGeom>
+                          <a:ln w="19050">
+                            <a:tailEnd type="triangle"/>
+                          </a:ln>
+                        </wps:spPr>
+                        <wps:style>
+                          <a:lnRef idx="1">
+                            <a:schemeClr val="dk1"/>
+                          </a:lnRef>
+                          <a:fillRef idx="0">
+                            <a:schemeClr val="dk1"/>
+                          </a:fillRef>
+                          <a:effectRef idx="0">
+                            <a:schemeClr val="dk1"/>
+                          </a:effectRef>
+                          <a:fontRef idx="minor">
+                            <a:schemeClr val="tx1"/>
+                          </a:fontRef>
+                        </wps:style>
+                        <wps:bodyPr/>
+                      </wps:wsp>
+                      <wps:wsp>
+                        <wps:cNvPr id="194" name="Rectangle 194"/>
+                        <wps:cNvSpPr/>
+                        <wps:spPr>
+                          <a:xfrm>
+                            <a:off x="0" y="0"/>
+                            <a:ext cx="1345416" cy="350515"/>
+                          </a:xfrm>
+                          <a:prstGeom prst="rect">
+                            <a:avLst/>
+                          </a:prstGeom>
+                          <a:noFill/>
+                          <a:ln>
+                            <a:solidFill>
+                              <a:srgbClr val="7030A0"/>
+                            </a:solidFill>
+                          </a:ln>
+                        </wps:spPr>
+                        <wps:style>
+                          <a:lnRef idx="2">
+                            <a:schemeClr val="accent1">
+                              <a:shade val="50000"/>
+                            </a:schemeClr>
+                          </a:lnRef>
+                          <a:fillRef idx="1">
+                            <a:schemeClr val="accent1"/>
+                          </a:fillRef>
+                          <a:effectRef idx="0">
+                            <a:schemeClr val="accent1"/>
+                          </a:effectRef>
+                          <a:fontRef idx="minor">
+                            <a:schemeClr val="lt1"/>
+                          </a:fontRef>
+                        </wps:style>
+                        <wps:bodyPr rot="0" spcFirstLastPara="0" vertOverflow="overflow" horzOverflow="overflow" vert="horz" wrap="square" lIns="91440" tIns="45720" rIns="91440" bIns="45720" numCol="1" spcCol="0" rtlCol="0" fromWordArt="0" anchor="ctr" anchorCtr="0" forceAA="0" compatLnSpc="1">
+                          <a:prstTxWarp prst="textNoShape">
+                            <a:avLst/>
+                          </a:prstTxWarp>
+                          <a:noAutofit/>
+                        </wps:bodyPr>
+                      </wps:wsp>
+                      <wps:wsp>
+                        <wps:cNvPr id="195" name="Rectangle 195"/>
+                        <wps:cNvSpPr/>
+                        <wps:spPr>
+                          <a:xfrm>
+                            <a:off x="2223821" y="687629"/>
+                            <a:ext cx="1345416" cy="350515"/>
+                          </a:xfrm>
+                          <a:prstGeom prst="rect">
+                            <a:avLst/>
+                          </a:prstGeom>
+                          <a:noFill/>
+                          <a:ln>
+                            <a:solidFill>
+                              <a:srgbClr val="7030A0"/>
+                            </a:solidFill>
+                          </a:ln>
+                        </wps:spPr>
+                        <wps:style>
+                          <a:lnRef idx="2">
+                            <a:schemeClr val="accent1">
+                              <a:shade val="50000"/>
+                            </a:schemeClr>
+                          </a:lnRef>
+                          <a:fillRef idx="1">
+                            <a:schemeClr val="accent1"/>
+                          </a:fillRef>
+                          <a:effectRef idx="0">
+                            <a:schemeClr val="accent1"/>
+                          </a:effectRef>
+                          <a:fontRef idx="minor">
+                            <a:schemeClr val="lt1"/>
+                          </a:fontRef>
+                        </wps:style>
+                        <wps:bodyPr rot="0" spcFirstLastPara="0" vertOverflow="overflow" horzOverflow="overflow" vert="horz" wrap="square" lIns="91440" tIns="45720" rIns="91440" bIns="45720" numCol="1" spcCol="0" rtlCol="0" fromWordArt="0" anchor="ctr" anchorCtr="0" forceAA="0" compatLnSpc="1">
+                          <a:prstTxWarp prst="textNoShape">
+                            <a:avLst/>
+                          </a:prstTxWarp>
+                          <a:noAutofit/>
+                        </wps:bodyPr>
+                      </wps:wsp>
+                    </wpg:wgp>
+                  </a:graphicData>
+                </a:graphic>
+              </wp:anchor>
+            </w:drawing>
+          </mc:Choice>
+          <mc:Fallback>
+            <w:pict>
+              <v:group id="Group 198" o:spid="_x0000_s1026" style="position:absolute;left:0;text-align:left;margin-left:77.2pt;margin-top:220.5pt;width:281.05pt;height:82.35pt;z-index:251696128" coordsize="35692,10458" o:gfxdata="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">
+                <v:shapetype id="_x0000_t202" coordsize="21600,21600" o:spt="202" path="m,l,21600r21600,l21600,xe">
+                  <v:stroke joinstyle="miter"/>
+                  <v:path gradientshapeok="t" o:connecttype="rect"/>
+                </v:shapetype>
+                <v:shape id="Text Box 13" o:spid="_x0000_s1027" type="#_x0000_t202" style="position:absolute;left:365;width:3803;height:3143;visibility:visible;mso-wrap-style:square;v-text-anchor:top" o:gfxdata="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" filled="f" stroked="f" strokeweight=".5pt">
+                  <v:textbox>
+                    <w:txbxContent>
+                      <w:p>
+                        <w:pPr>
+                          <w:rPr>
+                            <w:sz w:val="28"/>
+                          </w:rPr>
+                        </w:pPr>
+                        <w:r>
+                          <w:rPr>
+                            <w:sz w:val="28"/>
+                          </w:rPr>
+                          <w:t>X</w:t>
+                        </w:r>
+                        <w:r>
+                          <w:rPr>
+                            <w:sz w:val="28"/>
+                            <w:vertAlign w:val="subscript"/>
+                          </w:rPr>
+                          <w:t>i</w:t>
+                        </w:r>
+                      </w:p>
+                    </w:txbxContent>
+                  </v:textbox>
+                </v:shape>
+                <v:shape id="Text Box 14" o:spid="_x0000_s1028" type="#_x0000_t202" style="position:absolute;left:8778;width:3803;height:3143;visibility:visible;mso-wrap-style:square;v-text-anchor:top" o:gfxdata="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" filled="f" stroked="f" strokeweight=".5pt">
+                  <v:textbox>
+                    <w:txbxContent>
+                      <w:p>
+                        <w:pPr>
+                          <w:rPr>
+                            <w:sz w:val="28"/>
+                          </w:rPr>
+                        </w:pPr>
+                        <w:r>
+                          <w:rPr>
+                            <w:sz w:val="28"/>
+                          </w:rPr>
+                          <w:t>X</w:t>
+                        </w:r>
+                        <w:r>
+                          <w:rPr>
+                            <w:sz w:val="28"/>
+                            <w:vertAlign w:val="subscript"/>
+                          </w:rPr>
+                          <w:t>j</w:t>
+                        </w:r>
+                      </w:p>
+                    </w:txbxContent>
+                  </v:textbox>
+                </v:shape>
+                <v:shape id="Text Box 16" o:spid="_x0000_s1029" type="#_x0000_t202" style="position:absolute;left:8778;top:7242;width:3803;height:3143;visibility:visible;mso-wrap-style:square;v-text-anchor:top" o:gfxdata="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" filled="f" stroked="f" strokeweight=".5pt">
+                  <v:textbox>
+                    <w:txbxContent>
+                      <w:p>
+                        <w:pPr>
+                          <w:rPr>
+                            <w:sz w:val="28"/>
+                          </w:rPr>
+                        </w:pPr>
+                        <w:r>
+                          <w:rPr>
+                            <w:sz w:val="28"/>
+                          </w:rPr>
+                          <w:t>Y</w:t>
+                        </w:r>
+                        <w:r>
+                          <w:rPr>
+                            <w:sz w:val="28"/>
+                            <w:vertAlign w:val="subscript"/>
+                          </w:rPr>
+                          <w:t>j</w:t>
+                        </w:r>
+                      </w:p>
+                    </w:txbxContent>
+                  </v:textbox>
+                </v:shape>
+                <v:shapetype id="_x0000_t32" coordsize="21600,21600" o:spt="32" o:oned="t" path="m,l21600,21600e" filled="f">
+                  <v:path arrowok="t" fillok="f" o:connecttype="none"/>
+                  <o:lock v:ext="edit" shapetype="t"/>
+                </v:shapetype>
+                <v:shape id="Straight Arrow Connector 20" o:spid="_x0000_s1030" type="#_x0000_t32" style="position:absolute;left:10094;top:3072;width:0;height:4096;visibility:visible;mso-wrap-style:square" o:connectortype="straight" o:gfxdata="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" strokecolor="black [3200]" strokeweight="1.5pt">
+                  <v:stroke endarrow="block" joinstyle="miter"/>
+                </v:shape>
+                <v:shape id="Straight Arrow Connector 21" o:spid="_x0000_s1031" type="#_x0000_t32" style="position:absolute;left:3584;top:3145;width:5187;height:4096;visibility:visible;mso-wrap-style:square" o:connectortype="straight" o:gfxdata="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" strokecolor="black [3200]" strokeweight="1.5pt">
+                  <v:stroke endarrow="block" joinstyle="miter"/>
+                </v:shape>
+                <v:shape id="Text Box 27" o:spid="_x0000_s1032" type="#_x0000_t202" style="position:absolute;left:23335;width:3803;height:3143;visibility:visible;mso-wrap-style:square;v-text-anchor:top" o:gfxdata="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" filled="f" stroked="f" strokeweight=".5pt">
+                  <v:textbox>
+                    <w:txbxContent>
+                      <w:p>
+                        <w:pPr>
+                          <w:rPr>
+                            <w:sz w:val="28"/>
+                          </w:rPr>
+                        </w:pPr>
+                        <w:r>
+                          <w:rPr>
+                            <w:sz w:val="28"/>
+                          </w:rPr>
+                          <w:t>X</w:t>
+                        </w:r>
+                        <w:r>
+                          <w:rPr>
+                            <w:sz w:val="28"/>
+                            <w:vertAlign w:val="subscript"/>
+                          </w:rPr>
+                          <w:t>i</w:t>
+                        </w:r>
+                      </w:p>
+                    </w:txbxContent>
+                  </v:textbox>
+                </v:shape>
+                <v:shape id="Text Box 29" o:spid="_x0000_s1033" type="#_x0000_t202" style="position:absolute;left:23335;top:7315;width:3803;height:3143;visibility:visible;mso-wrap-style:square;v-text-anchor:top" o:gfxdata="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" filled="f" stroked="f" strokeweight=".5pt">
+                  <v:textbox>
+                    <w:txbxContent>
+                      <w:p>
+                        <w:pPr>
+                          <w:rPr>
+                            <w:sz w:val="28"/>
+                          </w:rPr>
+                        </w:pPr>
+                        <w:r>
+                          <w:rPr>
+                            <w:sz w:val="28"/>
+                          </w:rPr>
+                          <w:t>Y</w:t>
+                        </w:r>
+                        <w:r>
+                          <w:rPr>
+                            <w:sz w:val="28"/>
+                            <w:vertAlign w:val="subscript"/>
+                          </w:rPr>
+                          <w:t>i</w:t>
+                        </w:r>
+                      </w:p>
+                    </w:txbxContent>
+                  </v:textbox>
+                </v:shape>
+                <v:shape id="Text Box 30" o:spid="_x0000_s1034" type="#_x0000_t202" style="position:absolute;left:31747;top:7315;width:3804;height:3143;visibility:visible;mso-wrap-style:square;v-text-anchor:top" o:gfxdata="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" filled="f" stroked="f" strokeweight=".5pt">
+                  <v:textbox>
+                    <w:txbxContent>
+                      <w:p>
+                        <w:pPr>
+                          <w:rPr>
+                            <w:sz w:val="28"/>
+                          </w:rPr>
+                        </w:pPr>
+                        <w:r>
+                          <w:rPr>
+                            <w:sz w:val="28"/>
+                          </w:rPr>
+                          <w:t>Y</w:t>
+                        </w:r>
+                        <w:r>
+                          <w:rPr>
+                            <w:sz w:val="28"/>
+                            <w:vertAlign w:val="subscript"/>
+                          </w:rPr>
+                          <w:t>j</w:t>
+                        </w:r>
+                      </w:p>
+                    </w:txbxContent>
+                  </v:textbox>
+                </v:shape>
+                <v:shape id="Straight Arrow Connector 31" o:spid="_x0000_s1035" type="#_x0000_t32" style="position:absolute;left:24871;top:3145;width:0;height:4096;visibility:visible;mso-wrap-style:square" o:connectortype="straight" o:gfxdata="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" strokecolor="black [3200]" strokeweight="1.5pt">
+                  <v:stroke endarrow="block" joinstyle="miter"/>
+                </v:shape>
+                <v:shape id="Straight Arrow Connector 193" o:spid="_x0000_s1036" type="#_x0000_t32" style="position:absolute;left:26554;top:3145;width:5187;height:4096;visibility:visible;mso-wrap-style:square" o:connectortype="straight" o:gfxdata="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" strokecolor="black [3200]" strokeweight="1.5pt">
+                  <v:stroke endarrow="block" joinstyle="miter"/>
+                </v:shape>
+                <v:rect id="Rectangle 194" o:spid="_x0000_s1037" style="position:absolute;width:13454;height:3505;visibility:visible;mso-wrap-style:square;v-text-anchor:middle" o:gfxdata="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" filled="f" strokecolor="#7030a0" strokeweight="1pt"/>
+                <v:rect id="Rectangle 195" o:spid="_x0000_s1038" style="position:absolute;left:22238;top:6876;width:13454;height:3505;visibility:visible;mso-wrap-style:square;v-text-anchor:middle" o:gfxdata="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" filled="f" strokecolor="#7030a0" strokeweight="1pt"/>
+                <w10:wrap type="topAndBottom"/>
+              </v:group>
+            </w:pict>
+          </mc:Fallback>
+        </mc:AlternateContent>
+      </w:r>
+      <w:r>
+        <mc:AlternateContent>
+          <mc:Choice Requires="wpg">
+            <w:drawing>
+              <wp:anchor distT="0" distB="0" distL="114300" distR="114300" simplePos="0" relativeHeight="251682816" behindDoc="0" locked="0" layoutInCell="1" allowOverlap="1" wp14:anchorId="5DBFA66B" wp14:editId="1C6051E8">
+                <wp:simplePos x="0" y="0"/>
+                <wp:positionH relativeFrom="column">
+                  <wp:posOffset>555955</wp:posOffset>
+                </wp:positionH>
+                <wp:positionV relativeFrom="paragraph">
+                  <wp:posOffset>393649</wp:posOffset>
+                </wp:positionV>
+                <wp:extent cx="5493215" cy="2058640"/>
+                <wp:effectExtent l="0" t="0" r="12700" b="0"/>
+                <wp:wrapTopAndBottom/>
+                <wp:docPr id="197" name="Group 197"/>
+                <wp:cNvGraphicFramePr/>
+                <a:graphic xmlns:a="http://schemas.openxmlformats.org/drawingml/2006/main">
+                  <a:graphicData uri="http://schemas.microsoft.com/office/word/2010/wordprocessingGroup">
+                    <wpg:wgp>
+                      <wpg:cNvGrpSpPr/>
+                      <wpg:grpSpPr>
+                        <a:xfrm>
+                          <a:off x="0" y="0"/>
+                          <a:ext cx="5493215" cy="2058640"/>
+                          <a:chOff x="0" y="0"/>
+                          <a:chExt cx="5493215" cy="2058640"/>
+                        </a:xfrm>
+                      </wpg:grpSpPr>
+                      <wps:wsp>
+                        <wps:cNvPr id="217" name="Text Box 2"/>
+                        <wps:cNvSpPr txBox="1">
+                          <a:spLocks noChangeArrowheads="1"/>
+                        </wps:cNvSpPr>
+                        <wps:spPr bwMode="auto">
+                          <a:xfrm>
+                            <a:off x="0" y="0"/>
+                            <a:ext cx="1301605" cy="2058640"/>
+                          </a:xfrm>
+                          <a:prstGeom prst="rect">
+                            <a:avLst/>
+                          </a:prstGeom>
+                          <a:solidFill>
+                            <a:srgbClr val="FFFFFF"/>
+                          </a:solidFill>
+                          <a:ln w="9525">
+                            <a:noFill/>
+                            <a:miter lim="800000"/>
+                            <a:headEnd/>
+                            <a:tailEnd/>
+                          </a:ln>
+                        </wps:spPr>
+                        <wps:txbx>
+                          <w:txbxContent>
+                            <w:p>
+                              <w:pPr>
+                                <w:shd w:val="clear" w:color="auto" w:fill="AEAAAA" w:themeFill="background2" w:themeFillShade="BF"/>
+                                <w:rPr>
+                                  <w:sz w:val="28"/>
+                                </w:rPr>
+                              </w:pPr>
+                              <w:r>
+                                <w:rPr>
+                                  <w:sz w:val="28"/>
+                                </w:rPr>
+                                <w:t>Apply</w:t>
+                              </w:r>
+                              <w:r>
+                                <w:rPr>
+                                  <w:sz w:val="28"/>
+                                </w:rPr>
+                                <w:t xml:space="preserve"> x = 0</w:t>
+                              </w:r>
+                            </w:p>
+                            <w:p>
+                              <w:pPr>
+                                <w:rPr>
+                                  <w:rStyle w:val="CodeFont"/>
+                                  <w:sz w:val="28"/>
+                                </w:rPr>
+                              </w:pPr>
+                              <w:r>
+                                <w:rPr>
+                                  <w:rStyle w:val="CodeFont"/>
+                                  <w:sz w:val="28"/>
+                                </w:rPr>
+                                <w:t>if (x % 2)</w:t>
+                              </w:r>
+                            </w:p>
+                            <w:p>
+                              <w:pPr>
+                                <w:rPr>
+                                  <w:rStyle w:val="CodeFont"/>
+                                  <w:color w:val="D0CECE" w:themeColor="background2" w:themeShade="E6"/>
+                                  <w:sz w:val="28"/>
+                                </w:rPr>
+                              </w:pPr>
+                              <w:r>
+                                <w:rPr>
+                                  <w:rStyle w:val="CodeFont"/>
+                                  <w:color w:val="D0CECE" w:themeColor="background2" w:themeShade="E6"/>
+                                  <w:sz w:val="28"/>
+                                </w:rPr>
+                                <w:t xml:space="preserve">   f(x);</w:t>
+                              </w:r>
+                            </w:p>
+                            <w:p>
+                              <w:pPr>
+                                <w:rPr>
+                                  <w:rStyle w:val="CodeFont"/>
+                                  <w:sz w:val="28"/>
+                                </w:rPr>
+                              </w:pPr>
+                              <w:r>
+                                <w:rPr>
+                                  <w:rStyle w:val="CodeFont"/>
+                                  <w:sz w:val="28"/>
+                                </w:rPr>
+                                <w:t>else</w:t>
+                              </w:r>
+                            </w:p>
+                            <w:p>
+                              <w:pPr>
+                                <w:rPr>
+                                  <w:rStyle w:val="CodeFont"/>
+                                  <w:sz w:val="28"/>
+                                </w:rPr>
+                              </w:pPr>
+                              <w:r>
+                                <w:rPr>
+                                  <w:rStyle w:val="CodeFont"/>
+                                  <w:sz w:val="28"/>
+                                </w:rPr>
+                                <w:t xml:space="preserve">   g(x);</w:t>
+                              </w:r>
+                            </w:p>
+                            <w:p>
+                              <w:pPr>
+                                <w:rPr>
+                                  <w:rStyle w:val="CodeFont"/>
+                                  <w:sz w:val="28"/>
+                                </w:rPr>
+                              </w:pPr>
+                              <w:r>
+                                <w:rPr>
+                                  <w:rStyle w:val="CodeFont"/>
+                                  <w:sz w:val="28"/>
+                                </w:rPr>
+                                <w:t>h(x);</w:t>
+                              </w:r>
+                            </w:p>
+                          </w:txbxContent>
+                        </wps:txbx>
+                        <wps:bodyPr rot="0" vert="horz" wrap="square" lIns="91440" tIns="45720" rIns="91440" bIns="45720" anchor="t" anchorCtr="0">
+                          <a:spAutoFit/>
+                        </wps:bodyPr>
+                      </wps:wsp>
+                      <wps:wsp>
+                        <wps:cNvPr id="1" name="Text Box 2"/>
+                        <wps:cNvSpPr txBox="1">
+                          <a:spLocks noChangeArrowheads="1"/>
+                        </wps:cNvSpPr>
+                        <wps:spPr bwMode="auto">
+                          <a:xfrm>
+                            <a:off x="1397203" y="0"/>
+                            <a:ext cx="1301605" cy="2058640"/>
+                          </a:xfrm>
+                          <a:prstGeom prst="rect">
+                            <a:avLst/>
+                          </a:prstGeom>
+                          <a:solidFill>
+                            <a:srgbClr val="FFFFFF"/>
+                          </a:solidFill>
+                          <a:ln w="9525">
+                            <a:noFill/>
+                            <a:miter lim="800000"/>
+                            <a:headEnd/>
+                            <a:tailEnd/>
+                          </a:ln>
+                        </wps:spPr>
+                        <wps:txbx>
+                          <w:txbxContent>
+                            <w:p>
+                              <w:pPr>
+                                <w:shd w:val="clear" w:color="auto" w:fill="BDD6EE" w:themeFill="accent1" w:themeFillTint="66"/>
+                                <w:rPr>
+                                  <w:sz w:val="28"/>
+                                </w:rPr>
+                              </w:pPr>
+                              <w:r>
+                                <w:rPr>
+                                  <w:sz w:val="28"/>
+                                </w:rPr>
+                                <w:t>Apply</w:t>
+                              </w:r>
+                              <w:r>
+                                <w:rPr>
+                                  <w:sz w:val="28"/>
+                                </w:rPr>
+                                <w:t xml:space="preserve"> x = 1</w:t>
+                              </w:r>
+                            </w:p>
+                            <w:p>
+                              <w:pPr>
+                                <w:rPr>
+                                  <w:rStyle w:val="CodeFont"/>
+                                  <w:color w:val="00B0F0"/>
+                                  <w:sz w:val="28"/>
+                                </w:rPr>
+                              </w:pPr>
+                              <w:r>
+                                <w:rPr>
+                                  <w:rStyle w:val="CodeFont"/>
+                                  <w:color w:val="00B0F0"/>
+                                  <w:sz w:val="28"/>
+                                </w:rPr>
+                                <w:t>if (x % 2)</w:t>
+                              </w:r>
+                            </w:p>
+                            <w:p>
+                              <w:pPr>
+                                <w:rPr>
+                                  <w:rStyle w:val="CodeFont"/>
+                                  <w:color w:val="00B0F0"/>
+                                  <w:sz w:val="28"/>
+                                </w:rPr>
+                              </w:pPr>
+                              <w:r>
+                                <w:rPr>
+                                  <w:rStyle w:val="CodeFont"/>
+                                  <w:color w:val="00B0F0"/>
+                                  <w:sz w:val="28"/>
+                                </w:rPr>
+                                <w:t xml:space="preserve">   f(x);</w:t>
+                              </w:r>
+                            </w:p>
+                            <w:p>
+                              <w:pPr>
+                                <w:rPr>
+                                  <w:rStyle w:val="CodeFont"/>
+                                  <w:color w:val="E7E6E6" w:themeColor="background2"/>
+                                  <w:sz w:val="28"/>
+                                </w:rPr>
+                              </w:pPr>
+                              <w:r>
+                                <w:rPr>
+                                  <w:rStyle w:val="CodeFont"/>
+                                  <w:color w:val="00B0F0"/>
+                                  <w:sz w:val="28"/>
+                                </w:rPr>
+                                <w:t>else</w:t>
+                              </w:r>
+                            </w:p>
+                            <w:p>
+                              <w:pPr>
+                                <w:rPr>
+                                  <w:rStyle w:val="CodeFont"/>
+                                  <w:color w:val="E7E6E6" w:themeColor="background2"/>
+                                  <w:sz w:val="28"/>
+                                </w:rPr>
+                              </w:pPr>
+                              <w:r>
+                                <w:rPr>
+                                  <w:rStyle w:val="CodeFont"/>
+                                  <w:color w:val="E7E6E6" w:themeColor="background2"/>
+                                  <w:sz w:val="28"/>
+                                </w:rPr>
+                                <w:t xml:space="preserve">   g(x);</w:t>
+                              </w:r>
+                            </w:p>
+                            <w:p>
+                              <w:pPr>
+                                <w:rPr>
+                                  <w:rStyle w:val="CodeFont"/>
+                                  <w:color w:val="00B0F0"/>
+                                  <w:sz w:val="28"/>
+                                </w:rPr>
+                              </w:pPr>
+                              <w:r>
+                                <w:rPr>
+                                  <w:rStyle w:val="CodeFont"/>
+                                  <w:color w:val="00B0F0"/>
+                                  <w:sz w:val="28"/>
+                                </w:rPr>
+                                <w:t>h(x);</w:t>
+                              </w:r>
+                            </w:p>
+                          </w:txbxContent>
+                        </wps:txbx>
+                        <wps:bodyPr rot="0" vert="horz" wrap="square" lIns="91440" tIns="45720" rIns="91440" bIns="45720" anchor="t" anchorCtr="0">
+                          <a:spAutoFit/>
+                        </wps:bodyPr>
+                      </wps:wsp>
+                      <wps:wsp>
+                        <wps:cNvPr id="6" name="Text Box 2"/>
+                        <wps:cNvSpPr txBox="1">
+                          <a:spLocks noChangeArrowheads="1"/>
+                        </wps:cNvSpPr>
+                        <wps:spPr bwMode="auto">
+                          <a:xfrm>
+                            <a:off x="2794407" y="0"/>
+                            <a:ext cx="1301605" cy="2058640"/>
+                          </a:xfrm>
+                          <a:prstGeom prst="rect">
+                            <a:avLst/>
+                          </a:prstGeom>
+                          <a:solidFill>
+                            <a:srgbClr val="FFFFFF"/>
+                          </a:solidFill>
+                          <a:ln w="9525">
+                            <a:noFill/>
+                            <a:miter lim="800000"/>
+                            <a:headEnd/>
+                            <a:tailEnd/>
+                          </a:ln>
+                        </wps:spPr>
+                        <wps:txbx>
+                          <w:txbxContent>
+                            <w:p>
+                              <w:pPr>
+                                <w:shd w:val="clear" w:color="auto" w:fill="D6BBEB"/>
+                                <w:rPr>
+                                  <w:sz w:val="28"/>
+                                </w:rPr>
+                              </w:pPr>
+                              <w:r>
+                                <w:rPr>
+                                  <w:sz w:val="28"/>
+                                </w:rPr>
+                                <w:t>Apply</w:t>
+                              </w:r>
+                              <w:r>
+                                <w:rPr>
+                                  <w:sz w:val="28"/>
+                                </w:rPr>
+                                <w:t xml:space="preserve"> x = 2</w:t>
+                              </w:r>
+                            </w:p>
+                            <w:p>
+                              <w:pPr>
+                                <w:rPr>
+                                  <w:rStyle w:val="CodeFont"/>
+                                  <w:color w:val="7030A0"/>
+                                  <w:sz w:val="28"/>
+                                </w:rPr>
+                              </w:pPr>
+                              <w:r>
+                                <w:rPr>
+                                  <w:rStyle w:val="CodeFont"/>
+                                  <w:color w:val="7030A0"/>
+                                  <w:sz w:val="28"/>
+                                </w:rPr>
+                                <w:t>if (x % 2)</w:t>
+                              </w:r>
+                            </w:p>
+                            <w:p>
+                              <w:pPr>
+                                <w:rPr>
+                                  <w:rStyle w:val="CodeFont"/>
+                                  <w:color w:val="7030A0"/>
+                                  <w:sz w:val="28"/>
+                                </w:rPr>
+                              </w:pPr>
+                              <w:r>
+                                <w:rPr>
+                                  <w:rStyle w:val="CodeFont"/>
+                                  <w:color w:val="7030A0"/>
+                                  <w:sz w:val="28"/>
+                                </w:rPr>
+                                <w:t xml:space="preserve">   </w:t>
+                              </w:r>
+                              <w:r>
+                                <w:rPr>
+                                  <w:rStyle w:val="CodeFont"/>
+                                  <w:color w:val="E7E6E6" w:themeColor="background2"/>
+                                  <w:sz w:val="28"/>
+                                </w:rPr>
+                                <w:t>f(x);</w:t>
+                              </w:r>
+                            </w:p>
+                            <w:p>
+                              <w:pPr>
+                                <w:rPr>
+                                  <w:rStyle w:val="CodeFont"/>
+                                  <w:color w:val="7030A0"/>
+                                  <w:sz w:val="28"/>
+                                </w:rPr>
+                              </w:pPr>
+                              <w:r>
+                                <w:rPr>
+                                  <w:rStyle w:val="CodeFont"/>
+                                  <w:color w:val="7030A0"/>
+                                  <w:sz w:val="28"/>
+                                </w:rPr>
+                                <w:t>else</w:t>
+                              </w:r>
+                            </w:p>
+                            <w:p>
+                              <w:pPr>
+                                <w:rPr>
+                                  <w:rStyle w:val="CodeFont"/>
+                                  <w:color w:val="7030A0"/>
+                                  <w:sz w:val="28"/>
+                                </w:rPr>
+                              </w:pPr>
+                              <w:r>
+                                <w:rPr>
+                                  <w:rStyle w:val="CodeFont"/>
+                                  <w:color w:val="7030A0"/>
+                                  <w:sz w:val="28"/>
+                                </w:rPr>
+                                <w:t xml:space="preserve">   g(x);</w:t>
+                              </w:r>
+                            </w:p>
+                            <w:p>
+                              <w:pPr>
+                                <w:rPr>
+                                  <w:rStyle w:val="CodeFont"/>
+                                  <w:color w:val="7030A0"/>
+                                  <w:sz w:val="28"/>
+                                </w:rPr>
+                              </w:pPr>
+                              <w:r>
+                                <w:rPr>
+                                  <w:rStyle w:val="CodeFont"/>
+                                  <w:color w:val="7030A0"/>
+                                  <w:sz w:val="28"/>
+                                </w:rPr>
+                                <w:t>h(x);</w:t>
+                              </w:r>
+                            </w:p>
+                          </w:txbxContent>
+                        </wps:txbx>
+                        <wps:bodyPr rot="0" vert="horz" wrap="square" lIns="91440" tIns="45720" rIns="91440" bIns="45720" anchor="t" anchorCtr="0">
+                          <a:spAutoFit/>
+                        </wps:bodyPr>
+                      </wps:wsp>
+                      <wps:wsp>
+                        <wps:cNvPr id="7" name="Text Box 2"/>
+                        <wps:cNvSpPr txBox="1">
+                          <a:spLocks noChangeArrowheads="1"/>
+                        </wps:cNvSpPr>
+                        <wps:spPr bwMode="auto">
+                          <a:xfrm>
+                            <a:off x="4191610" y="0"/>
+                            <a:ext cx="1301605" cy="2058640"/>
+                          </a:xfrm>
+                          <a:prstGeom prst="rect">
+                            <a:avLst/>
+                          </a:prstGeom>
+                          <a:solidFill>
+                            <a:srgbClr val="FFFFFF"/>
+                          </a:solidFill>
+                          <a:ln w="9525">
+                            <a:noFill/>
+                            <a:miter lim="800000"/>
+                            <a:headEnd/>
+                            <a:tailEnd/>
+                          </a:ln>
+                        </wps:spPr>
+                        <wps:txbx>
+                          <w:txbxContent>
+                            <w:p>
+                              <w:pPr>
+                                <w:shd w:val="clear" w:color="auto" w:fill="FFC000"/>
+                                <w:rPr>
+                                  <w:sz w:val="28"/>
+                                </w:rPr>
+                              </w:pPr>
+                              <w:r>
+                                <w:rPr>
+                                  <w:sz w:val="28"/>
+                                </w:rPr>
+                                <w:t>Apply</w:t>
+                              </w:r>
+                              <w:r>
+                                <w:rPr>
+                                  <w:sz w:val="28"/>
+                                </w:rPr>
+                                <w:t xml:space="preserve"> x = 3</w:t>
+                              </w:r>
+                            </w:p>
+                            <w:p>
+                              <w:pPr>
+                                <w:rPr>
+                                  <w:rStyle w:val="CodeFont"/>
+                                  <w:color w:val="806000" w:themeColor="accent4" w:themeShade="80"/>
+                                  <w:sz w:val="28"/>
+                                </w:rPr>
+                              </w:pPr>
+                              <w:r>
+                                <w:rPr>
+                                  <w:rStyle w:val="CodeFont"/>
+                                  <w:color w:val="806000" w:themeColor="accent4" w:themeShade="80"/>
+                                  <w:sz w:val="28"/>
+                                </w:rPr>
+                                <w:t>if (x % 2)</w:t>
+                              </w:r>
+                            </w:p>
+                            <w:p>
+                              <w:pPr>
+                                <w:rPr>
+                                  <w:rStyle w:val="CodeFont"/>
+                                  <w:color w:val="806000" w:themeColor="accent4" w:themeShade="80"/>
+                                  <w:sz w:val="28"/>
+                                </w:rPr>
+                              </w:pPr>
+                              <w:r>
+                                <w:rPr>
+                                  <w:rStyle w:val="CodeFont"/>
+                                  <w:color w:val="806000" w:themeColor="accent4" w:themeShade="80"/>
+                                  <w:sz w:val="28"/>
+                                </w:rPr>
+                                <w:t xml:space="preserve">   f(x);</w:t>
+                              </w:r>
+                            </w:p>
+                            <w:p>
+                              <w:pPr>
+                                <w:rPr>
+                                  <w:rStyle w:val="CodeFont"/>
+                                  <w:color w:val="806000" w:themeColor="accent4" w:themeShade="80"/>
+                                  <w:sz w:val="28"/>
+                                </w:rPr>
+                              </w:pPr>
+                              <w:r>
+                                <w:rPr>
+                                  <w:rStyle w:val="CodeFont"/>
+                                  <w:color w:val="806000" w:themeColor="accent4" w:themeShade="80"/>
+                                  <w:sz w:val="28"/>
+                                </w:rPr>
+                                <w:t>else</w:t>
+                              </w:r>
+                            </w:p>
+                            <w:p>
+                              <w:pPr>
+                                <w:rPr>
+                                  <w:rStyle w:val="CodeFont"/>
+                                  <w:color w:val="806000" w:themeColor="accent4" w:themeShade="80"/>
+                                  <w:sz w:val="28"/>
+                                </w:rPr>
+                              </w:pPr>
+                              <w:r>
+                                <w:rPr>
+                                  <w:rStyle w:val="CodeFont"/>
+                                  <w:color w:val="806000" w:themeColor="accent4" w:themeShade="80"/>
+                                  <w:sz w:val="28"/>
+                                </w:rPr>
+                                <w:t xml:space="preserve">   </w:t>
+                              </w:r>
+                              <w:r>
+                                <w:rPr>
+                                  <w:rStyle w:val="CodeFont"/>
+                                  <w:color w:val="E7E6E6" w:themeColor="background2"/>
+                                  <w:sz w:val="28"/>
+                                </w:rPr>
+                                <w:t>g(x);</w:t>
+                              </w:r>
+                            </w:p>
+                            <w:p>
+                              <w:pPr>
+                                <w:rPr>
+                                  <w:rStyle w:val="CodeFont"/>
+                                  <w:color w:val="806000" w:themeColor="accent4" w:themeShade="80"/>
+                                  <w:sz w:val="28"/>
+                                </w:rPr>
+                              </w:pPr>
+                              <w:r>
+                                <w:rPr>
+                                  <w:rStyle w:val="CodeFont"/>
+                                  <w:color w:val="806000" w:themeColor="accent4" w:themeShade="80"/>
+                                  <w:sz w:val="28"/>
+                                </w:rPr>
+                                <w:t>h(x);</w:t>
+                              </w:r>
+                            </w:p>
+                          </w:txbxContent>
+                        </wps:txbx>
+                        <wps:bodyPr rot="0" vert="horz" wrap="square" lIns="91440" tIns="45720" rIns="91440" bIns="45720" anchor="t" anchorCtr="0">
+                          <a:spAutoFit/>
+                        </wps:bodyPr>
+                      </wps:wsp>
+                      <wps:wsp>
+                        <wps:cNvPr id="8" name="Rectangle 8"/>
+                        <wps:cNvSpPr/>
+                        <wps:spPr>
+                          <a:xfrm>
+                            <a:off x="0" y="307239"/>
+                            <a:ext cx="5492140" cy="1316336"/>
+                          </a:xfrm>
+                          <a:prstGeom prst="rect">
+                            <a:avLst/>
+                          </a:prstGeom>
+                          <a:noFill/>
+                          <a:ln>
+                            <a:solidFill>
+                              <a:srgbClr val="002060"/>
+                            </a:solidFill>
+                          </a:ln>
+                        </wps:spPr>
+                        <wps:style>
+                          <a:lnRef idx="2">
+                            <a:schemeClr val="accent1">
+                              <a:shade val="50000"/>
+                            </a:schemeClr>
+                          </a:lnRef>
+                          <a:fillRef idx="1">
+                            <a:schemeClr val="accent1"/>
+                          </a:fillRef>
+                          <a:effectRef idx="0">
+                            <a:schemeClr val="accent1"/>
+                          </a:effectRef>
+                          <a:fontRef idx="minor">
+                            <a:schemeClr val="lt1"/>
+                          </a:fontRef>
+                        </wps:style>
+                        <wps:bodyPr rot="0" spcFirstLastPara="0" vertOverflow="overflow" horzOverflow="overflow" vert="horz" wrap="square" lIns="91440" tIns="45720" rIns="91440" bIns="45720" numCol="1" spcCol="0" rtlCol="0" fromWordArt="0" anchor="ctr" anchorCtr="0" forceAA="0" compatLnSpc="1">
+                          <a:prstTxWarp prst="textNoShape">
+                            <a:avLst/>
+                          </a:prstTxWarp>
+                          <a:noAutofit/>
+                        </wps:bodyPr>
+                      </wps:wsp>
+                      <wps:wsp>
+                        <wps:cNvPr id="9" name="Rectangle 9"/>
+                        <wps:cNvSpPr/>
+                        <wps:spPr>
+                          <a:xfrm>
+                            <a:off x="0" y="1660551"/>
+                            <a:ext cx="5492140" cy="328290"/>
+                          </a:xfrm>
+                          <a:prstGeom prst="rect">
+                            <a:avLst/>
+                          </a:prstGeom>
+                          <a:noFill/>
+                          <a:ln>
+                            <a:solidFill>
+                              <a:srgbClr val="002060"/>
+                            </a:solidFill>
+                          </a:ln>
+                        </wps:spPr>
+                        <wps:style>
+                          <a:lnRef idx="2">
+                            <a:schemeClr val="accent1">
+                              <a:shade val="50000"/>
+                            </a:schemeClr>
+                          </a:lnRef>
+                          <a:fillRef idx="1">
+                            <a:schemeClr val="accent1"/>
+                          </a:fillRef>
+                          <a:effectRef idx="0">
+                            <a:schemeClr val="accent1"/>
+                          </a:effectRef>
+                          <a:fontRef idx="minor">
+                            <a:schemeClr val="lt1"/>
+                          </a:fontRef>
+                        </wps:style>
+                        <wps:bodyPr rot="0" spcFirstLastPara="0" vertOverflow="overflow" horzOverflow="overflow" vert="horz" wrap="square" lIns="91440" tIns="45720" rIns="91440" bIns="45720" numCol="1" spcCol="0" rtlCol="0" fromWordArt="0" anchor="ctr" anchorCtr="0" forceAA="0" compatLnSpc="1">
+                          <a:prstTxWarp prst="textNoShape">
+                            <a:avLst/>
+                          </a:prstTxWarp>
+                          <a:noAutofit/>
+                        </wps:bodyPr>
+                      </wps:wsp>
+                      <wps:wsp>
+                        <wps:cNvPr id="10" name="Rectangle 10"/>
+                        <wps:cNvSpPr/>
+                        <wps:spPr>
+                          <a:xfrm>
+                            <a:off x="43891" y="351130"/>
+                            <a:ext cx="5361345" cy="277491"/>
+                          </a:xfrm>
+                          <a:prstGeom prst="rect">
+                            <a:avLst/>
+                          </a:prstGeom>
+                          <a:noFill/>
+                          <a:ln>
+                            <a:solidFill>
+                              <a:srgbClr val="00B050"/>
+                            </a:solidFill>
+                          </a:ln>
+                        </wps:spPr>
+                        <wps:style>
+                          <a:lnRef idx="2">
+                            <a:schemeClr val="accent1">
+                              <a:shade val="50000"/>
+                            </a:schemeClr>
+                          </a:lnRef>
+                          <a:fillRef idx="1">
+                            <a:schemeClr val="accent1"/>
+                          </a:fillRef>
+                          <a:effectRef idx="0">
+                            <a:schemeClr val="accent1"/>
+                          </a:effectRef>
+                          <a:fontRef idx="minor">
+                            <a:schemeClr val="lt1"/>
+                          </a:fontRef>
+                        </wps:style>
+                        <wps:bodyPr rot="0" spcFirstLastPara="0" vertOverflow="overflow" horzOverflow="overflow" vert="horz" wrap="square" lIns="91440" tIns="45720" rIns="91440" bIns="45720" numCol="1" spcCol="0" rtlCol="0" fromWordArt="0" anchor="ctr" anchorCtr="0" forceAA="0" compatLnSpc="1">
+                          <a:prstTxWarp prst="textNoShape">
+                            <a:avLst/>
+                          </a:prstTxWarp>
+                          <a:noAutofit/>
+                        </wps:bodyPr>
+                      </wps:wsp>
+                      <wps:wsp>
+                        <wps:cNvPr id="11" name="Rectangle 11"/>
+                        <wps:cNvSpPr/>
+                        <wps:spPr>
+                          <a:xfrm>
+                            <a:off x="1689811" y="658368"/>
+                            <a:ext cx="3451477" cy="277491"/>
+                          </a:xfrm>
+                          <a:prstGeom prst="rect">
+                            <a:avLst/>
+                          </a:prstGeom>
+                          <a:noFill/>
+                          <a:ln>
+                            <a:solidFill>
+                              <a:srgbClr val="C00000"/>
+                            </a:solidFill>
+                          </a:ln>
+                        </wps:spPr>
+                        <wps:style>
+                          <a:lnRef idx="2">
+                            <a:schemeClr val="accent1">
+                              <a:shade val="50000"/>
+                            </a:schemeClr>
+                          </a:lnRef>
+                          <a:fillRef idx="1">
+                            <a:schemeClr val="accent1"/>
+                          </a:fillRef>
+                          <a:effectRef idx="0">
+                            <a:schemeClr val="accent1"/>
+                          </a:effectRef>
+                          <a:fontRef idx="minor">
+                            <a:schemeClr val="lt1"/>
+                          </a:fontRef>
+                        </wps:style>
+                        <wps:bodyPr rot="0" spcFirstLastPara="0" vertOverflow="overflow" horzOverflow="overflow" vert="horz" wrap="square" lIns="91440" tIns="45720" rIns="91440" bIns="45720" numCol="1" spcCol="0" rtlCol="0" fromWordArt="0" anchor="ctr" anchorCtr="0" forceAA="0" compatLnSpc="1">
+                          <a:prstTxWarp prst="textNoShape">
+                            <a:avLst/>
+                          </a:prstTxWarp>
+                          <a:noAutofit/>
+                        </wps:bodyPr>
+                      </wps:wsp>
+                      <wps:wsp>
+                        <wps:cNvPr id="12" name="Rectangle 12"/>
+                        <wps:cNvSpPr/>
+                        <wps:spPr>
+                          <a:xfrm>
+                            <a:off x="285293" y="1309421"/>
+                            <a:ext cx="3451477" cy="277491"/>
+                          </a:xfrm>
+                          <a:prstGeom prst="rect">
+                            <a:avLst/>
+                          </a:prstGeom>
+                          <a:noFill/>
+                          <a:ln>
+                            <a:solidFill>
+                              <a:srgbClr val="C00000"/>
+                            </a:solidFill>
+                          </a:ln>
+                        </wps:spPr>
+                        <wps:style>
+                          <a:lnRef idx="2">
+                            <a:schemeClr val="accent1">
+                              <a:shade val="50000"/>
+                            </a:schemeClr>
+                          </a:lnRef>
+                          <a:fillRef idx="1">
+                            <a:schemeClr val="accent1"/>
+                          </a:fillRef>
+                          <a:effectRef idx="0">
+                            <a:schemeClr val="accent1"/>
+                          </a:effectRef>
+                          <a:fontRef idx="minor">
+                            <a:schemeClr val="lt1"/>
+                          </a:fontRef>
+                        </wps:style>
+                        <wps:bodyPr rot="0" spcFirstLastPara="0" vertOverflow="overflow" horzOverflow="overflow" vert="horz" wrap="square" lIns="91440" tIns="45720" rIns="91440" bIns="45720" numCol="1" spcCol="0" rtlCol="0" fromWordArt="0" anchor="ctr" anchorCtr="0" forceAA="0" compatLnSpc="1">
+                          <a:prstTxWarp prst="textNoShape">
+                            <a:avLst/>
+                          </a:prstTxWarp>
+                          <a:noAutofit/>
+                        </wps:bodyPr>
+                      </wps:wsp>
+                    </wpg:wgp>
+                  </a:graphicData>
+                </a:graphic>
+              </wp:anchor>
+            </w:drawing>
+          </mc:Choice>
+          <mc:Fallback>
+            <w:pict>
+              <v:group w14:anchorId="5DBFA66B" id="Group 197" o:spid="_x0000_s1039" style="position:absolute;left:0;text-align:left;margin-left:43.8pt;margin-top:31pt;width:432.55pt;height:162.1pt;z-index:251682816" coordsize="54932,20586" o:gfxdata="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">
+                <v:shape id="Text Box 2" o:spid="_x0000_s1040" type="#_x0000_t202" style="position:absolute;width:13016;height:20586;visibility:visible;mso-wrap-style:square;v-text-anchor:top" o:gfxdata="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" stroked="f">
+                  <v:textbox style="mso-fit-shape-to-text:t">
+                    <w:txbxContent>
+                      <w:p>
+                        <w:pPr>
+                          <w:shd w:val="clear" w:color="auto" w:fill="AEAAAA" w:themeFill="background2" w:themeFillShade="BF"/>
+                          <w:rPr>
+                            <w:sz w:val="28"/>
+                          </w:rPr>
+                        </w:pPr>
+                        <w:r>
+                          <w:rPr>
+                            <w:sz w:val="28"/>
+                          </w:rPr>
+                          <w:t>Apply</w:t>
+                        </w:r>
+                        <w:r>
+                          <w:rPr>
+                            <w:sz w:val="28"/>
+                          </w:rPr>
+                          <w:t xml:space="preserve"> x = 0</w:t>
+                        </w:r>
+                      </w:p>
+                      <w:p>
+                        <w:pPr>
+                          <w:rPr>
+                            <w:rStyle w:val="CodeFont"/>
+                            <w:sz w:val="28"/>
+                          </w:rPr>
+                        </w:pPr>
+                        <w:r>
+                          <w:rPr>
+                            <w:rStyle w:val="CodeFont"/>
+                            <w:sz w:val="28"/>
+                          </w:rPr>
+                          <w:t>if (x % 2)</w:t>
+                        </w:r>
+                      </w:p>
+                      <w:p>
+                        <w:pPr>
+                          <w:rPr>
+                            <w:rStyle w:val="CodeFont"/>
+                            <w:color w:val="D0CECE" w:themeColor="background2" w:themeShade="E6"/>
+                            <w:sz w:val="28"/>
+                          </w:rPr>
+                        </w:pPr>
+                        <w:r>
+                          <w:rPr>
+                            <w:rStyle w:val="CodeFont"/>
+                            <w:color w:val="D0CECE" w:themeColor="background2" w:themeShade="E6"/>
+                            <w:sz w:val="28"/>
+                          </w:rPr>
+                          <w:t xml:space="preserve">   f(x);</w:t>
+                        </w:r>
+                      </w:p>
+                      <w:p>
+                        <w:pPr>
+                          <w:rPr>
+                            <w:rStyle w:val="CodeFont"/>
+                            <w:sz w:val="28"/>
+                          </w:rPr>
+                        </w:pPr>
+                        <w:r>
+                          <w:rPr>
+                            <w:rStyle w:val="CodeFont"/>
+                            <w:sz w:val="28"/>
+                          </w:rPr>
+                          <w:t>else</w:t>
+                        </w:r>
+                      </w:p>
+                      <w:p>
+                        <w:pPr>
+                          <w:rPr>
+                            <w:rStyle w:val="CodeFont"/>
+                            <w:sz w:val="28"/>
+                          </w:rPr>
+                        </w:pPr>
+                        <w:r>
+                          <w:rPr>
+                            <w:rStyle w:val="CodeFont"/>
+                            <w:sz w:val="28"/>
+                          </w:rPr>
+                          <w:t xml:space="preserve">   g(x);</w:t>
+                        </w:r>
+                      </w:p>
+                      <w:p>
+                        <w:pPr>
+                          <w:rPr>
+                            <w:rStyle w:val="CodeFont"/>
+                            <w:sz w:val="28"/>
+                          </w:rPr>
+                        </w:pPr>
+                        <w:r>
+                          <w:rPr>
+                            <w:rStyle w:val="CodeFont"/>
+                            <w:sz w:val="28"/>
+                          </w:rPr>
+                          <w:t>h(x);</w:t>
+                        </w:r>
+                      </w:p>
+                    </w:txbxContent>
+                  </v:textbox>
+                </v:shape>
+                <v:shape id="Text Box 2" o:spid="_x0000_s1041" type="#_x0000_t202" style="position:absolute;left:13972;width:13016;height:20586;visibility:visible;mso-wrap-style:square;v-text-anchor:top" o:gfxdata="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" stroked="f">
+                  <v:textbox style="mso-fit-shape-to-text:t">
+                    <w:txbxContent>
+                      <w:p>
+                        <w:pPr>
+                          <w:shd w:val="clear" w:color="auto" w:fill="BDD6EE" w:themeFill="accent1" w:themeFillTint="66"/>
+                          <w:rPr>
+                            <w:sz w:val="28"/>
+                          </w:rPr>
+                        </w:pPr>
+                        <w:r>
+                          <w:rPr>
+                            <w:sz w:val="28"/>
+                          </w:rPr>
+                          <w:t>Apply</w:t>
+                        </w:r>
+                        <w:r>
+                          <w:rPr>
+                            <w:sz w:val="28"/>
+                          </w:rPr>
+                          <w:t xml:space="preserve"> x = 1</w:t>
+                        </w:r>
+                      </w:p>
+                      <w:p>
+                        <w:pPr>
+                          <w:rPr>
+                            <w:rStyle w:val="CodeFont"/>
+                            <w:color w:val="00B0F0"/>
+                            <w:sz w:val="28"/>
+                          </w:rPr>
+                        </w:pPr>
+                        <w:r>
+                          <w:rPr>
+                            <w:rStyle w:val="CodeFont"/>
+                            <w:color w:val="00B0F0"/>
+                            <w:sz w:val="28"/>
+                          </w:rPr>
+                          <w:t>if (x % 2)</w:t>
+                        </w:r>
+                      </w:p>
+                      <w:p>
+                        <w:pPr>
+                          <w:rPr>
+                            <w:rStyle w:val="CodeFont"/>
+                            <w:color w:val="00B0F0"/>
+                            <w:sz w:val="28"/>
+                          </w:rPr>
+                        </w:pPr>
+                        <w:r>
+                          <w:rPr>
+                            <w:rStyle w:val="CodeFont"/>
+                            <w:color w:val="00B0F0"/>
+                            <w:sz w:val="28"/>
+                          </w:rPr>
+                          <w:t xml:space="preserve">   f(x);</w:t>
+                        </w:r>
+                      </w:p>
+                      <w:p>
+                        <w:pPr>
+                          <w:rPr>
+                            <w:rStyle w:val="CodeFont"/>
+                            <w:color w:val="E7E6E6" w:themeColor="background2"/>
+                            <w:sz w:val="28"/>
+                          </w:rPr>
+                        </w:pPr>
+                        <w:r>
+                          <w:rPr>
+                            <w:rStyle w:val="CodeFont"/>
+                            <w:color w:val="00B0F0"/>
+                            <w:sz w:val="28"/>
+                          </w:rPr>
+                          <w:t>else</w:t>
+                        </w:r>
+                      </w:p>
+                      <w:p>
+                        <w:pPr>
+                          <w:rPr>
+                            <w:rStyle w:val="CodeFont"/>
+                            <w:color w:val="E7E6E6" w:themeColor="background2"/>
+                            <w:sz w:val="28"/>
+                          </w:rPr>
+                        </w:pPr>
+                        <w:r>
+                          <w:rPr>
+                            <w:rStyle w:val="CodeFont"/>
+                            <w:color w:val="E7E6E6" w:themeColor="background2"/>
+                            <w:sz w:val="28"/>
+                          </w:rPr>
+                          <w:t xml:space="preserve">   g(x);</w:t>
+                        </w:r>
+                      </w:p>
+                      <w:p>
+                        <w:pPr>
+                          <w:rPr>
+                            <w:rStyle w:val="CodeFont"/>
+                            <w:color w:val="00B0F0"/>
+                            <w:sz w:val="28"/>
+                          </w:rPr>
+                        </w:pPr>
+                        <w:r>
+                          <w:rPr>
+                            <w:rStyle w:val="CodeFont"/>
+                            <w:color w:val="00B0F0"/>
+                            <w:sz w:val="28"/>
+                          </w:rPr>
+                          <w:t>h(x);</w:t>
+                        </w:r>
+                      </w:p>
+                    </w:txbxContent>
+                  </v:textbox>
+                </v:shape>
+                <v:shape id="Text Box 2" o:spid="_x0000_s1042" type="#_x0000_t202" style="position:absolute;left:27944;width:13016;height:20586;visibility:visible;mso-wrap-style:square;v-text-anchor:top" o:gfxdata="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" stroked="f">
+                  <v:textbox style="mso-fit-shape-to-text:t">
+                    <w:txbxContent>
+                      <w:p>
+                        <w:pPr>
+                          <w:shd w:val="clear" w:color="auto" w:fill="D6BBEB"/>
+                          <w:rPr>
+                            <w:sz w:val="28"/>
+                          </w:rPr>
+                        </w:pPr>
+                        <w:r>
+                          <w:rPr>
+                            <w:sz w:val="28"/>
+                          </w:rPr>
+                          <w:t>Apply</w:t>
+                        </w:r>
+                        <w:r>
+                          <w:rPr>
+                            <w:sz w:val="28"/>
+                          </w:rPr>
+                          <w:t xml:space="preserve"> x = 2</w:t>
+                        </w:r>
+                      </w:p>
+                      <w:p>
+                        <w:pPr>
+                          <w:rPr>
+                            <w:rStyle w:val="CodeFont"/>
+                            <w:color w:val="7030A0"/>
+                            <w:sz w:val="28"/>
+                          </w:rPr>
+                        </w:pPr>
+                        <w:r>
+                          <w:rPr>
+                            <w:rStyle w:val="CodeFont"/>
+                            <w:color w:val="7030A0"/>
+                            <w:sz w:val="28"/>
+                          </w:rPr>
+                          <w:t>if (x % 2)</w:t>
+                        </w:r>
+                      </w:p>
+                      <w:p>
+                        <w:pPr>
+                          <w:rPr>
+                            <w:rStyle w:val="CodeFont"/>
+                            <w:color w:val="7030A0"/>
+                            <w:sz w:val="28"/>
+                          </w:rPr>
+                        </w:pPr>
+                        <w:r>
+                          <w:rPr>
+                            <w:rStyle w:val="CodeFont"/>
+                            <w:color w:val="7030A0"/>
+                            <w:sz w:val="28"/>
+                          </w:rPr>
+                          <w:t xml:space="preserve">   </w:t>
+                        </w:r>
+                        <w:r>
+                          <w:rPr>
+                            <w:rStyle w:val="CodeFont"/>
+                            <w:color w:val="E7E6E6" w:themeColor="background2"/>
+                            <w:sz w:val="28"/>
+                          </w:rPr>
+                          <w:t>f(x);</w:t>
+                        </w:r>
+                      </w:p>
+                      <w:p>
+                        <w:pPr>
+                          <w:rPr>
+                            <w:rStyle w:val="CodeFont"/>
+                            <w:color w:val="7030A0"/>
+                            <w:sz w:val="28"/>
+                          </w:rPr>
+                        </w:pPr>
+                        <w:r>
+                          <w:rPr>
+                            <w:rStyle w:val="CodeFont"/>
+                            <w:color w:val="7030A0"/>
+                            <w:sz w:val="28"/>
+                          </w:rPr>
+                          <w:t>else</w:t>
+                        </w:r>
+                      </w:p>
+                      <w:p>
+                        <w:pPr>
+                          <w:rPr>
+                            <w:rStyle w:val="CodeFont"/>
+                            <w:color w:val="7030A0"/>
+                            <w:sz w:val="28"/>
+                          </w:rPr>
+                        </w:pPr>
+                        <w:r>
+                          <w:rPr>
+                            <w:rStyle w:val="CodeFont"/>
+                            <w:color w:val="7030A0"/>
+                            <w:sz w:val="28"/>
+                          </w:rPr>
+                          <w:t xml:space="preserve">   g(x);</w:t>
+                        </w:r>
+                      </w:p>
+                      <w:p>
+                        <w:pPr>
+                          <w:rPr>
+                            <w:rStyle w:val="CodeFont"/>
+                            <w:color w:val="7030A0"/>
+                            <w:sz w:val="28"/>
+                          </w:rPr>
+                        </w:pPr>
+                        <w:r>
+                          <w:rPr>
+                            <w:rStyle w:val="CodeFont"/>
+                            <w:color w:val="7030A0"/>
+                            <w:sz w:val="28"/>
+                          </w:rPr>
+                          <w:t>h(x);</w:t>
+                        </w:r>
+                      </w:p>
+                    </w:txbxContent>
+                  </v:textbox>
+                </v:shape>
+                <v:shape id="Text Box 2" o:spid="_x0000_s1043" type="#_x0000_t202" style="position:absolute;left:41916;width:13016;height:20586;visibility:visible;mso-wrap-style:square;v-text-anchor:top" o:gfxdata="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" stroked="f">
+                  <v:textbox style="mso-fit-shape-to-text:t">
+                    <w:txbxContent>
+                      <w:p>
+                        <w:pPr>
+                          <w:shd w:val="clear" w:color="auto" w:fill="FFC000"/>
+                          <w:rPr>
+                            <w:sz w:val="28"/>
+                          </w:rPr>
+                        </w:pPr>
+                        <w:r>
+                          <w:rPr>
+                            <w:sz w:val="28"/>
+                          </w:rPr>
+                          <w:t>Apply</w:t>
+                        </w:r>
+                        <w:r>
+                          <w:rPr>
+                            <w:sz w:val="28"/>
+                          </w:rPr>
+                          <w:t xml:space="preserve"> x = 3</w:t>
+                        </w:r>
+                      </w:p>
+                      <w:p>
+                        <w:pPr>
+                          <w:rPr>
+                            <w:rStyle w:val="CodeFont"/>
+                            <w:color w:val="806000" w:themeColor="accent4" w:themeShade="80"/>
+                            <w:sz w:val="28"/>
+                          </w:rPr>
+                        </w:pPr>
+                        <w:r>
+                          <w:rPr>
+                            <w:rStyle w:val="CodeFont"/>
+                            <w:color w:val="806000" w:themeColor="accent4" w:themeShade="80"/>
+                            <w:sz w:val="28"/>
+                          </w:rPr>
+                          <w:t>if (x % 2)</w:t>
+                        </w:r>
+                      </w:p>
+                      <w:p>
+                        <w:pPr>
+                          <w:rPr>
+                            <w:rStyle w:val="CodeFont"/>
+                            <w:color w:val="806000" w:themeColor="accent4" w:themeShade="80"/>
+                            <w:sz w:val="28"/>
+                          </w:rPr>
+                        </w:pPr>
+                        <w:r>
+                          <w:rPr>
+                            <w:rStyle w:val="CodeFont"/>
+                            <w:color w:val="806000" w:themeColor="accent4" w:themeShade="80"/>
+                            <w:sz w:val="28"/>
+                          </w:rPr>
+                          <w:t xml:space="preserve">   f(x);</w:t>
+                        </w:r>
+                      </w:p>
+                      <w:p>
+                        <w:pPr>
+                          <w:rPr>
+                            <w:rStyle w:val="CodeFont"/>
+                            <w:color w:val="806000" w:themeColor="accent4" w:themeShade="80"/>
+                            <w:sz w:val="28"/>
+                          </w:rPr>
+                        </w:pPr>
+                        <w:r>
+                          <w:rPr>
+                            <w:rStyle w:val="CodeFont"/>
+                            <w:color w:val="806000" w:themeColor="accent4" w:themeShade="80"/>
+                            <w:sz w:val="28"/>
+                          </w:rPr>
+                          <w:t>else</w:t>
+                        </w:r>
+                      </w:p>
+                      <w:p>
+                        <w:pPr>
+                          <w:rPr>
+                            <w:rStyle w:val="CodeFont"/>
+                            <w:color w:val="806000" w:themeColor="accent4" w:themeShade="80"/>
+                            <w:sz w:val="28"/>
+                          </w:rPr>
+                        </w:pPr>
+                        <w:r>
+                          <w:rPr>
+                            <w:rStyle w:val="CodeFont"/>
+                            <w:color w:val="806000" w:themeColor="accent4" w:themeShade="80"/>
+                            <w:sz w:val="28"/>
+                          </w:rPr>
+                          <w:t xml:space="preserve">   </w:t>
+                        </w:r>
+                        <w:r>
+                          <w:rPr>
+                            <w:rStyle w:val="CodeFont"/>
+                            <w:color w:val="E7E6E6" w:themeColor="background2"/>
+                            <w:sz w:val="28"/>
+                          </w:rPr>
+                          <w:t>g(x);</w:t>
+                        </w:r>
+                      </w:p>
+                      <w:p>
+                        <w:pPr>
+                          <w:rPr>
+                            <w:rStyle w:val="CodeFont"/>
+                            <w:color w:val="806000" w:themeColor="accent4" w:themeShade="80"/>
+                            <w:sz w:val="28"/>
+                          </w:rPr>
+                        </w:pPr>
+                        <w:r>
+                          <w:rPr>
+                            <w:rStyle w:val="CodeFont"/>
+                            <w:color w:val="806000" w:themeColor="accent4" w:themeShade="80"/>
+                            <w:sz w:val="28"/>
+                          </w:rPr>
+                          <w:t>h(x);</w:t>
+                        </w:r>
+                      </w:p>
+                    </w:txbxContent>
+                  </v:textbox>
+                </v:shape>
+                <v:rect id="Rectangle 8" o:spid="_x0000_s1044" style="position:absolute;top:3072;width:54921;height:13163;visibility:visible;mso-wrap-style:square;v-text-anchor:middle" o:gfxdata="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" filled="f" strokecolor="#002060" strokeweight="1pt"/>
+                <v:rect id="Rectangle 9" o:spid="_x0000_s1045" style="position:absolute;top:16605;width:54921;height:3283;visibility:visible;mso-wrap-style:square;v-text-anchor:middle" o:gfxdata="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" filled="f" strokecolor="#002060" strokeweight="1pt"/>
+                <v:rect id="Rectangle 10" o:spid="_x0000_s1046" style="position:absolute;left:438;top:3511;width:53614;height:2775;visibility:visible;mso-wrap-style:square;v-text-anchor:middle" o:gfxdata="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" filled="f" strokecolor="#00b050" strokeweight="1pt"/>
+                <v:rect id="Rectangle 11" o:spid="_x0000_s1047" style="position:absolute;left:16898;top:6583;width:34514;height:2775;visibility:visible;mso-wrap-style:square;v-text-anchor:middle" o:gfxdata="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" filled="f" strokecolor="#c00000" strokeweight="1pt"/>
+                <v:rect id="Rectangle 12" o:spid="_x0000_s1048" style="position:absolute;left:2852;top:13094;width:34515;height:2775;visibility:visible;mso-wrap-style:square;v-text-anchor:middle" o:gfxdata="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" filled="f" strokecolor="#c00000" strokeweight="1pt"/>
+                <w10:wrap type="topAndBottom"/>
+              </v:group>
+            </w:pict>
+          </mc:Fallback>
+        </mc:AlternateContent>
+      </w:r>
+    </w:p>
     <w:sectPr>
       <w:pgSz w:w="12240" w:h="15840"/>
       <w:pgMar w:top="1440" w:right="1440" w:bottom="1440" w:left="1440" w:header="720" w:footer="720" w:gutter="0"/>
@@ -1404,6 +4481,120 @@
 <file path=word/numbering.xml><?xml version="1.0" encoding="utf-8"?>
 <w:numbering xmlns:wpc="http://schemas.microsoft.com/office/word/2010/wordprocessingCanvas" xmlns:mc="http://schemas.openxmlformats.org/markup-compatibility/2006" xmlns:o="urn:schemas-microsoft-com:office:office" xmlns:r="http://schemas.openxmlformats.org/officeDocument/2006/relationships" xmlns:m="http://schemas.openxmlformats.org/officeDocument/2006/math" xmlns:v="urn:schemas-microsoft-com:vml" xmlns:wp14="http://schemas.microsoft.com/office/word/2010/wordprocessingDrawing" xmlns:wp="http://schemas.openxmlformats.org/drawingml/2006/wordprocessingDrawing" xmlns:w10="urn:schemas-microsoft-com:office:word" xmlns:w="http://schemas.openxmlformats.org/wordprocessingml/2006/main" xmlns:w14="http://schemas.microsoft.com/office/word/2010/wordml" xmlns:w15="http://schemas.microsoft.com/office/word/2012/wordml" xmlns:wpg="http://schemas.microsoft.com/office/word/2010/wordprocessingGroup" xmlns:wpi="http://schemas.microsoft.com/office/word/2010/wordprocessingInk" xmlns:wne="http://schemas.microsoft.com/office/word/2006/wordml" xmlns:wps="http://schemas.microsoft.com/office/word/2010/wordprocessingShape" mc:Ignorable="w14 w15 wp14">
   <w:abstractNum w:abstractNumId="0" w15:restartNumberingAfterBreak="0">
+    <w:nsid w:val="0E306AEB"/>
+    <w:multiLevelType w:val="multilevel"/>
+    <w:tmpl w:val="FF5650B8"/>
+    <w:lvl w:ilvl="0">
+      <w:start w:val="1"/>
+      <w:numFmt w:val="decimal"/>
+      <w:lvlText w:val="%1."/>
+      <w:lvlJc w:val="left"/>
+      <w:pPr>
+        <w:tabs>
+          <w:tab w:val="num" w:pos="720"/>
+        </w:tabs>
+        <w:ind w:left="720" w:hanging="720"/>
+      </w:pPr>
+    </w:lvl>
+    <w:lvl w:ilvl="1">
+      <w:start w:val="1"/>
+      <w:numFmt w:val="decimal"/>
+      <w:lvlText w:val="%2."/>
+      <w:lvlJc w:val="left"/>
+      <w:pPr>
+        <w:tabs>
+          <w:tab w:val="num" w:pos="1440"/>
+        </w:tabs>
+        <w:ind w:left="1440" w:hanging="720"/>
+      </w:pPr>
+    </w:lvl>
+    <w:lvl w:ilvl="2">
+      <w:start w:val="1"/>
+      <w:numFmt w:val="decimal"/>
+      <w:lvlText w:val="%3."/>
+      <w:lvlJc w:val="left"/>
+      <w:pPr>
+        <w:tabs>
+          <w:tab w:val="num" w:pos="2160"/>
+        </w:tabs>
+        <w:ind w:left="2160" w:hanging="720"/>
+      </w:pPr>
+    </w:lvl>
+    <w:lvl w:ilvl="3">
+      <w:start w:val="1"/>
+      <w:numFmt w:val="decimal"/>
+      <w:lvlText w:val="%4."/>
+      <w:lvlJc w:val="left"/>
+      <w:pPr>
+        <w:tabs>
+          <w:tab w:val="num" w:pos="2880"/>
+        </w:tabs>
+        <w:ind w:left="2880" w:hanging="720"/>
+      </w:pPr>
+    </w:lvl>
+    <w:lvl w:ilvl="4">
+      <w:start w:val="1"/>
+      <w:numFmt w:val="decimal"/>
+      <w:lvlText w:val="%5."/>
+      <w:lvlJc w:val="left"/>
+      <w:pPr>
+        <w:tabs>
+          <w:tab w:val="num" w:pos="3600"/>
+        </w:tabs>
+        <w:ind w:left="3600" w:hanging="720"/>
+      </w:pPr>
+    </w:lvl>
+    <w:lvl w:ilvl="5">
+      <w:start w:val="1"/>
+      <w:numFmt w:val="decimal"/>
+      <w:lvlText w:val="%6."/>
+      <w:lvlJc w:val="left"/>
+      <w:pPr>
+        <w:tabs>
+          <w:tab w:val="num" w:pos="4320"/>
+        </w:tabs>
+        <w:ind w:left="4320" w:hanging="720"/>
+      </w:pPr>
+    </w:lvl>
+    <w:lvl w:ilvl="6">
+      <w:start w:val="1"/>
+      <w:numFmt w:val="decimal"/>
+      <w:lvlText w:val="%7."/>
+      <w:lvlJc w:val="left"/>
+      <w:pPr>
+        <w:tabs>
+          <w:tab w:val="num" w:pos="5040"/>
+        </w:tabs>
+        <w:ind w:left="5040" w:hanging="720"/>
+      </w:pPr>
+    </w:lvl>
+    <w:lvl w:ilvl="7">
+      <w:start w:val="1"/>
+      <w:numFmt w:val="decimal"/>
+      <w:lvlText w:val="%8."/>
+      <w:lvlJc w:val="left"/>
+      <w:pPr>
+        <w:tabs>
+          <w:tab w:val="num" w:pos="5760"/>
+        </w:tabs>
+        <w:ind w:left="5760" w:hanging="720"/>
+      </w:pPr>
+    </w:lvl>
+    <w:lvl w:ilvl="8">
+      <w:start w:val="1"/>
+      <w:numFmt w:val="decimal"/>
+      <w:pStyle w:val="Heading9"/>
+      <w:lvlText w:val="%9."/>
+      <w:lvlJc w:val="left"/>
+      <w:pPr>
+        <w:tabs>
+          <w:tab w:val="num" w:pos="6480"/>
+        </w:tabs>
+        <w:ind w:left="6480" w:hanging="720"/>
+      </w:pPr>
+    </w:lvl>
+  </w:abstractNum>
+  <w:abstractNum w:abstractNumId="1" w15:restartNumberingAfterBreak="0">
     <w:nsid w:val="17C10B79"/>
     <w:multiLevelType w:val="hybridMultilevel"/>
     <w:tmpl w:val="29004474"/>
@@ -1515,7 +4706,7 @@
       </w:rPr>
     </w:lvl>
   </w:abstractNum>
-  <w:abstractNum w:abstractNumId="1" w15:restartNumberingAfterBreak="0">
+  <w:abstractNum w:abstractNumId="2" w15:restartNumberingAfterBreak="0">
     <w:nsid w:val="50116CBC"/>
     <w:multiLevelType w:val="hybridMultilevel"/>
     <w:tmpl w:val="4AEA774E"/>
@@ -1627,7 +4818,7 @@
       </w:rPr>
     </w:lvl>
   </w:abstractNum>
-  <w:abstractNum w:abstractNumId="2" w15:restartNumberingAfterBreak="0">
+  <w:abstractNum w:abstractNumId="3" w15:restartNumberingAfterBreak="0">
     <w:nsid w:val="721F6105"/>
     <w:multiLevelType w:val="multilevel"/>
     <w:tmpl w:val="162E62FE"/>
@@ -1722,37 +4913,40 @@
     </w:lvl>
   </w:abstractNum>
   <w:num w:numId="1">
+    <w:abstractNumId w:val="3"/>
+  </w:num>
+  <w:num w:numId="2">
+    <w:abstractNumId w:val="3"/>
+  </w:num>
+  <w:num w:numId="3">
+    <w:abstractNumId w:val="3"/>
+  </w:num>
+  <w:num w:numId="4">
+    <w:abstractNumId w:val="3"/>
+  </w:num>
+  <w:num w:numId="5">
+    <w:abstractNumId w:val="3"/>
+  </w:num>
+  <w:num w:numId="6">
+    <w:abstractNumId w:val="3"/>
+  </w:num>
+  <w:num w:numId="7">
+    <w:abstractNumId w:val="3"/>
+  </w:num>
+  <w:num w:numId="8">
+    <w:abstractNumId w:val="3"/>
+  </w:num>
+  <w:num w:numId="9">
+    <w:abstractNumId w:val="3"/>
+  </w:num>
+  <w:num w:numId="10">
+    <w:abstractNumId w:val="1"/>
+  </w:num>
+  <w:num w:numId="11">
     <w:abstractNumId w:val="2"/>
   </w:num>
-  <w:num w:numId="2">
-    <w:abstractNumId w:val="2"/>
-  </w:num>
-  <w:num w:numId="3">
-    <w:abstractNumId w:val="2"/>
-  </w:num>
-  <w:num w:numId="4">
-    <w:abstractNumId w:val="2"/>
-  </w:num>
-  <w:num w:numId="5">
-    <w:abstractNumId w:val="2"/>
-  </w:num>
-  <w:num w:numId="6">
-    <w:abstractNumId w:val="2"/>
-  </w:num>
-  <w:num w:numId="7">
-    <w:abstractNumId w:val="2"/>
-  </w:num>
-  <w:num w:numId="8">
-    <w:abstractNumId w:val="2"/>
-  </w:num>
-  <w:num w:numId="9">
-    <w:abstractNumId w:val="2"/>
-  </w:num>
-  <w:num w:numId="10">
+  <w:num w:numId="12">
     <w:abstractNumId w:val="0"/>
-  </w:num>
-  <w:num w:numId="11">
-    <w:abstractNumId w:val="1"/>
   </w:num>
 </w:numbering>
 </file>
@@ -2381,11 +5575,8 @@
       <w:keepLines/>
       <w:numPr>
         <w:ilvl w:val="8"/>
-        <w:numId w:val="14"/>
+        <w:numId w:val="12"/>
       </w:numPr>
-      <w:tabs>
-        <w:tab w:val="clear" w:pos="360"/>
-      </w:tabs>
       <w:spacing w:before="40" w:after="0"/>
       <w:ind w:left="1584" w:hanging="1584"/>
       <w:outlineLvl w:val="8"/>
@@ -2668,6 +5859,25 @@
       <w:szCs w:val="18"/>
     </w:rPr>
   </w:style>
+  <w:style w:type="table" w:styleId="TableGrid">
+    <w:name w:val="Table Grid"/>
+    <w:basedOn w:val="TableNormal"/>
+    <w:uiPriority w:val="39"/>
+    <w:rsid w:val="00103F0F"/>
+    <w:pPr>
+      <w:spacing w:after="0" w:line="240" w:lineRule="auto"/>
+    </w:pPr>
+    <w:tblPr>
+      <w:tblBorders>
+        <w:top w:val="single" w:sz="4" w:space="0" w:color="auto"/>
+        <w:left w:val="single" w:sz="4" w:space="0" w:color="auto"/>
+        <w:bottom w:val="single" w:sz="4" w:space="0" w:color="auto"/>
+        <w:right w:val="single" w:sz="4" w:space="0" w:color="auto"/>
+        <w:insideH w:val="single" w:sz="4" w:space="0" w:color="auto"/>
+        <w:insideV w:val="single" w:sz="4" w:space="0" w:color="auto"/>
+      </w:tblBorders>
+    </w:tblPr>
+  </w:style>
 </w:styles>
 </file>
 

</xml_diff>

<commit_message>
Fixed error of calling horizontal matching nonsymmetric
</commit_message>
<xml_diff>
--- a/horizontal-matching.docx
+++ b/horizontal-matching.docx
@@ -157,10 +157,21 @@
         <w:t>Horizontally matched</w:t>
       </w:r>
       <w:r>
-        <w:t xml:space="preserve"> is an irreflexive, nonsymmetric, transitive relationship between </w:t>
-      </w:r>
-      <w:r>
-        <w:t xml:space="preserve">Two evaluations, </w:t>
+        <w:t xml:space="preserve"> is an </w:t>
+      </w:r>
+      <w:r>
+        <w:t>equivalence</w:t>
+      </w:r>
+      <w:r>
+        <w:t xml:space="preserve"> relationship between </w:t>
+      </w:r>
+      <w:r>
+        <w:t>t</w:t>
+      </w:r>
+      <w:bookmarkStart w:id="0" w:name="_GoBack"/>
+      <w:bookmarkEnd w:id="0"/>
+      <w:r>
+        <w:t xml:space="preserve">wo evaluations, </w:t>
       </w:r>
       <w:proofErr w:type="spellStart"/>
       <w:r>
@@ -1720,8 +1731,6 @@
       <w:r>
         <w:t>, where context i precedes context j</w:t>
       </w:r>
-      <w:bookmarkStart w:id="0" w:name="_GoBack"/>
-      <w:bookmarkEnd w:id="0"/>
       <w:r>
         <w:t xml:space="preserve">, </w:t>
       </w:r>
@@ -5126,24 +5135,14 @@
       <w:r>
         <w:t xml:space="preserve">Table </w:t>
       </w:r>
-      <w:r>
-        <w:fldChar w:fldCharType="begin"/>
-      </w:r>
-      <w:r>
-        <w:instrText xml:space="preserve"> SEQ Table \* ARABIC </w:instrText>
-      </w:r>
-      <w:r>
-        <w:fldChar w:fldCharType="separate"/>
-      </w:r>
-      <w:r>
-        <w:rPr>
-          <w:noProof/>
-        </w:rPr>
-        <w:t>1</w:t>
-      </w:r>
-      <w:r>
-        <w:fldChar w:fldCharType="end"/>
-      </w:r>
+      <w:fldSimple w:instr=" SEQ Table \* ARABIC ">
+        <w:r>
+          <w:rPr>
+            <w:noProof/>
+          </w:rPr>
+          <w:t>1</w:t>
+        </w:r>
+      </w:fldSimple>
       <w:r>
         <w:t>. Horizontally matched relationships</w:t>
       </w:r>
@@ -6511,6 +6510,7 @@
   <w:style w:type="character" w:default="1" w:styleId="DefaultParagraphFont">
     <w:name w:val="Default Paragraph Font"/>
     <w:uiPriority w:val="1"/>
+    <w:semiHidden/>
     <w:unhideWhenUsed/>
   </w:style>
   <w:style w:type="table" w:default="1" w:styleId="TableNormal">
@@ -7050,7 +7050,7 @@
 </file>
 
 <file path=customXml/itemProps1.xml><?xml version="1.0" encoding="utf-8"?>
-<ds:datastoreItem xmlns:ds="http://schemas.openxmlformats.org/officeDocument/2006/customXml" ds:itemID="{7BC6995A-B1F0-434E-89BF-C076E5ABB779}">
+<ds:datastoreItem xmlns:ds="http://schemas.openxmlformats.org/officeDocument/2006/customXml" ds:itemID="{AEF9E357-D68C-4AA0-B25F-01A8DD809571}">
   <ds:schemaRefs>
     <ds:schemaRef ds:uri="http://schemas.openxmlformats.org/officeDocument/2006/bibliography"/>
   </ds:schemaRefs>

</xml_diff>